<commit_message>
Update Report to the Policymaker.docx
Only results and abstract left
</commit_message>
<xml_diff>
--- a/40_docs/Policymaker Report/Report to the Policymaker.docx
+++ b/40_docs/Policymaker Report/Report to the Policymaker.docx
@@ -459,12 +459,20 @@
       <w:r>
         <w:rPr>
           <w:rFonts w:ascii="Times New Roman" w:hAnsi="Times New Roman" w:cs="Times New Roman"/>
-          <w:color w:val="FF0000"/>
-          <w:sz w:val="24"/>
-          <w:szCs w:val="24"/>
-          <w:lang w:val="en-US"/>
-        </w:rPr>
-        <w:t xml:space="preserve">county-month </w:t>
+          <w:sz w:val="24"/>
+          <w:szCs w:val="24"/>
+          <w:lang w:val="en-US"/>
+        </w:rPr>
+        <w:t>transaction (including the date on which the transaction occurred)</w:t>
+      </w:r>
+      <w:r>
+        <w:rPr>
+          <w:rFonts w:ascii="Times New Roman" w:hAnsi="Times New Roman" w:cs="Times New Roman"/>
+          <w:sz w:val="24"/>
+          <w:szCs w:val="24"/>
+          <w:lang w:val="en-US"/>
+        </w:rPr>
+        <w:t xml:space="preserve"> </w:t>
       </w:r>
       <w:r>
         <w:rPr>
@@ -616,7 +624,6 @@
       <w:r>
         <w:rPr>
           <w:rFonts w:ascii="Times New Roman" w:hAnsi="Times New Roman" w:cs="Times New Roman"/>
-          <w:color w:val="FF0000"/>
           <w:sz w:val="24"/>
           <w:szCs w:val="24"/>
           <w:lang w:val="en-US"/>
@@ -732,7 +739,16 @@
           <w:sz w:val="24"/>
           <w:szCs w:val="24"/>
         </w:rPr>
-        <w:t>The population for the year 2010 was the most relevant to this analysis as it was the closest to the years under consideration. We chose to use the population for 2010 for all the years under consideration as using rate of change of population assumes a linear rate of increase and may not be ideal for all the counties. This made using 2010 population data throughout</w:t>
+        <w:t xml:space="preserve">The population for the year 2010 was the most relevant to this analysis as it was the closest to the years under consideration. We chose to use the population for 2010 for all the years under consideration as using rate of change of population assumes a linear rate of increase and may not be </w:t>
+      </w:r>
+      <w:r>
+        <w:rPr>
+          <w:rFonts w:ascii="Times New Roman" w:hAnsi="Times New Roman" w:cs="Times New Roman"/>
+          <w:sz w:val="24"/>
+          <w:szCs w:val="24"/>
+        </w:rPr>
+        <w:lastRenderedPageBreak/>
+        <w:t>ideal for all the counties. This made using 2010 population data throughout</w:t>
       </w:r>
       <w:r>
         <w:rPr>
@@ -934,7 +950,19 @@
               <w:rPr>
                 <w:rFonts w:ascii="Times New Roman" w:hAnsi="Times New Roman" w:cs="Times New Roman"/>
               </w:rPr>
-              <w:t>2008 - 2012</w:t>
+              <w:t>200</w:t>
+            </w:r>
+            <w:r>
+              <w:rPr>
+                <w:rFonts w:ascii="Times New Roman" w:hAnsi="Times New Roman" w:cs="Times New Roman"/>
+              </w:rPr>
+              <w:t>6</w:t>
+            </w:r>
+            <w:r>
+              <w:rPr>
+                <w:rFonts w:ascii="Times New Roman" w:hAnsi="Times New Roman" w:cs="Times New Roman"/>
+              </w:rPr>
+              <w:t xml:space="preserve"> - 2012</w:t>
             </w:r>
           </w:p>
         </w:tc>
@@ -957,13 +985,132 @@
           </w:p>
         </w:tc>
       </w:tr>
+    </w:tbl>
+    <w:p>
+      <w:pPr>
+        <w:spacing w:line="240" w:lineRule="auto"/>
+        <w:jc w:val="center"/>
+        <w:rPr>
+          <w:rFonts w:ascii="Times New Roman" w:hAnsi="Times New Roman" w:cs="Times New Roman"/>
+          <w:sz w:val="24"/>
+          <w:szCs w:val="24"/>
+          <w:lang w:val="en-US"/>
+        </w:rPr>
+      </w:pPr>
+      <w:r>
+        <w:rPr>
+          <w:rFonts w:ascii="Times New Roman" w:hAnsi="Times New Roman" w:cs="Times New Roman"/>
+          <w:b/>
+          <w:sz w:val="24"/>
+          <w:szCs w:val="24"/>
+          <w:lang w:val="en-US"/>
+        </w:rPr>
+        <w:t>Table 1.</w:t>
+      </w:r>
+      <w:r>
+        <w:rPr>
+          <w:rFonts w:ascii="Times New Roman" w:hAnsi="Times New Roman" w:cs="Times New Roman"/>
+          <w:b/>
+          <w:sz w:val="24"/>
+          <w:szCs w:val="24"/>
+          <w:lang w:val="en-US"/>
+        </w:rPr>
+        <w:t xml:space="preserve"> </w:t>
+      </w:r>
+      <w:r>
+        <w:rPr>
+          <w:rFonts w:ascii="Times New Roman" w:hAnsi="Times New Roman" w:cs="Times New Roman"/>
+          <w:sz w:val="24"/>
+          <w:szCs w:val="24"/>
+          <w:lang w:val="en-US"/>
+        </w:rPr>
+        <w:t>Description of the scope of analysis for opioid transactions</w:t>
+      </w:r>
+      <w:r>
+        <w:rPr>
+          <w:rFonts w:ascii="Times New Roman" w:hAnsi="Times New Roman" w:cs="Times New Roman"/>
+          <w:sz w:val="24"/>
+          <w:szCs w:val="24"/>
+          <w:lang w:val="en-US"/>
+        </w:rPr>
+        <w:t xml:space="preserve"> in Florida</w:t>
+      </w:r>
+      <w:r>
+        <w:rPr>
+          <w:rFonts w:ascii="Times New Roman" w:hAnsi="Times New Roman" w:cs="Times New Roman"/>
+          <w:sz w:val="24"/>
+          <w:szCs w:val="24"/>
+          <w:lang w:val="en-US"/>
+        </w:rPr>
+        <w:t>.</w:t>
+      </w:r>
+    </w:p>
+    <w:p>
+      <w:pPr>
+        <w:spacing w:line="240" w:lineRule="auto"/>
+        <w:jc w:val="center"/>
+        <w:rPr>
+          <w:rFonts w:ascii="Times New Roman" w:hAnsi="Times New Roman" w:cs="Times New Roman"/>
+          <w:sz w:val="24"/>
+          <w:szCs w:val="24"/>
+          <w:lang w:val="en-US"/>
+        </w:rPr>
+      </w:pPr>
+    </w:p>
+    <w:p>
+      <w:pPr>
+        <w:spacing w:line="360" w:lineRule="auto"/>
+        <w:rPr>
+          <w:rFonts w:ascii="Times New Roman" w:hAnsi="Times New Roman" w:cs="Times New Roman"/>
+          <w:sz w:val="24"/>
+          <w:szCs w:val="24"/>
+          <w:lang w:val="en-US"/>
+        </w:rPr>
+      </w:pPr>
+      <w:r>
+        <w:rPr>
+          <w:rFonts w:ascii="Times New Roman" w:hAnsi="Times New Roman" w:cs="Times New Roman"/>
+          <w:sz w:val="24"/>
+          <w:szCs w:val="24"/>
+          <w:lang w:val="en-US"/>
+        </w:rPr>
+        <w:t>For the states of Texas and Washington, data was sparse at a yearly level. This is evident from us only having data for only 1 year post the year in which the policy was enforced. This makes analysis at a yearly level not very informative. Breaking this analysis down to the month level wasn’t very useful either as we were still capturing some yearly trends. Therefore, a simple percent increase/decrease in the per-capita opioid transactions of Texas and Washington were calculated and was compared with the average percent increase/decrease in the per-capita opioid transactions of all other (47 non-policy) states.</w:t>
+      </w:r>
+    </w:p>
+    <w:p>
+      <w:pPr>
+        <w:spacing w:line="360" w:lineRule="auto"/>
+        <w:rPr>
+          <w:rFonts w:ascii="Times New Roman" w:hAnsi="Times New Roman" w:cs="Times New Roman"/>
+          <w:sz w:val="24"/>
+          <w:szCs w:val="24"/>
+          <w:lang w:val="en-US"/>
+        </w:rPr>
+      </w:pPr>
+    </w:p>
+    <w:tbl>
+      <w:tblPr>
+        <w:tblStyle w:val="TableGrid"/>
+        <w:tblW w:w="0" w:type="auto"/>
+        <w:tblLook w:val="04A0" w:firstRow="1" w:lastRow="0" w:firstColumn="1" w:lastColumn="0" w:noHBand="0" w:noVBand="1"/>
+      </w:tblPr>
+      <w:tblGrid>
+        <w:gridCol w:w="1856"/>
+        <w:gridCol w:w="2254"/>
+        <w:gridCol w:w="2629"/>
+        <w:gridCol w:w="2254"/>
+      </w:tblGrid>
       <w:tr>
+        <w:trPr>
+          <w:trHeight w:val="619"/>
+        </w:trPr>
         <w:tc>
           <w:tcPr>
-            <w:tcW w:w="1615" w:type="dxa"/>
+            <w:tcW w:w="1856" w:type="dxa"/>
           </w:tcPr>
           <w:p>
             <w:pPr>
+              <w:jc w:val="center"/>
               <w:rPr>
                 <w:rFonts w:ascii="Times New Roman" w:hAnsi="Times New Roman" w:cs="Times New Roman"/>
               </w:rPr>
@@ -971,14 +1118,15 @@
             <w:r>
               <w:rPr>
                 <w:rFonts w:ascii="Times New Roman" w:hAnsi="Times New Roman" w:cs="Times New Roman"/>
-              </w:rPr>
-              <w:t>Texas</w:t>
+                <w:b/>
+              </w:rPr>
+              <w:t>State</w:t>
             </w:r>
           </w:p>
         </w:tc>
         <w:tc>
           <w:tcPr>
-            <w:tcW w:w="2340" w:type="dxa"/>
+            <w:tcW w:w="2254" w:type="dxa"/>
           </w:tcPr>
           <w:p>
             <w:pPr>
@@ -989,17 +1137,19 @@
             <w:r>
               <w:rPr>
                 <w:rFonts w:ascii="Times New Roman" w:hAnsi="Times New Roman" w:cs="Times New Roman"/>
-              </w:rPr>
-              <w:t>2007</w:t>
+                <w:b/>
+              </w:rPr>
+              <w:t>Policy change year</w:t>
             </w:r>
           </w:p>
         </w:tc>
         <w:tc>
           <w:tcPr>
-            <w:tcW w:w="2762" w:type="dxa"/>
+            <w:tcW w:w="2629" w:type="dxa"/>
           </w:tcPr>
           <w:p>
             <w:pPr>
+              <w:jc w:val="center"/>
               <w:rPr>
                 <w:rFonts w:ascii="Times New Roman" w:hAnsi="Times New Roman" w:cs="Times New Roman"/>
               </w:rPr>
@@ -1007,34 +1157,41 @@
             <w:r>
               <w:rPr>
                 <w:rFonts w:ascii="Times New Roman" w:hAnsi="Times New Roman" w:cs="Times New Roman"/>
-              </w:rPr>
-              <w:t>2006 - 2008</w:t>
+                <w:b/>
+              </w:rPr>
+              <w:t>Time period of analysis</w:t>
             </w:r>
           </w:p>
         </w:tc>
         <w:tc>
           <w:tcPr>
-            <w:tcW w:w="2299" w:type="dxa"/>
+            <w:tcW w:w="2254" w:type="dxa"/>
           </w:tcPr>
           <w:p>
             <w:pPr>
-              <w:rPr>
-                <w:rFonts w:ascii="Times New Roman" w:hAnsi="Times New Roman" w:cs="Times New Roman"/>
+              <w:jc w:val="center"/>
+              <w:rPr>
+                <w:rFonts w:ascii="Times New Roman" w:hAnsi="Times New Roman" w:cs="Times New Roman"/>
+                <w:b/>
               </w:rPr>
             </w:pPr>
             <w:r>
               <w:rPr>
                 <w:rFonts w:ascii="Times New Roman" w:hAnsi="Times New Roman" w:cs="Times New Roman"/>
-              </w:rPr>
-              <w:t>Monthly</w:t>
+                <w:b/>
+              </w:rPr>
+              <w:t>Method</w:t>
             </w:r>
           </w:p>
         </w:tc>
       </w:tr>
       <w:tr>
+        <w:trPr>
+          <w:trHeight w:val="304"/>
+        </w:trPr>
         <w:tc>
           <w:tcPr>
-            <w:tcW w:w="1615" w:type="dxa"/>
+            <w:tcW w:w="1856" w:type="dxa"/>
           </w:tcPr>
           <w:p>
             <w:pPr>
@@ -1046,13 +1203,13 @@
               <w:rPr>
                 <w:rFonts w:ascii="Times New Roman" w:hAnsi="Times New Roman" w:cs="Times New Roman"/>
               </w:rPr>
-              <w:t>Washington</w:t>
+              <w:t>Texas</w:t>
             </w:r>
           </w:p>
         </w:tc>
         <w:tc>
           <w:tcPr>
-            <w:tcW w:w="2340" w:type="dxa"/>
+            <w:tcW w:w="2254" w:type="dxa"/>
           </w:tcPr>
           <w:p>
             <w:pPr>
@@ -1064,13 +1221,13 @@
               <w:rPr>
                 <w:rFonts w:ascii="Times New Roman" w:hAnsi="Times New Roman" w:cs="Times New Roman"/>
               </w:rPr>
-              <w:t>2011</w:t>
+              <w:t>2007</w:t>
             </w:r>
           </w:p>
         </w:tc>
         <w:tc>
           <w:tcPr>
-            <w:tcW w:w="2762" w:type="dxa"/>
+            <w:tcW w:w="2629" w:type="dxa"/>
           </w:tcPr>
           <w:p>
             <w:pPr>
@@ -1082,13 +1239,19 @@
               <w:rPr>
                 <w:rFonts w:ascii="Times New Roman" w:hAnsi="Times New Roman" w:cs="Times New Roman"/>
               </w:rPr>
-              <w:t>2010 - 2012</w:t>
+              <w:t>2006 - 20</w:t>
+            </w:r>
+            <w:r>
+              <w:rPr>
+                <w:rFonts w:ascii="Times New Roman" w:hAnsi="Times New Roman" w:cs="Times New Roman"/>
+              </w:rPr>
+              <w:t>12</w:t>
             </w:r>
           </w:p>
         </w:tc>
         <w:tc>
           <w:tcPr>
-            <w:tcW w:w="2299" w:type="dxa"/>
+            <w:tcW w:w="2254" w:type="dxa"/>
           </w:tcPr>
           <w:p>
             <w:pPr>
@@ -1100,7 +1263,96 @@
               <w:rPr>
                 <w:rFonts w:ascii="Times New Roman" w:hAnsi="Times New Roman" w:cs="Times New Roman"/>
               </w:rPr>
-              <w:t>Monthly</w:t>
+              <w:t>Percent Increase</w:t>
+            </w:r>
+          </w:p>
+        </w:tc>
+      </w:tr>
+      <w:tr>
+        <w:trPr>
+          <w:trHeight w:val="370"/>
+        </w:trPr>
+        <w:tc>
+          <w:tcPr>
+            <w:tcW w:w="1856" w:type="dxa"/>
+          </w:tcPr>
+          <w:p>
+            <w:pPr>
+              <w:rPr>
+                <w:rFonts w:ascii="Times New Roman" w:hAnsi="Times New Roman" w:cs="Times New Roman"/>
+              </w:rPr>
+            </w:pPr>
+            <w:r>
+              <w:rPr>
+                <w:rFonts w:ascii="Times New Roman" w:hAnsi="Times New Roman" w:cs="Times New Roman"/>
+              </w:rPr>
+              <w:t>Washington</w:t>
+            </w:r>
+          </w:p>
+        </w:tc>
+        <w:tc>
+          <w:tcPr>
+            <w:tcW w:w="2254" w:type="dxa"/>
+          </w:tcPr>
+          <w:p>
+            <w:pPr>
+              <w:rPr>
+                <w:rFonts w:ascii="Times New Roman" w:hAnsi="Times New Roman" w:cs="Times New Roman"/>
+              </w:rPr>
+            </w:pPr>
+            <w:r>
+              <w:rPr>
+                <w:rFonts w:ascii="Times New Roman" w:hAnsi="Times New Roman" w:cs="Times New Roman"/>
+              </w:rPr>
+              <w:t>2011</w:t>
+            </w:r>
+          </w:p>
+        </w:tc>
+        <w:tc>
+          <w:tcPr>
+            <w:tcW w:w="2629" w:type="dxa"/>
+          </w:tcPr>
+          <w:p>
+            <w:pPr>
+              <w:rPr>
+                <w:rFonts w:ascii="Times New Roman" w:hAnsi="Times New Roman" w:cs="Times New Roman"/>
+              </w:rPr>
+            </w:pPr>
+            <w:r>
+              <w:rPr>
+                <w:rFonts w:ascii="Times New Roman" w:hAnsi="Times New Roman" w:cs="Times New Roman"/>
+              </w:rPr>
+              <w:t>20</w:t>
+            </w:r>
+            <w:r>
+              <w:rPr>
+                <w:rFonts w:ascii="Times New Roman" w:hAnsi="Times New Roman" w:cs="Times New Roman"/>
+              </w:rPr>
+              <w:t>06</w:t>
+            </w:r>
+            <w:r>
+              <w:rPr>
+                <w:rFonts w:ascii="Times New Roman" w:hAnsi="Times New Roman" w:cs="Times New Roman"/>
+              </w:rPr>
+              <w:t xml:space="preserve"> - 2012</w:t>
+            </w:r>
+          </w:p>
+        </w:tc>
+        <w:tc>
+          <w:tcPr>
+            <w:tcW w:w="2254" w:type="dxa"/>
+          </w:tcPr>
+          <w:p>
+            <w:pPr>
+              <w:rPr>
+                <w:rFonts w:ascii="Times New Roman" w:hAnsi="Times New Roman" w:cs="Times New Roman"/>
+              </w:rPr>
+            </w:pPr>
+            <w:r>
+              <w:rPr>
+                <w:rFonts w:ascii="Times New Roman" w:hAnsi="Times New Roman" w:cs="Times New Roman"/>
+              </w:rPr>
+              <w:t>Percent Increase</w:t>
             </w:r>
           </w:p>
         </w:tc>
@@ -1112,12 +1364,78 @@
         <w:jc w:val="center"/>
         <w:rPr>
           <w:rFonts w:ascii="Times New Roman" w:hAnsi="Times New Roman" w:cs="Times New Roman"/>
+          <w:sz w:val="24"/>
+          <w:szCs w:val="24"/>
+          <w:lang w:val="en-US"/>
+        </w:rPr>
+      </w:pPr>
+      <w:r>
+        <w:rPr>
+          <w:rFonts w:ascii="Times New Roman" w:hAnsi="Times New Roman" w:cs="Times New Roman"/>
           <w:b/>
           <w:sz w:val="24"/>
           <w:szCs w:val="24"/>
           <w:lang w:val="en-US"/>
         </w:rPr>
-      </w:pPr>
+        <w:t xml:space="preserve">Table </w:t>
+      </w:r>
+      <w:r>
+        <w:rPr>
+          <w:rFonts w:ascii="Times New Roman" w:hAnsi="Times New Roman" w:cs="Times New Roman"/>
+          <w:b/>
+          <w:sz w:val="24"/>
+          <w:szCs w:val="24"/>
+          <w:lang w:val="en-US"/>
+        </w:rPr>
+        <w:t>2</w:t>
+      </w:r>
+      <w:r>
+        <w:rPr>
+          <w:rFonts w:ascii="Times New Roman" w:hAnsi="Times New Roman" w:cs="Times New Roman"/>
+          <w:b/>
+          <w:sz w:val="24"/>
+          <w:szCs w:val="24"/>
+          <w:lang w:val="en-US"/>
+        </w:rPr>
+        <w:t>.</w:t>
+      </w:r>
+      <w:r>
+        <w:rPr>
+          <w:rFonts w:ascii="Times New Roman" w:hAnsi="Times New Roman" w:cs="Times New Roman"/>
+          <w:b/>
+          <w:sz w:val="24"/>
+          <w:szCs w:val="24"/>
+          <w:lang w:val="en-US"/>
+        </w:rPr>
+        <w:t xml:space="preserve"> </w:t>
+      </w:r>
+      <w:r>
+        <w:rPr>
+          <w:rFonts w:ascii="Times New Roman" w:hAnsi="Times New Roman" w:cs="Times New Roman"/>
+          <w:sz w:val="24"/>
+          <w:szCs w:val="24"/>
+          <w:lang w:val="en-US"/>
+        </w:rPr>
+        <w:t>Description of the scope of analysis for opioid transactions</w:t>
+      </w:r>
+      <w:r>
+        <w:rPr>
+          <w:rFonts w:ascii="Times New Roman" w:hAnsi="Times New Roman" w:cs="Times New Roman"/>
+          <w:sz w:val="24"/>
+          <w:szCs w:val="24"/>
+          <w:lang w:val="en-US"/>
+        </w:rPr>
+        <w:t xml:space="preserve"> </w:t>
+      </w:r>
+      <w:r>
+        <w:rPr>
+          <w:rFonts w:ascii="Times New Roman" w:hAnsi="Times New Roman" w:cs="Times New Roman"/>
+          <w:sz w:val="24"/>
+          <w:szCs w:val="24"/>
+          <w:lang w:val="en-US"/>
+        </w:rPr>
+        <w:t>in Texas and Washington.</w:t>
+      </w:r>
     </w:p>
     <w:p>
       <w:pPr>
@@ -1127,49 +1445,6 @@
           <w:rFonts w:ascii="Times New Roman" w:hAnsi="Times New Roman" w:cs="Times New Roman"/>
           <w:sz w:val="24"/>
           <w:szCs w:val="24"/>
-          <w:lang w:val="en-US"/>
-        </w:rPr>
-      </w:pPr>
-      <w:r>
-        <w:rPr>
-          <w:rFonts w:ascii="Times New Roman" w:hAnsi="Times New Roman" w:cs="Times New Roman"/>
-          <w:b/>
-          <w:sz w:val="24"/>
-          <w:szCs w:val="24"/>
-          <w:lang w:val="en-US"/>
-        </w:rPr>
-        <w:t>Table 1.</w:t>
-      </w:r>
-      <w:r>
-        <w:rPr>
-          <w:rFonts w:ascii="Times New Roman" w:hAnsi="Times New Roman" w:cs="Times New Roman"/>
-          <w:b/>
-          <w:sz w:val="24"/>
-          <w:szCs w:val="24"/>
-          <w:lang w:val="en-US"/>
-        </w:rPr>
-        <w:t xml:space="preserve"> </w:t>
-      </w:r>
-      <w:r>
-        <w:rPr>
-          <w:rFonts w:ascii="Times New Roman" w:hAnsi="Times New Roman" w:cs="Times New Roman"/>
-          <w:sz w:val="24"/>
-          <w:szCs w:val="24"/>
-          <w:lang w:val="en-US"/>
-        </w:rPr>
-        <w:t>Description of the scope of analysis for opioid transactions</w:t>
-      </w:r>
-    </w:p>
-    <w:p>
-      <w:pPr>
-        <w:spacing w:line="240" w:lineRule="auto"/>
-        <w:jc w:val="center"/>
-        <w:rPr>
-          <w:rFonts w:ascii="Times New Roman" w:hAnsi="Times New Roman" w:cs="Times New Roman"/>
-          <w:b/>
-          <w:sz w:val="24"/>
-          <w:szCs w:val="24"/>
-          <w:u w:val="single"/>
           <w:lang w:val="en-US"/>
         </w:rPr>
       </w:pPr>
@@ -1501,7 +1776,84 @@
         <w:jc w:val="center"/>
         <w:rPr>
           <w:rFonts w:ascii="Times New Roman" w:hAnsi="Times New Roman" w:cs="Times New Roman"/>
+          <w:sz w:val="24"/>
+          <w:szCs w:val="24"/>
+          <w:lang w:val="en-US"/>
+        </w:rPr>
+      </w:pPr>
+      <w:r>
+        <w:rPr>
+          <w:rFonts w:ascii="Times New Roman" w:hAnsi="Times New Roman" w:cs="Times New Roman"/>
           <w:b/>
+          <w:sz w:val="24"/>
+          <w:szCs w:val="24"/>
+          <w:lang w:val="en-US"/>
+        </w:rPr>
+        <w:t xml:space="preserve">Table </w:t>
+      </w:r>
+      <w:r>
+        <w:rPr>
+          <w:rFonts w:ascii="Times New Roman" w:hAnsi="Times New Roman" w:cs="Times New Roman"/>
+          <w:b/>
+          <w:sz w:val="24"/>
+          <w:szCs w:val="24"/>
+          <w:lang w:val="en-US"/>
+        </w:rPr>
+        <w:t>3</w:t>
+      </w:r>
+      <w:r>
+        <w:rPr>
+          <w:rFonts w:ascii="Times New Roman" w:hAnsi="Times New Roman" w:cs="Times New Roman"/>
+          <w:b/>
+          <w:sz w:val="24"/>
+          <w:szCs w:val="24"/>
+          <w:lang w:val="en-US"/>
+        </w:rPr>
+        <w:t>.</w:t>
+      </w:r>
+      <w:r>
+        <w:rPr>
+          <w:rFonts w:ascii="Times New Roman" w:hAnsi="Times New Roman" w:cs="Times New Roman"/>
+          <w:b/>
+          <w:sz w:val="24"/>
+          <w:szCs w:val="24"/>
+          <w:lang w:val="en-US"/>
+        </w:rPr>
+        <w:t xml:space="preserve"> </w:t>
+      </w:r>
+      <w:r>
+        <w:rPr>
+          <w:rFonts w:ascii="Times New Roman" w:hAnsi="Times New Roman" w:cs="Times New Roman"/>
+          <w:sz w:val="24"/>
+          <w:szCs w:val="24"/>
+          <w:lang w:val="en-US"/>
+        </w:rPr>
+        <w:t xml:space="preserve">Description of the scope of analysis for </w:t>
+      </w:r>
+      <w:r>
+        <w:rPr>
+          <w:rFonts w:ascii="Times New Roman" w:hAnsi="Times New Roman" w:cs="Times New Roman"/>
+          <w:sz w:val="24"/>
+          <w:szCs w:val="24"/>
+          <w:lang w:val="en-US"/>
+        </w:rPr>
+        <w:t>drug overdose mortality</w:t>
+      </w:r>
+      <w:r>
+        <w:rPr>
+          <w:rFonts w:ascii="Times New Roman" w:hAnsi="Times New Roman" w:cs="Times New Roman"/>
+          <w:sz w:val="24"/>
+          <w:szCs w:val="24"/>
+          <w:lang w:val="en-US"/>
+        </w:rPr>
+        <w:t xml:space="preserve"> in Florida, Texas and Washington.</w:t>
+      </w:r>
+    </w:p>
+    <w:p>
+      <w:pPr>
+        <w:spacing w:line="360" w:lineRule="auto"/>
+        <w:rPr>
+          <w:rFonts w:ascii="Times New Roman" w:hAnsi="Times New Roman" w:cs="Times New Roman"/>
           <w:sz w:val="24"/>
           <w:szCs w:val="24"/>
           <w:lang w:val="en-US"/>
@@ -1521,64 +1873,6 @@
           <w:lang w:val="en-US"/>
         </w:rPr>
       </w:pPr>
-      <w:r>
-        <w:rPr>
-          <w:rFonts w:ascii="Times New Roman" w:hAnsi="Times New Roman" w:cs="Times New Roman"/>
-          <w:b/>
-          <w:sz w:val="24"/>
-          <w:szCs w:val="24"/>
-          <w:lang w:val="en-US"/>
-        </w:rPr>
-        <w:t xml:space="preserve">Table </w:t>
-      </w:r>
-      <w:r>
-        <w:rPr>
-          <w:rFonts w:ascii="Times New Roman" w:hAnsi="Times New Roman" w:cs="Times New Roman"/>
-          <w:b/>
-          <w:sz w:val="24"/>
-          <w:szCs w:val="24"/>
-          <w:lang w:val="en-US"/>
-        </w:rPr>
-        <w:t>2</w:t>
-      </w:r>
-      <w:r>
-        <w:rPr>
-          <w:rFonts w:ascii="Times New Roman" w:hAnsi="Times New Roman" w:cs="Times New Roman"/>
-          <w:b/>
-          <w:sz w:val="24"/>
-          <w:szCs w:val="24"/>
-          <w:lang w:val="en-US"/>
-        </w:rPr>
-        <w:t>.</w:t>
-      </w:r>
-      <w:r>
-        <w:rPr>
-          <w:rFonts w:ascii="Times New Roman" w:hAnsi="Times New Roman" w:cs="Times New Roman"/>
-          <w:b/>
-          <w:sz w:val="24"/>
-          <w:szCs w:val="24"/>
-          <w:lang w:val="en-US"/>
-        </w:rPr>
-        <w:t xml:space="preserve"> </w:t>
-      </w:r>
-      <w:r>
-        <w:rPr>
-          <w:rFonts w:ascii="Times New Roman" w:hAnsi="Times New Roman" w:cs="Times New Roman"/>
-          <w:sz w:val="24"/>
-          <w:szCs w:val="24"/>
-          <w:lang w:val="en-US"/>
-        </w:rPr>
-        <w:t xml:space="preserve">Description of the scope of analysis for </w:t>
-      </w:r>
-      <w:r>
-        <w:rPr>
-          <w:rFonts w:ascii="Times New Roman" w:hAnsi="Times New Roman" w:cs="Times New Roman"/>
-          <w:sz w:val="24"/>
-          <w:szCs w:val="24"/>
-          <w:lang w:val="en-US"/>
-        </w:rPr>
-        <w:t>drug overdose mortality</w:t>
-      </w:r>
     </w:p>
     <w:p>
       <w:pPr>
@@ -1599,6 +1893,17 @@
         <w:spacing w:line="360" w:lineRule="auto"/>
         <w:rPr>
           <w:rFonts w:ascii="Times New Roman" w:hAnsi="Times New Roman" w:cs="Times New Roman"/>
+          <w:sz w:val="24"/>
+          <w:szCs w:val="24"/>
+          <w:lang w:val="en-US"/>
+        </w:rPr>
+      </w:pPr>
+    </w:p>
+    <w:p>
+      <w:pPr>
+        <w:spacing w:line="360" w:lineRule="auto"/>
+        <w:rPr>
+          <w:rFonts w:ascii="Times New Roman" w:hAnsi="Times New Roman" w:cs="Times New Roman"/>
           <w:b/>
           <w:sz w:val="24"/>
           <w:szCs w:val="24"/>
@@ -1613,6 +1918,7 @@
           <w:szCs w:val="24"/>
           <w:lang w:val="en-US"/>
         </w:rPr>
+        <w:lastRenderedPageBreak/>
         <w:t xml:space="preserve">4. </w:t>
       </w:r>
       <w:r>
@@ -1625,6 +1931,17 @@
           <w:lang w:val="en-US"/>
         </w:rPr>
         <w:t>Analysis</w:t>
+      </w:r>
+      <w:r>
+        <w:rPr>
+          <w:rFonts w:ascii="Times New Roman" w:hAnsi="Times New Roman" w:cs="Times New Roman"/>
+          <w:b/>
+          <w:sz w:val="24"/>
+          <w:szCs w:val="24"/>
+          <w:u w:val="single"/>
+          <w:lang w:val="en-US"/>
+        </w:rPr>
+        <w:t xml:space="preserve"> and Interpretation</w:t>
       </w:r>
       <w:r>
         <w:rPr>
@@ -1788,17 +2105,7 @@
           <w:szCs w:val="24"/>
           <w:lang w:val="en-US"/>
         </w:rPr>
-        <w:t xml:space="preserve"> stringent measures to bring Jeremy’s weight down. For starters, Jeremy is only allowed a fluid-based diet (fruit juices, </w:t>
-      </w:r>
-      <w:r>
-        <w:rPr>
-          <w:rFonts w:ascii="Times New Roman" w:hAnsi="Times New Roman" w:cs="Times New Roman"/>
-          <w:sz w:val="24"/>
-          <w:szCs w:val="24"/>
-          <w:lang w:val="en-US"/>
-        </w:rPr>
-        <w:lastRenderedPageBreak/>
-        <w:t xml:space="preserve">soups etc.) for a whole entire week. Jeremy has promised to stick to his new diet and is due to return in one week’s time so that the doctor may check on his progress. </w:t>
+        <w:t xml:space="preserve"> stringent measures to bring Jeremy’s weight down. For starters, Jeremy is only allowed a fluid-based diet (fruit juices, soups etc.) for a whole entire week. Jeremy has promised to stick to his new diet and is due to return in one week’s time so that the doctor may check on his progress. </w:t>
       </w:r>
     </w:p>
     <w:p>
@@ -1928,19 +2235,209 @@
           <w:szCs w:val="24"/>
           <w:lang w:val="en-US"/>
         </w:rPr>
-        <w:t xml:space="preserve">unnecessarily specific to Jeremy and Princeton, New Jersey, parallels may be drawn between this analogy and the situation in Florida. </w:t>
-      </w:r>
-      <w:r>
-        <w:rPr>
-          <w:rFonts w:ascii="Times New Roman" w:hAnsi="Times New Roman" w:cs="Times New Roman"/>
-          <w:sz w:val="24"/>
-          <w:szCs w:val="24"/>
-          <w:lang w:val="en-US"/>
-        </w:rPr>
-        <w:t>While it is entirely possible that the change in policy was solely responsible for the decrease in opioid transactions and deaths, it could also very well be the case that a simultaneous federal curb on opioid flow – independent od policy changes at the state level</w:t>
+        <w:t>unnecessarily specific to Jeremy and Princeton, New Jersey, parallels may be drawn between this analogy and the situation in Florida</w:t>
+      </w:r>
+      <w:r>
+        <w:rPr>
+          <w:rFonts w:ascii="Times New Roman" w:hAnsi="Times New Roman" w:cs="Times New Roman"/>
+          <w:sz w:val="24"/>
+          <w:szCs w:val="24"/>
+          <w:lang w:val="en-US"/>
+        </w:rPr>
+        <w:t>, Texas and Washington</w:t>
       </w:r>
       <w:bookmarkStart w:id="0" w:name="_GoBack"/>
       <w:bookmarkEnd w:id="0"/>
+      <w:r>
+        <w:rPr>
+          <w:rFonts w:ascii="Times New Roman" w:hAnsi="Times New Roman" w:cs="Times New Roman"/>
+          <w:sz w:val="24"/>
+          <w:szCs w:val="24"/>
+          <w:lang w:val="en-US"/>
+        </w:rPr>
+        <w:t xml:space="preserve">. </w:t>
+      </w:r>
+      <w:r>
+        <w:rPr>
+          <w:rFonts w:ascii="Times New Roman" w:hAnsi="Times New Roman" w:cs="Times New Roman"/>
+          <w:sz w:val="24"/>
+          <w:szCs w:val="24"/>
+          <w:lang w:val="en-US"/>
+        </w:rPr>
+        <w:t xml:space="preserve">While it is entirely possible </w:t>
+      </w:r>
+      <w:r>
+        <w:rPr>
+          <w:rFonts w:ascii="Times New Roman" w:hAnsi="Times New Roman" w:cs="Times New Roman"/>
+          <w:sz w:val="24"/>
+          <w:szCs w:val="24"/>
+          <w:lang w:val="en-US"/>
+        </w:rPr>
+        <w:lastRenderedPageBreak/>
+        <w:t>that the change in policy was solely responsible for the decrease in opioid transactions and deaths, it could also very well be the case that a simultaneous federal curb on opioid flow – independent o</w:t>
+      </w:r>
+      <w:r>
+        <w:rPr>
+          <w:rFonts w:ascii="Times New Roman" w:hAnsi="Times New Roman" w:cs="Times New Roman"/>
+          <w:sz w:val="24"/>
+          <w:szCs w:val="24"/>
+          <w:lang w:val="en-US"/>
+        </w:rPr>
+        <w:t>f</w:t>
+      </w:r>
+      <w:r>
+        <w:rPr>
+          <w:rFonts w:ascii="Times New Roman" w:hAnsi="Times New Roman" w:cs="Times New Roman"/>
+          <w:sz w:val="24"/>
+          <w:szCs w:val="24"/>
+          <w:lang w:val="en-US"/>
+        </w:rPr>
+        <w:t xml:space="preserve"> policy changes at the state level</w:t>
+      </w:r>
+      <w:r>
+        <w:rPr>
+          <w:rFonts w:ascii="Times New Roman" w:hAnsi="Times New Roman" w:cs="Times New Roman"/>
+          <w:sz w:val="24"/>
+          <w:szCs w:val="24"/>
+          <w:lang w:val="en-US"/>
+        </w:rPr>
+        <w:t xml:space="preserve">- may have caused the desired results. This would inaccurately suggest that the policy change </w:t>
+      </w:r>
+      <w:r>
+        <w:rPr>
+          <w:rFonts w:ascii="Times New Roman" w:hAnsi="Times New Roman" w:cs="Times New Roman"/>
+          <w:sz w:val="24"/>
+          <w:szCs w:val="24"/>
+          <w:lang w:val="en-US"/>
+        </w:rPr>
+        <w:t>worked, while</w:t>
+      </w:r>
+      <w:r>
+        <w:rPr>
+          <w:rFonts w:ascii="Times New Roman" w:hAnsi="Times New Roman" w:cs="Times New Roman"/>
+          <w:sz w:val="24"/>
+          <w:szCs w:val="24"/>
+          <w:lang w:val="en-US"/>
+        </w:rPr>
+        <w:t xml:space="preserve"> in reality it was a mere coincidence</w:t>
+      </w:r>
+      <w:r>
+        <w:rPr>
+          <w:rFonts w:ascii="Times New Roman" w:hAnsi="Times New Roman" w:cs="Times New Roman"/>
+          <w:sz w:val="24"/>
+          <w:szCs w:val="24"/>
+          <w:lang w:val="en-US"/>
+        </w:rPr>
+        <w:t xml:space="preserve"> that a federal legislation was enacted at the same time as the state legislation</w:t>
+      </w:r>
+      <w:r>
+        <w:rPr>
+          <w:rFonts w:ascii="Times New Roman" w:hAnsi="Times New Roman" w:cs="Times New Roman"/>
+          <w:sz w:val="24"/>
+          <w:szCs w:val="24"/>
+          <w:lang w:val="en-US"/>
+        </w:rPr>
+        <w:t xml:space="preserve">.  </w:t>
+      </w:r>
+      <w:r>
+        <w:rPr>
+          <w:rFonts w:ascii="Times New Roman" w:hAnsi="Times New Roman" w:cs="Times New Roman"/>
+          <w:sz w:val="24"/>
+          <w:szCs w:val="24"/>
+          <w:lang w:val="en-US"/>
+        </w:rPr>
+        <w:t xml:space="preserve">Analogous to comparing Jeremy with Ralph, a better technique in the case of states would be to compare the changes in, for e.g., Florida before and after policy change with another state similar to Florida before and after the policy change. </w:t>
+      </w:r>
+      <w:r>
+        <w:rPr>
+          <w:rFonts w:ascii="Times New Roman" w:hAnsi="Times New Roman" w:cs="Times New Roman"/>
+          <w:sz w:val="24"/>
+          <w:szCs w:val="24"/>
+          <w:lang w:val="en-US"/>
+        </w:rPr>
+        <w:t>Even better and s</w:t>
+      </w:r>
+      <w:r>
+        <w:rPr>
+          <w:rFonts w:ascii="Times New Roman" w:hAnsi="Times New Roman" w:cs="Times New Roman"/>
+          <w:sz w:val="24"/>
+          <w:szCs w:val="24"/>
+          <w:lang w:val="en-US"/>
+        </w:rPr>
+        <w:t xml:space="preserve">tatistically stronger is to compare Florida with all other 47 states where a policy was not enacted (All states excluding Washington, Texas and obviously Florida itself). This would eliminate the effects all the states were </w:t>
+      </w:r>
+      <w:r>
+        <w:rPr>
+          <w:rFonts w:ascii="Times New Roman" w:hAnsi="Times New Roman" w:cs="Times New Roman"/>
+          <w:sz w:val="24"/>
+          <w:szCs w:val="24"/>
+          <w:lang w:val="en-US"/>
+        </w:rPr>
+        <w:t xml:space="preserve">commonly </w:t>
+      </w:r>
+      <w:r>
+        <w:rPr>
+          <w:rFonts w:ascii="Times New Roman" w:hAnsi="Times New Roman" w:cs="Times New Roman"/>
+          <w:sz w:val="24"/>
+          <w:szCs w:val="24"/>
+          <w:lang w:val="en-US"/>
+        </w:rPr>
+        <w:t>subject</w:t>
+      </w:r>
+      <w:r>
+        <w:rPr>
+          <w:rFonts w:ascii="Times New Roman" w:hAnsi="Times New Roman" w:cs="Times New Roman"/>
+          <w:sz w:val="24"/>
+          <w:szCs w:val="24"/>
+          <w:lang w:val="en-US"/>
+        </w:rPr>
+        <w:t>ed</w:t>
+      </w:r>
+      <w:r>
+        <w:rPr>
+          <w:rFonts w:ascii="Times New Roman" w:hAnsi="Times New Roman" w:cs="Times New Roman"/>
+          <w:sz w:val="24"/>
+          <w:szCs w:val="24"/>
+          <w:lang w:val="en-US"/>
+        </w:rPr>
+        <w:t xml:space="preserve"> to</w:t>
+      </w:r>
+      <w:r>
+        <w:rPr>
+          <w:rFonts w:ascii="Times New Roman" w:hAnsi="Times New Roman" w:cs="Times New Roman"/>
+          <w:sz w:val="24"/>
+          <w:szCs w:val="24"/>
+          <w:lang w:val="en-US"/>
+        </w:rPr>
+        <w:t xml:space="preserve"> at the time</w:t>
+      </w:r>
+      <w:r>
+        <w:rPr>
+          <w:rFonts w:ascii="Times New Roman" w:hAnsi="Times New Roman" w:cs="Times New Roman"/>
+          <w:sz w:val="24"/>
+          <w:szCs w:val="24"/>
+          <w:lang w:val="en-US"/>
+        </w:rPr>
+        <w:t xml:space="preserve"> and help us isolate and study the effect of the policy </w:t>
+      </w:r>
+      <w:r>
+        <w:rPr>
+          <w:rFonts w:ascii="Times New Roman" w:hAnsi="Times New Roman" w:cs="Times New Roman"/>
+          <w:sz w:val="24"/>
+          <w:szCs w:val="24"/>
+          <w:lang w:val="en-US"/>
+        </w:rPr>
+        <w:t>on the policy state. In statistics, this technique is called the Differen</w:t>
+      </w:r>
+      <w:r>
+        <w:rPr>
+          <w:rFonts w:ascii="Times New Roman" w:hAnsi="Times New Roman" w:cs="Times New Roman"/>
+          <w:sz w:val="24"/>
+          <w:szCs w:val="24"/>
+          <w:lang w:val="en-US"/>
+        </w:rPr>
+        <w:t xml:space="preserve">ce-in-Difference method. </w:t>
+      </w:r>
     </w:p>
     <w:p>
       <w:pPr>
@@ -1953,6 +2450,16 @@
           <w:lang w:val="en-US"/>
         </w:rPr>
       </w:pPr>
+      <w:r>
+        <w:rPr>
+          <w:rFonts w:ascii="Times New Roman" w:hAnsi="Times New Roman" w:cs="Times New Roman"/>
+          <w:sz w:val="24"/>
+          <w:szCs w:val="24"/>
+          <w:lang w:val="en-US"/>
+        </w:rPr>
+        <w:tab/>
+        <w:t>Following is an analysis of the opioid transactions and drug overdose mortality for each of the policy states - Florida, Washington and Texas.</w:t>
+      </w:r>
     </w:p>
     <w:p>
       <w:pPr>
@@ -1965,26 +2472,6 @@
           <w:lang w:val="en-US"/>
         </w:rPr>
       </w:pPr>
-      <w:proofErr w:type="gramStart"/>
-      <w:r>
-        <w:rPr>
-          <w:rFonts w:ascii="Times New Roman" w:hAnsi="Times New Roman" w:cs="Times New Roman"/>
-          <w:sz w:val="24"/>
-          <w:szCs w:val="24"/>
-          <w:lang w:val="en-US"/>
-        </w:rPr>
-        <w:t>…..</w:t>
-      </w:r>
-      <w:proofErr w:type="gramEnd"/>
-      <w:r>
-        <w:rPr>
-          <w:rFonts w:ascii="Times New Roman" w:hAnsi="Times New Roman" w:cs="Times New Roman"/>
-          <w:sz w:val="24"/>
-          <w:szCs w:val="24"/>
-          <w:lang w:val="en-US"/>
-        </w:rPr>
-        <w:t xml:space="preserve">specific…… pick example from prompt </w:t>
-      </w:r>
     </w:p>
     <w:p>
       <w:pPr>
@@ -1993,6 +2480,140 @@
         <w:rPr>
           <w:rFonts w:ascii="Times New Roman" w:hAnsi="Times New Roman" w:cs="Times New Roman"/>
           <w:b/>
+          <w:color w:val="FF0000"/>
+          <w:sz w:val="24"/>
+          <w:szCs w:val="24"/>
+          <w:lang w:val="en-US"/>
+        </w:rPr>
+      </w:pPr>
+      <w:r>
+        <w:rPr>
+          <w:rFonts w:ascii="Times New Roman" w:hAnsi="Times New Roman" w:cs="Times New Roman"/>
+          <w:b/>
+          <w:color w:val="FF0000"/>
+          <w:sz w:val="24"/>
+          <w:szCs w:val="24"/>
+          <w:lang w:val="en-US"/>
+        </w:rPr>
+        <w:t>Put all the states same as the technical report</w:t>
+      </w:r>
+    </w:p>
+    <w:p>
+      <w:pPr>
+        <w:spacing w:line="360" w:lineRule="auto"/>
+        <w:ind w:left="270"/>
+        <w:rPr>
+          <w:rFonts w:ascii="Times New Roman" w:hAnsi="Times New Roman" w:cs="Times New Roman"/>
+          <w:b/>
+          <w:color w:val="FF0000"/>
+          <w:sz w:val="24"/>
+          <w:szCs w:val="24"/>
+          <w:lang w:val="en-US"/>
+        </w:rPr>
+      </w:pPr>
+    </w:p>
+    <w:p>
+      <w:pPr>
+        <w:spacing w:line="360" w:lineRule="auto"/>
+        <w:ind w:left="270"/>
+        <w:rPr>
+          <w:rFonts w:ascii="Times New Roman" w:hAnsi="Times New Roman" w:cs="Times New Roman"/>
+          <w:b/>
+          <w:sz w:val="24"/>
+          <w:szCs w:val="24"/>
+          <w:u w:val="single"/>
+          <w:lang w:val="en-US"/>
+        </w:rPr>
+      </w:pPr>
+      <w:r>
+        <w:rPr>
+          <w:rFonts w:ascii="Times New Roman" w:hAnsi="Times New Roman" w:cs="Times New Roman"/>
+          <w:sz w:val="24"/>
+          <w:szCs w:val="24"/>
+          <w:lang w:val="en-US"/>
+        </w:rPr>
+        <w:t>5</w:t>
+      </w:r>
+      <w:r>
+        <w:rPr>
+          <w:rFonts w:ascii="Times New Roman" w:hAnsi="Times New Roman" w:cs="Times New Roman"/>
+          <w:b/>
+          <w:sz w:val="24"/>
+          <w:szCs w:val="24"/>
+          <w:lang w:val="en-US"/>
+        </w:rPr>
+        <w:t xml:space="preserve">. </w:t>
+      </w:r>
+      <w:r>
+        <w:rPr>
+          <w:rFonts w:ascii="Times New Roman" w:hAnsi="Times New Roman" w:cs="Times New Roman"/>
+          <w:b/>
+          <w:sz w:val="24"/>
+          <w:szCs w:val="24"/>
+          <w:u w:val="single"/>
+          <w:lang w:val="en-US"/>
+        </w:rPr>
+        <w:t>Limitations:</w:t>
+      </w:r>
+    </w:p>
+    <w:p>
+      <w:pPr>
+        <w:spacing w:line="360" w:lineRule="auto"/>
+        <w:ind w:left="270"/>
+        <w:rPr>
+          <w:rFonts w:ascii="Times New Roman" w:hAnsi="Times New Roman" w:cs="Times New Roman"/>
+          <w:sz w:val="24"/>
+          <w:szCs w:val="24"/>
+          <w:lang w:val="en-US"/>
+        </w:rPr>
+      </w:pPr>
+      <w:r>
+        <w:rPr>
+          <w:rFonts w:ascii="Times New Roman" w:hAnsi="Times New Roman" w:cs="Times New Roman"/>
+          <w:b/>
+          <w:sz w:val="24"/>
+          <w:szCs w:val="24"/>
+          <w:lang w:val="en-US"/>
+        </w:rPr>
+        <w:tab/>
+      </w:r>
+      <w:r>
+        <w:rPr>
+          <w:rFonts w:ascii="Times New Roman" w:hAnsi="Times New Roman" w:cs="Times New Roman"/>
+          <w:sz w:val="24"/>
+          <w:szCs w:val="24"/>
+          <w:lang w:val="en-US"/>
+        </w:rPr>
+        <w:t xml:space="preserve">Although the overall analysis was quite satisfactory, there are a couple of limitations that have to be brought to the attention of the policymaker. Firstly, our data on opioid transactions only contain data on transactions – who sold it and who bough it. We don’t know if all the opioid transacted were dispensed – we have operated under the assumption that all the drugs transacted were sold and were sold in the same county where they were bought. Secondly, not all opioid transactions have to reported to the DEA. Only transactions exceeding a certain threshold have to be reported to the DEA as mandated by the law. This allows smaller transactions to escape the radar of the DEA and therefore making our analysis mostly accurate but not entirely accurate. </w:t>
+      </w:r>
+      <w:r>
+        <w:rPr>
+          <w:rFonts w:ascii="Times New Roman" w:hAnsi="Times New Roman" w:cs="Times New Roman"/>
+          <w:sz w:val="24"/>
+          <w:szCs w:val="24"/>
+          <w:lang w:val="en-US"/>
+        </w:rPr>
+        <w:t xml:space="preserve">Thirdly, the dataset on drug overdose mortality contains data on all-drug related deaths – not specifically deaths related to opioid overdosing. This makes our analysis suffer slightly as we have assumed all drug-related deaths to be caused due to opioid overdosing. Fourthly, the not drug-related deaths </w:t>
+      </w:r>
+      <w:r>
+        <w:rPr>
+          <w:rFonts w:ascii="Times New Roman" w:hAnsi="Times New Roman" w:cs="Times New Roman"/>
+          <w:sz w:val="24"/>
+          <w:szCs w:val="24"/>
+          <w:lang w:val="en-US"/>
+        </w:rPr>
+        <w:lastRenderedPageBreak/>
+        <w:t xml:space="preserve">were reported in the drug overdose mortality dataset. Again, only deaths exceeding a certain threshold (10 deaths) were reported. Finally, insufficient data for Texas and Washington made it difficult to perform a thorough pre – post and difference in difference analysis. We had to resort to calculating percent-difference, which allowed us to gain an insight into the trends but were nevertheless a compromise.  </w:t>
+      </w:r>
+    </w:p>
+    <w:p>
+      <w:pPr>
+        <w:spacing w:line="360" w:lineRule="auto"/>
+        <w:ind w:left="270"/>
+        <w:rPr>
+          <w:rFonts w:ascii="Times New Roman" w:hAnsi="Times New Roman" w:cs="Times New Roman"/>
+          <w:b/>
+          <w:color w:val="FF0000"/>
           <w:sz w:val="24"/>
           <w:szCs w:val="24"/>
           <w:u w:val="single"/>

</xml_diff>

<commit_message>
added plots for deaths
</commit_message>
<xml_diff>
--- a/40_docs/Policymaker Report/Report to the Policymaker.docx
+++ b/40_docs/Policymaker Report/Report to the Policymaker.docx
@@ -185,17 +185,6 @@
     </w:p>
     <w:p>
       <w:pPr>
-        <w:rPr>
-          <w:rFonts w:ascii="Times New Roman" w:hAnsi="Times New Roman" w:cs="Times New Roman"/>
-          <w:sz w:val="24"/>
-          <w:szCs w:val="24"/>
-          <w:u w:val="single"/>
-          <w:lang w:val="en-US"/>
-        </w:rPr>
-      </w:pPr>
-    </w:p>
-    <w:p>
-      <w:pPr>
         <w:spacing w:line="360" w:lineRule="auto"/>
         <w:rPr>
           <w:rFonts w:ascii="Times New Roman" w:hAnsi="Times New Roman" w:cs="Times New Roman"/>
@@ -307,49 +296,49 @@
           <w:szCs w:val="24"/>
           <w:lang w:val="en-US"/>
         </w:rPr>
+        <w:t xml:space="preserve">3.  </w:t>
+      </w:r>
+      <w:r>
+        <w:rPr>
+          <w:rFonts w:ascii="Times New Roman" w:hAnsi="Times New Roman" w:cs="Times New Roman"/>
+          <w:b/>
+          <w:sz w:val="24"/>
+          <w:szCs w:val="24"/>
+          <w:u w:val="single"/>
+          <w:lang w:val="en-US"/>
+        </w:rPr>
+        <w:t>Data</w:t>
+      </w:r>
+      <w:r>
+        <w:rPr>
+          <w:rFonts w:ascii="Times New Roman" w:hAnsi="Times New Roman" w:cs="Times New Roman"/>
+          <w:b/>
+          <w:sz w:val="24"/>
+          <w:szCs w:val="24"/>
+          <w:u w:val="single"/>
+          <w:lang w:val="en-US"/>
+        </w:rPr>
+        <w:t>:</w:t>
+      </w:r>
+    </w:p>
+    <w:p>
+      <w:pPr>
+        <w:spacing w:line="360" w:lineRule="auto"/>
+        <w:rPr>
+          <w:rFonts w:ascii="Times New Roman" w:hAnsi="Times New Roman" w:cs="Times New Roman"/>
+          <w:sz w:val="24"/>
+          <w:szCs w:val="24"/>
+          <w:lang w:val="en-US"/>
+        </w:rPr>
+      </w:pPr>
+      <w:r>
+        <w:rPr>
+          <w:rFonts w:ascii="Times New Roman" w:hAnsi="Times New Roman" w:cs="Times New Roman"/>
+          <w:sz w:val="24"/>
+          <w:szCs w:val="24"/>
+          <w:lang w:val="en-US"/>
+        </w:rPr>
         <w:lastRenderedPageBreak/>
-        <w:t xml:space="preserve">3.  </w:t>
-      </w:r>
-      <w:r>
-        <w:rPr>
-          <w:rFonts w:ascii="Times New Roman" w:hAnsi="Times New Roman" w:cs="Times New Roman"/>
-          <w:b/>
-          <w:sz w:val="24"/>
-          <w:szCs w:val="24"/>
-          <w:u w:val="single"/>
-          <w:lang w:val="en-US"/>
-        </w:rPr>
-        <w:t>Data</w:t>
-      </w:r>
-      <w:r>
-        <w:rPr>
-          <w:rFonts w:ascii="Times New Roman" w:hAnsi="Times New Roman" w:cs="Times New Roman"/>
-          <w:b/>
-          <w:sz w:val="24"/>
-          <w:szCs w:val="24"/>
-          <w:u w:val="single"/>
-          <w:lang w:val="en-US"/>
-        </w:rPr>
-        <w:t>:</w:t>
-      </w:r>
-    </w:p>
-    <w:p>
-      <w:pPr>
-        <w:spacing w:line="360" w:lineRule="auto"/>
-        <w:rPr>
-          <w:rFonts w:ascii="Times New Roman" w:hAnsi="Times New Roman" w:cs="Times New Roman"/>
-          <w:sz w:val="24"/>
-          <w:szCs w:val="24"/>
-          <w:lang w:val="en-US"/>
-        </w:rPr>
-      </w:pPr>
-      <w:r>
-        <w:rPr>
-          <w:rFonts w:ascii="Times New Roman" w:hAnsi="Times New Roman" w:cs="Times New Roman"/>
-          <w:sz w:val="24"/>
-          <w:szCs w:val="24"/>
-          <w:lang w:val="en-US"/>
-        </w:rPr>
         <w:tab/>
         <w:t>There were three main sources of data that were used in this analysis.</w:t>
       </w:r>
@@ -739,16 +728,7 @@
           <w:sz w:val="24"/>
           <w:szCs w:val="24"/>
         </w:rPr>
-        <w:t xml:space="preserve">The population for the year 2010 was the most relevant to this analysis as it was the closest to the years under consideration. We chose to use the population for 2010 for all the years under consideration as using rate of change of population assumes a linear rate of increase and may not be </w:t>
-      </w:r>
-      <w:r>
-        <w:rPr>
-          <w:rFonts w:ascii="Times New Roman" w:hAnsi="Times New Roman" w:cs="Times New Roman"/>
-          <w:sz w:val="24"/>
-          <w:szCs w:val="24"/>
-        </w:rPr>
-        <w:lastRenderedPageBreak/>
-        <w:t>ideal for all the counties. This made using 2010 population data throughout</w:t>
+        <w:t>The population for the year 2010 was the most relevant to this analysis as it was the closest to the years under consideration. We chose to use the population for 2010 for all the years under consideration as using rate of change of population assumes a linear rate of increase and may not be ideal for all the counties. This made using 2010 population data throughout</w:t>
       </w:r>
       <w:r>
         <w:rPr>
@@ -798,7 +778,36 @@
           <w:rFonts w:ascii="Times New Roman" w:hAnsi="Times New Roman" w:cs="Times New Roman"/>
           <w:sz w:val="24"/>
         </w:rPr>
-        <w:t xml:space="preserve">The scope of the analyses on both the opioid transactions and the mortality arising from drug overdoses have been summarised in the following tables (Table 1 and Table 2). </w:t>
+        <w:lastRenderedPageBreak/>
+        <w:t>The scope of the analyses on both the opioid transactions and the mortality arising from drug overdoses have been summarised in the following tables (Table 1</w:t>
+      </w:r>
+      <w:r>
+        <w:rPr>
+          <w:rFonts w:ascii="Times New Roman" w:hAnsi="Times New Roman" w:cs="Times New Roman"/>
+          <w:sz w:val="24"/>
+        </w:rPr>
+        <w:t xml:space="preserve">, </w:t>
+      </w:r>
+      <w:r>
+        <w:rPr>
+          <w:rFonts w:ascii="Times New Roman" w:hAnsi="Times New Roman" w:cs="Times New Roman"/>
+          <w:sz w:val="24"/>
+        </w:rPr>
+        <w:t>Table 2</w:t>
+      </w:r>
+      <w:r>
+        <w:rPr>
+          <w:rFonts w:ascii="Times New Roman" w:hAnsi="Times New Roman" w:cs="Times New Roman"/>
+          <w:sz w:val="24"/>
+        </w:rPr>
+        <w:t xml:space="preserve"> and Table 3</w:t>
+      </w:r>
+      <w:r>
+        <w:rPr>
+          <w:rFonts w:ascii="Times New Roman" w:hAnsi="Times New Roman" w:cs="Times New Roman"/>
+          <w:sz w:val="24"/>
+        </w:rPr>
+        <w:t xml:space="preserve">). </w:t>
       </w:r>
     </w:p>
     <w:tbl>
@@ -906,6 +915,7 @@
           </w:tcPr>
           <w:p>
             <w:pPr>
+              <w:jc w:val="center"/>
               <w:rPr>
                 <w:rFonts w:ascii="Times New Roman" w:hAnsi="Times New Roman" w:cs="Times New Roman"/>
               </w:rPr>
@@ -924,6 +934,7 @@
           </w:tcPr>
           <w:p>
             <w:pPr>
+              <w:jc w:val="center"/>
               <w:rPr>
                 <w:rFonts w:ascii="Times New Roman" w:hAnsi="Times New Roman" w:cs="Times New Roman"/>
               </w:rPr>
@@ -942,6 +953,7 @@
           </w:tcPr>
           <w:p>
             <w:pPr>
+              <w:jc w:val="center"/>
               <w:rPr>
                 <w:rFonts w:ascii="Times New Roman" w:hAnsi="Times New Roman" w:cs="Times New Roman"/>
               </w:rPr>
@@ -972,6 +984,7 @@
           </w:tcPr>
           <w:p>
             <w:pPr>
+              <w:jc w:val="center"/>
               <w:rPr>
                 <w:rFonts w:ascii="Times New Roman" w:hAnsi="Times New Roman" w:cs="Times New Roman"/>
               </w:rPr>
@@ -992,58 +1005,12 @@
         <w:jc w:val="center"/>
         <w:rPr>
           <w:rFonts w:ascii="Times New Roman" w:hAnsi="Times New Roman" w:cs="Times New Roman"/>
-          <w:sz w:val="24"/>
-          <w:szCs w:val="24"/>
-          <w:lang w:val="en-US"/>
-        </w:rPr>
-      </w:pPr>
-      <w:r>
-        <w:rPr>
-          <w:rFonts w:ascii="Times New Roman" w:hAnsi="Times New Roman" w:cs="Times New Roman"/>
           <w:b/>
-          <w:sz w:val="24"/>
-          <w:szCs w:val="24"/>
-          <w:lang w:val="en-US"/>
-        </w:rPr>
-        <w:t>Table 1.</w:t>
-      </w:r>
-      <w:r>
-        <w:rPr>
-          <w:rFonts w:ascii="Times New Roman" w:hAnsi="Times New Roman" w:cs="Times New Roman"/>
-          <w:b/>
-          <w:sz w:val="24"/>
-          <w:szCs w:val="24"/>
-          <w:lang w:val="en-US"/>
-        </w:rPr>
-        <w:t xml:space="preserve"> </w:t>
-      </w:r>
-      <w:r>
-        <w:rPr>
-          <w:rFonts w:ascii="Times New Roman" w:hAnsi="Times New Roman" w:cs="Times New Roman"/>
-          <w:sz w:val="24"/>
-          <w:szCs w:val="24"/>
-          <w:lang w:val="en-US"/>
-        </w:rPr>
-        <w:t>Description of the scope of analysis for opioid transactions</w:t>
-      </w:r>
-      <w:r>
-        <w:rPr>
-          <w:rFonts w:ascii="Times New Roman" w:hAnsi="Times New Roman" w:cs="Times New Roman"/>
-          <w:sz w:val="24"/>
-          <w:szCs w:val="24"/>
-          <w:lang w:val="en-US"/>
-        </w:rPr>
-        <w:t xml:space="preserve"> in Florida</w:t>
-      </w:r>
-      <w:r>
-        <w:rPr>
-          <w:rFonts w:ascii="Times New Roman" w:hAnsi="Times New Roman" w:cs="Times New Roman"/>
-          <w:sz w:val="24"/>
-          <w:szCs w:val="24"/>
-          <w:lang w:val="en-US"/>
-        </w:rPr>
-        <w:t>.</w:t>
-      </w:r>
+          <w:sz w:val="18"/>
+          <w:szCs w:val="18"/>
+          <w:lang w:val="en-US"/>
+        </w:rPr>
+      </w:pPr>
     </w:p>
     <w:p>
       <w:pPr>
@@ -1051,6 +1018,55 @@
         <w:jc w:val="center"/>
         <w:rPr>
           <w:rFonts w:ascii="Times New Roman" w:hAnsi="Times New Roman" w:cs="Times New Roman"/>
+          <w:sz w:val="18"/>
+          <w:szCs w:val="18"/>
+          <w:lang w:val="en-US"/>
+        </w:rPr>
+      </w:pPr>
+      <w:r>
+        <w:rPr>
+          <w:rFonts w:ascii="Times New Roman" w:hAnsi="Times New Roman" w:cs="Times New Roman"/>
+          <w:b/>
+          <w:sz w:val="18"/>
+          <w:szCs w:val="18"/>
+          <w:lang w:val="en-US"/>
+        </w:rPr>
+        <w:t xml:space="preserve">Table 1. </w:t>
+      </w:r>
+      <w:r>
+        <w:rPr>
+          <w:rFonts w:ascii="Times New Roman" w:hAnsi="Times New Roman" w:cs="Times New Roman"/>
+          <w:sz w:val="18"/>
+          <w:szCs w:val="18"/>
+          <w:lang w:val="en-US"/>
+        </w:rPr>
+        <w:t>Description of the scope of analysis for opioid transactions</w:t>
+      </w:r>
+      <w:r>
+        <w:rPr>
+          <w:rFonts w:ascii="Times New Roman" w:hAnsi="Times New Roman" w:cs="Times New Roman"/>
+          <w:sz w:val="18"/>
+          <w:szCs w:val="18"/>
+          <w:lang w:val="en-US"/>
+        </w:rPr>
+        <w:t xml:space="preserve"> in Florida</w:t>
+      </w:r>
+      <w:r>
+        <w:rPr>
+          <w:rFonts w:ascii="Times New Roman" w:hAnsi="Times New Roman" w:cs="Times New Roman"/>
+          <w:sz w:val="18"/>
+          <w:szCs w:val="18"/>
+          <w:lang w:val="en-US"/>
+        </w:rPr>
+        <w:t>.</w:t>
+      </w:r>
+    </w:p>
+    <w:p>
+      <w:pPr>
+        <w:spacing w:line="240" w:lineRule="auto"/>
+        <w:jc w:val="center"/>
+        <w:rPr>
+          <w:rFonts w:ascii="Times New Roman" w:hAnsi="Times New Roman" w:cs="Times New Roman"/>
           <w:sz w:val="24"/>
           <w:szCs w:val="24"/>
           <w:lang w:val="en-US"/>
@@ -1074,7 +1090,90 @@
           <w:szCs w:val="24"/>
           <w:lang w:val="en-US"/>
         </w:rPr>
-        <w:t>For the states of Texas and Washington, data was sparse at a yearly level. This is evident from us only having data for only 1 year post the year in which the policy was enforced. This makes analysis at a yearly level not very informative. Breaking this analysis down to the month level wasn’t very useful either as we were still capturing some yearly trends. Therefore, a simple percent increase/decrease in the per-capita opioid transactions of Texas and Washington were calculated and was compared with the average percent increase/decrease in the per-capita opioid transactions of all other (47 non-policy) states.</w:t>
+        <w:t xml:space="preserve">For the opioid transaction </w:t>
+      </w:r>
+      <w:r>
+        <w:rPr>
+          <w:rFonts w:ascii="Times New Roman" w:hAnsi="Times New Roman" w:cs="Times New Roman"/>
+          <w:sz w:val="24"/>
+          <w:szCs w:val="24"/>
+          <w:lang w:val="en-US"/>
+        </w:rPr>
+        <w:t>data</w:t>
+      </w:r>
+      <w:r>
+        <w:rPr>
+          <w:rFonts w:ascii="Times New Roman" w:hAnsi="Times New Roman" w:cs="Times New Roman"/>
+          <w:sz w:val="24"/>
+          <w:szCs w:val="24"/>
+          <w:lang w:val="en-US"/>
+        </w:rPr>
+        <w:t xml:space="preserve">, the states of Texas and Washington had only one year </w:t>
+      </w:r>
+      <w:r>
+        <w:rPr>
+          <w:rFonts w:ascii="Times New Roman" w:hAnsi="Times New Roman" w:cs="Times New Roman"/>
+          <w:sz w:val="24"/>
+          <w:szCs w:val="24"/>
+          <w:lang w:val="en-US"/>
+        </w:rPr>
+        <w:t>prior to</w:t>
+      </w:r>
+      <w:r>
+        <w:rPr>
+          <w:rFonts w:ascii="Times New Roman" w:hAnsi="Times New Roman" w:cs="Times New Roman"/>
+          <w:sz w:val="24"/>
+          <w:szCs w:val="24"/>
+          <w:lang w:val="en-US"/>
+        </w:rPr>
+        <w:t xml:space="preserve"> the policy change and </w:t>
+      </w:r>
+      <w:r>
+        <w:rPr>
+          <w:rFonts w:ascii="Times New Roman" w:hAnsi="Times New Roman" w:cs="Times New Roman"/>
+          <w:sz w:val="24"/>
+          <w:szCs w:val="24"/>
+          <w:lang w:val="en-US"/>
+        </w:rPr>
+        <w:t>one year post</w:t>
+      </w:r>
+      <w:bookmarkStart w:id="0" w:name="_GoBack"/>
+      <w:bookmarkEnd w:id="0"/>
+      <w:r>
+        <w:rPr>
+          <w:rFonts w:ascii="Times New Roman" w:hAnsi="Times New Roman" w:cs="Times New Roman"/>
+          <w:sz w:val="24"/>
+          <w:szCs w:val="24"/>
+          <w:lang w:val="en-US"/>
+        </w:rPr>
+        <w:t xml:space="preserve"> the policy change respectively. </w:t>
+      </w:r>
+      <w:r>
+        <w:rPr>
+          <w:rFonts w:ascii="Times New Roman" w:hAnsi="Times New Roman" w:cs="Times New Roman"/>
+          <w:sz w:val="24"/>
+          <w:szCs w:val="24"/>
+          <w:lang w:val="en-US"/>
+        </w:rPr>
+        <w:t>This ma</w:t>
+      </w:r>
+      <w:r>
+        <w:rPr>
+          <w:rFonts w:ascii="Times New Roman" w:hAnsi="Times New Roman" w:cs="Times New Roman"/>
+          <w:sz w:val="24"/>
+          <w:szCs w:val="24"/>
+          <w:lang w:val="en-US"/>
+        </w:rPr>
+        <w:t>de</w:t>
+      </w:r>
+      <w:r>
+        <w:rPr>
+          <w:rFonts w:ascii="Times New Roman" w:hAnsi="Times New Roman" w:cs="Times New Roman"/>
+          <w:sz w:val="24"/>
+          <w:szCs w:val="24"/>
+          <w:lang w:val="en-US"/>
+        </w:rPr>
+        <w:t xml:space="preserve"> analysis at a yearly level not very informative. Breaking this analysis down to the month level wasn’t very useful either as we were still capturing some yearly trends. Therefore, a simple percent increase/decrease in the per-capita opioid transactions of Texas and Washington were calculated and was compared with the average percent increase/decrease in the per-capita opioid transactions of all other (47 non-policy) states.</w:t>
       </w:r>
     </w:p>
     <w:p>
@@ -1130,6 +1229,7 @@
           </w:tcPr>
           <w:p>
             <w:pPr>
+              <w:jc w:val="center"/>
               <w:rPr>
                 <w:rFonts w:ascii="Times New Roman" w:hAnsi="Times New Roman" w:cs="Times New Roman"/>
               </w:rPr>
@@ -1195,6 +1295,7 @@
           </w:tcPr>
           <w:p>
             <w:pPr>
+              <w:jc w:val="center"/>
               <w:rPr>
                 <w:rFonts w:ascii="Times New Roman" w:hAnsi="Times New Roman" w:cs="Times New Roman"/>
               </w:rPr>
@@ -1213,6 +1314,7 @@
           </w:tcPr>
           <w:p>
             <w:pPr>
+              <w:jc w:val="center"/>
               <w:rPr>
                 <w:rFonts w:ascii="Times New Roman" w:hAnsi="Times New Roman" w:cs="Times New Roman"/>
               </w:rPr>
@@ -1231,6 +1333,7 @@
           </w:tcPr>
           <w:p>
             <w:pPr>
+              <w:jc w:val="center"/>
               <w:rPr>
                 <w:rFonts w:ascii="Times New Roman" w:hAnsi="Times New Roman" w:cs="Times New Roman"/>
               </w:rPr>
@@ -1255,6 +1358,7 @@
           </w:tcPr>
           <w:p>
             <w:pPr>
+              <w:jc w:val="center"/>
               <w:rPr>
                 <w:rFonts w:ascii="Times New Roman" w:hAnsi="Times New Roman" w:cs="Times New Roman"/>
               </w:rPr>
@@ -1278,6 +1382,7 @@
           </w:tcPr>
           <w:p>
             <w:pPr>
+              <w:jc w:val="center"/>
               <w:rPr>
                 <w:rFonts w:ascii="Times New Roman" w:hAnsi="Times New Roman" w:cs="Times New Roman"/>
               </w:rPr>
@@ -1296,6 +1401,7 @@
           </w:tcPr>
           <w:p>
             <w:pPr>
+              <w:jc w:val="center"/>
               <w:rPr>
                 <w:rFonts w:ascii="Times New Roman" w:hAnsi="Times New Roman" w:cs="Times New Roman"/>
               </w:rPr>
@@ -1314,6 +1420,7 @@
           </w:tcPr>
           <w:p>
             <w:pPr>
+              <w:jc w:val="center"/>
               <w:rPr>
                 <w:rFonts w:ascii="Times New Roman" w:hAnsi="Times New Roman" w:cs="Times New Roman"/>
               </w:rPr>
@@ -1344,6 +1451,7 @@
           </w:tcPr>
           <w:p>
             <w:pPr>
+              <w:jc w:val="center"/>
               <w:rPr>
                 <w:rFonts w:ascii="Times New Roman" w:hAnsi="Times New Roman" w:cs="Times New Roman"/>
               </w:rPr>
@@ -1364,77 +1472,42 @@
         <w:jc w:val="center"/>
         <w:rPr>
           <w:rFonts w:ascii="Times New Roman" w:hAnsi="Times New Roman" w:cs="Times New Roman"/>
-          <w:sz w:val="24"/>
-          <w:szCs w:val="24"/>
-          <w:lang w:val="en-US"/>
-        </w:rPr>
-      </w:pPr>
-      <w:r>
-        <w:rPr>
-          <w:rFonts w:ascii="Times New Roman" w:hAnsi="Times New Roman" w:cs="Times New Roman"/>
           <w:b/>
-          <w:sz w:val="24"/>
-          <w:szCs w:val="24"/>
-          <w:lang w:val="en-US"/>
-        </w:rPr>
-        <w:t xml:space="preserve">Table </w:t>
-      </w:r>
+          <w:sz w:val="18"/>
+          <w:szCs w:val="24"/>
+          <w:lang w:val="en-US"/>
+        </w:rPr>
+      </w:pPr>
+    </w:p>
+    <w:p>
+      <w:pPr>
+        <w:spacing w:line="240" w:lineRule="auto"/>
+        <w:jc w:val="center"/>
+        <w:rPr>
+          <w:rFonts w:ascii="Times New Roman" w:hAnsi="Times New Roman" w:cs="Times New Roman"/>
+          <w:sz w:val="18"/>
+          <w:szCs w:val="24"/>
+          <w:lang w:val="en-US"/>
+        </w:rPr>
+      </w:pPr>
       <w:r>
         <w:rPr>
           <w:rFonts w:ascii="Times New Roman" w:hAnsi="Times New Roman" w:cs="Times New Roman"/>
           <w:b/>
-          <w:sz w:val="24"/>
-          <w:szCs w:val="24"/>
-          <w:lang w:val="en-US"/>
-        </w:rPr>
-        <w:t>2</w:t>
-      </w:r>
-      <w:r>
-        <w:rPr>
-          <w:rFonts w:ascii="Times New Roman" w:hAnsi="Times New Roman" w:cs="Times New Roman"/>
-          <w:b/>
-          <w:sz w:val="24"/>
-          <w:szCs w:val="24"/>
-          <w:lang w:val="en-US"/>
-        </w:rPr>
-        <w:t>.</w:t>
-      </w:r>
-      <w:r>
-        <w:rPr>
-          <w:rFonts w:ascii="Times New Roman" w:hAnsi="Times New Roman" w:cs="Times New Roman"/>
-          <w:b/>
-          <w:sz w:val="24"/>
-          <w:szCs w:val="24"/>
-          <w:lang w:val="en-US"/>
-        </w:rPr>
-        <w:t xml:space="preserve"> </w:t>
-      </w:r>
-      <w:r>
-        <w:rPr>
-          <w:rFonts w:ascii="Times New Roman" w:hAnsi="Times New Roman" w:cs="Times New Roman"/>
-          <w:sz w:val="24"/>
-          <w:szCs w:val="24"/>
-          <w:lang w:val="en-US"/>
-        </w:rPr>
-        <w:t>Description of the scope of analysis for opioid transactions</w:t>
-      </w:r>
-      <w:r>
-        <w:rPr>
-          <w:rFonts w:ascii="Times New Roman" w:hAnsi="Times New Roman" w:cs="Times New Roman"/>
-          <w:sz w:val="24"/>
-          <w:szCs w:val="24"/>
-          <w:lang w:val="en-US"/>
-        </w:rPr>
-        <w:t xml:space="preserve"> </w:t>
-      </w:r>
-      <w:r>
-        <w:rPr>
-          <w:rFonts w:ascii="Times New Roman" w:hAnsi="Times New Roman" w:cs="Times New Roman"/>
-          <w:sz w:val="24"/>
-          <w:szCs w:val="24"/>
-          <w:lang w:val="en-US"/>
-        </w:rPr>
-        <w:t>in Texas and Washington.</w:t>
+          <w:sz w:val="18"/>
+          <w:szCs w:val="24"/>
+          <w:lang w:val="en-US"/>
+        </w:rPr>
+        <w:t xml:space="preserve">Table 2. </w:t>
+      </w:r>
+      <w:r>
+        <w:rPr>
+          <w:rFonts w:ascii="Times New Roman" w:hAnsi="Times New Roman" w:cs="Times New Roman"/>
+          <w:sz w:val="18"/>
+          <w:szCs w:val="24"/>
+          <w:lang w:val="en-US"/>
+        </w:rPr>
+        <w:t>Description of the scope of analysis for opioid transactions in Texas and Washington.</w:t>
       </w:r>
     </w:p>
     <w:p>
@@ -1554,6 +1627,7 @@
           </w:tcPr>
           <w:p>
             <w:pPr>
+              <w:jc w:val="center"/>
               <w:rPr>
                 <w:rFonts w:ascii="Times New Roman" w:hAnsi="Times New Roman" w:cs="Times New Roman"/>
               </w:rPr>
@@ -1572,6 +1646,7 @@
           </w:tcPr>
           <w:p>
             <w:pPr>
+              <w:jc w:val="center"/>
               <w:rPr>
                 <w:rFonts w:ascii="Times New Roman" w:hAnsi="Times New Roman" w:cs="Times New Roman"/>
               </w:rPr>
@@ -1590,6 +1665,7 @@
           </w:tcPr>
           <w:p>
             <w:pPr>
+              <w:jc w:val="center"/>
               <w:rPr>
                 <w:rFonts w:ascii="Times New Roman" w:hAnsi="Times New Roman" w:cs="Times New Roman"/>
               </w:rPr>
@@ -1598,7 +1674,25 @@
               <w:rPr>
                 <w:rFonts w:ascii="Times New Roman" w:hAnsi="Times New Roman" w:cs="Times New Roman"/>
               </w:rPr>
-              <w:t>2006 - 2014</w:t>
+              <w:t>200</w:t>
+            </w:r>
+            <w:r>
+              <w:rPr>
+                <w:rFonts w:ascii="Times New Roman" w:hAnsi="Times New Roman" w:cs="Times New Roman"/>
+              </w:rPr>
+              <w:t>4</w:t>
+            </w:r>
+            <w:r>
+              <w:rPr>
+                <w:rFonts w:ascii="Times New Roman" w:hAnsi="Times New Roman" w:cs="Times New Roman"/>
+              </w:rPr>
+              <w:t xml:space="preserve"> - 201</w:t>
+            </w:r>
+            <w:r>
+              <w:rPr>
+                <w:rFonts w:ascii="Times New Roman" w:hAnsi="Times New Roman" w:cs="Times New Roman"/>
+              </w:rPr>
+              <w:t>5</w:t>
             </w:r>
           </w:p>
         </w:tc>
@@ -1608,6 +1702,7 @@
           </w:tcPr>
           <w:p>
             <w:pPr>
+              <w:jc w:val="center"/>
               <w:rPr>
                 <w:rFonts w:ascii="Times New Roman" w:hAnsi="Times New Roman" w:cs="Times New Roman"/>
               </w:rPr>
@@ -1628,6 +1723,7 @@
           </w:tcPr>
           <w:p>
             <w:pPr>
+              <w:jc w:val="center"/>
               <w:rPr>
                 <w:rFonts w:ascii="Times New Roman" w:hAnsi="Times New Roman" w:cs="Times New Roman"/>
               </w:rPr>
@@ -1646,6 +1742,7 @@
           </w:tcPr>
           <w:p>
             <w:pPr>
+              <w:jc w:val="center"/>
               <w:rPr>
                 <w:rFonts w:ascii="Times New Roman" w:hAnsi="Times New Roman" w:cs="Times New Roman"/>
               </w:rPr>
@@ -1664,6 +1761,7 @@
           </w:tcPr>
           <w:p>
             <w:pPr>
+              <w:jc w:val="center"/>
               <w:rPr>
                 <w:rFonts w:ascii="Times New Roman" w:hAnsi="Times New Roman" w:cs="Times New Roman"/>
               </w:rPr>
@@ -1672,7 +1770,25 @@
               <w:rPr>
                 <w:rFonts w:ascii="Times New Roman" w:hAnsi="Times New Roman" w:cs="Times New Roman"/>
               </w:rPr>
-              <w:t>2003 - 2011</w:t>
+              <w:t>200</w:t>
+            </w:r>
+            <w:r>
+              <w:rPr>
+                <w:rFonts w:ascii="Times New Roman" w:hAnsi="Times New Roman" w:cs="Times New Roman"/>
+              </w:rPr>
+              <w:t>4</w:t>
+            </w:r>
+            <w:r>
+              <w:rPr>
+                <w:rFonts w:ascii="Times New Roman" w:hAnsi="Times New Roman" w:cs="Times New Roman"/>
+              </w:rPr>
+              <w:t xml:space="preserve"> - 201</w:t>
+            </w:r>
+            <w:r>
+              <w:rPr>
+                <w:rFonts w:ascii="Times New Roman" w:hAnsi="Times New Roman" w:cs="Times New Roman"/>
+              </w:rPr>
+              <w:t>5</w:t>
             </w:r>
           </w:p>
         </w:tc>
@@ -1682,6 +1798,7 @@
           </w:tcPr>
           <w:p>
             <w:pPr>
+              <w:jc w:val="center"/>
               <w:rPr>
                 <w:rFonts w:ascii="Times New Roman" w:hAnsi="Times New Roman" w:cs="Times New Roman"/>
               </w:rPr>
@@ -1702,6 +1819,7 @@
           </w:tcPr>
           <w:p>
             <w:pPr>
+              <w:jc w:val="center"/>
               <w:rPr>
                 <w:rFonts w:ascii="Times New Roman" w:hAnsi="Times New Roman" w:cs="Times New Roman"/>
               </w:rPr>
@@ -1720,6 +1838,7 @@
           </w:tcPr>
           <w:p>
             <w:pPr>
+              <w:jc w:val="center"/>
               <w:rPr>
                 <w:rFonts w:ascii="Times New Roman" w:hAnsi="Times New Roman" w:cs="Times New Roman"/>
               </w:rPr>
@@ -1738,6 +1857,7 @@
           </w:tcPr>
           <w:p>
             <w:pPr>
+              <w:jc w:val="center"/>
               <w:rPr>
                 <w:rFonts w:ascii="Times New Roman" w:hAnsi="Times New Roman" w:cs="Times New Roman"/>
               </w:rPr>
@@ -1746,7 +1866,19 @@
               <w:rPr>
                 <w:rFonts w:ascii="Times New Roman" w:hAnsi="Times New Roman" w:cs="Times New Roman"/>
               </w:rPr>
-              <w:t>2007 - 2015</w:t>
+              <w:t>200</w:t>
+            </w:r>
+            <w:r>
+              <w:rPr>
+                <w:rFonts w:ascii="Times New Roman" w:hAnsi="Times New Roman" w:cs="Times New Roman"/>
+              </w:rPr>
+              <w:t>4</w:t>
+            </w:r>
+            <w:r>
+              <w:rPr>
+                <w:rFonts w:ascii="Times New Roman" w:hAnsi="Times New Roman" w:cs="Times New Roman"/>
+              </w:rPr>
+              <w:t xml:space="preserve"> - 2015</w:t>
             </w:r>
           </w:p>
         </w:tc>
@@ -1756,6 +1888,7 @@
           </w:tcPr>
           <w:p>
             <w:pPr>
+              <w:jc w:val="center"/>
               <w:rPr>
                 <w:rFonts w:ascii="Times New Roman" w:hAnsi="Times New Roman" w:cs="Times New Roman"/>
               </w:rPr>
@@ -1776,85 +1909,8 @@
         <w:jc w:val="center"/>
         <w:rPr>
           <w:rFonts w:ascii="Times New Roman" w:hAnsi="Times New Roman" w:cs="Times New Roman"/>
-          <w:sz w:val="24"/>
-          <w:szCs w:val="24"/>
-          <w:lang w:val="en-US"/>
-        </w:rPr>
-      </w:pPr>
-      <w:r>
-        <w:rPr>
-          <w:rFonts w:ascii="Times New Roman" w:hAnsi="Times New Roman" w:cs="Times New Roman"/>
           <w:b/>
-          <w:sz w:val="24"/>
-          <w:szCs w:val="24"/>
-          <w:lang w:val="en-US"/>
-        </w:rPr>
-        <w:t xml:space="preserve">Table </w:t>
-      </w:r>
-      <w:r>
-        <w:rPr>
-          <w:rFonts w:ascii="Times New Roman" w:hAnsi="Times New Roman" w:cs="Times New Roman"/>
-          <w:b/>
-          <w:sz w:val="24"/>
-          <w:szCs w:val="24"/>
-          <w:lang w:val="en-US"/>
-        </w:rPr>
-        <w:t>3</w:t>
-      </w:r>
-      <w:r>
-        <w:rPr>
-          <w:rFonts w:ascii="Times New Roman" w:hAnsi="Times New Roman" w:cs="Times New Roman"/>
-          <w:b/>
-          <w:sz w:val="24"/>
-          <w:szCs w:val="24"/>
-          <w:lang w:val="en-US"/>
-        </w:rPr>
-        <w:t>.</w:t>
-      </w:r>
-      <w:r>
-        <w:rPr>
-          <w:rFonts w:ascii="Times New Roman" w:hAnsi="Times New Roman" w:cs="Times New Roman"/>
-          <w:b/>
-          <w:sz w:val="24"/>
-          <w:szCs w:val="24"/>
-          <w:lang w:val="en-US"/>
-        </w:rPr>
-        <w:t xml:space="preserve"> </w:t>
-      </w:r>
-      <w:r>
-        <w:rPr>
-          <w:rFonts w:ascii="Times New Roman" w:hAnsi="Times New Roman" w:cs="Times New Roman"/>
-          <w:sz w:val="24"/>
-          <w:szCs w:val="24"/>
-          <w:lang w:val="en-US"/>
-        </w:rPr>
-        <w:t xml:space="preserve">Description of the scope of analysis for </w:t>
-      </w:r>
-      <w:r>
-        <w:rPr>
-          <w:rFonts w:ascii="Times New Roman" w:hAnsi="Times New Roman" w:cs="Times New Roman"/>
-          <w:sz w:val="24"/>
-          <w:szCs w:val="24"/>
-          <w:lang w:val="en-US"/>
-        </w:rPr>
-        <w:t>drug overdose mortality</w:t>
-      </w:r>
-      <w:r>
-        <w:rPr>
-          <w:rFonts w:ascii="Times New Roman" w:hAnsi="Times New Roman" w:cs="Times New Roman"/>
-          <w:sz w:val="24"/>
-          <w:szCs w:val="24"/>
-          <w:lang w:val="en-US"/>
-        </w:rPr>
-        <w:t xml:space="preserve"> in Florida, Texas and Washington.</w:t>
-      </w:r>
-    </w:p>
-    <w:p>
-      <w:pPr>
-        <w:spacing w:line="360" w:lineRule="auto"/>
-        <w:rPr>
-          <w:rFonts w:ascii="Times New Roman" w:hAnsi="Times New Roman" w:cs="Times New Roman"/>
-          <w:sz w:val="24"/>
+          <w:sz w:val="18"/>
           <w:szCs w:val="24"/>
           <w:lang w:val="en-US"/>
         </w:rPr>
@@ -1866,59 +1922,79 @@
         <w:jc w:val="center"/>
         <w:rPr>
           <w:rFonts w:ascii="Times New Roman" w:hAnsi="Times New Roman" w:cs="Times New Roman"/>
+          <w:sz w:val="18"/>
+          <w:szCs w:val="24"/>
+          <w:lang w:val="en-US"/>
+        </w:rPr>
+      </w:pPr>
+      <w:r>
+        <w:rPr>
+          <w:rFonts w:ascii="Times New Roman" w:hAnsi="Times New Roman" w:cs="Times New Roman"/>
           <w:b/>
+          <w:sz w:val="18"/>
+          <w:szCs w:val="24"/>
+          <w:lang w:val="en-US"/>
+        </w:rPr>
+        <w:t xml:space="preserve">Table </w:t>
+      </w:r>
+      <w:r>
+        <w:rPr>
+          <w:rFonts w:ascii="Times New Roman" w:hAnsi="Times New Roman" w:cs="Times New Roman"/>
+          <w:b/>
+          <w:sz w:val="18"/>
+          <w:szCs w:val="24"/>
+          <w:lang w:val="en-US"/>
+        </w:rPr>
+        <w:t>3</w:t>
+      </w:r>
+      <w:r>
+        <w:rPr>
+          <w:rFonts w:ascii="Times New Roman" w:hAnsi="Times New Roman" w:cs="Times New Roman"/>
+          <w:b/>
+          <w:sz w:val="18"/>
+          <w:szCs w:val="24"/>
+          <w:lang w:val="en-US"/>
+        </w:rPr>
+        <w:t xml:space="preserve">. </w:t>
+      </w:r>
+      <w:r>
+        <w:rPr>
+          <w:rFonts w:ascii="Times New Roman" w:hAnsi="Times New Roman" w:cs="Times New Roman"/>
+          <w:sz w:val="18"/>
+          <w:szCs w:val="24"/>
+          <w:lang w:val="en-US"/>
+        </w:rPr>
+        <w:t>Description of the scope of analysis for drug overdose mortality</w:t>
+      </w:r>
+      <w:r>
+        <w:rPr>
+          <w:rFonts w:ascii="Times New Roman" w:hAnsi="Times New Roman" w:cs="Times New Roman"/>
+          <w:sz w:val="18"/>
+          <w:szCs w:val="24"/>
+          <w:lang w:val="en-US"/>
+        </w:rPr>
+        <w:t xml:space="preserve"> in Florida, Texas and Washington.</w:t>
+      </w:r>
+    </w:p>
+    <w:p>
+      <w:pPr>
+        <w:spacing w:line="360" w:lineRule="auto"/>
+        <w:rPr>
+          <w:rFonts w:ascii="Times New Roman" w:hAnsi="Times New Roman" w:cs="Times New Roman"/>
+          <w:b/>
           <w:sz w:val="24"/>
           <w:szCs w:val="24"/>
           <w:u w:val="single"/>
           <w:lang w:val="en-US"/>
         </w:rPr>
       </w:pPr>
-    </w:p>
-    <w:p>
-      <w:pPr>
-        <w:spacing w:line="360" w:lineRule="auto"/>
-        <w:jc w:val="center"/>
-        <w:rPr>
-          <w:rFonts w:ascii="Times New Roman" w:hAnsi="Times New Roman" w:cs="Times New Roman"/>
-          <w:b/>
-          <w:sz w:val="24"/>
-          <w:szCs w:val="24"/>
-          <w:u w:val="single"/>
-          <w:lang w:val="en-US"/>
-        </w:rPr>
-      </w:pPr>
-    </w:p>
-    <w:p>
-      <w:pPr>
-        <w:spacing w:line="360" w:lineRule="auto"/>
-        <w:rPr>
-          <w:rFonts w:ascii="Times New Roman" w:hAnsi="Times New Roman" w:cs="Times New Roman"/>
-          <w:sz w:val="24"/>
-          <w:szCs w:val="24"/>
-          <w:lang w:val="en-US"/>
-        </w:rPr>
-      </w:pPr>
-    </w:p>
-    <w:p>
-      <w:pPr>
-        <w:spacing w:line="360" w:lineRule="auto"/>
-        <w:rPr>
-          <w:rFonts w:ascii="Times New Roman" w:hAnsi="Times New Roman" w:cs="Times New Roman"/>
-          <w:b/>
-          <w:sz w:val="24"/>
-          <w:szCs w:val="24"/>
-          <w:u w:val="single"/>
-          <w:lang w:val="en-US"/>
-        </w:rPr>
-      </w:pPr>
-      <w:r>
-        <w:rPr>
-          <w:rFonts w:ascii="Times New Roman" w:hAnsi="Times New Roman" w:cs="Times New Roman"/>
-          <w:sz w:val="24"/>
-          <w:szCs w:val="24"/>
-          <w:lang w:val="en-US"/>
-        </w:rPr>
-        <w:lastRenderedPageBreak/>
+      <w:r>
+        <w:rPr>
+          <w:rFonts w:ascii="Times New Roman" w:hAnsi="Times New Roman" w:cs="Times New Roman"/>
+          <w:sz w:val="24"/>
+          <w:szCs w:val="24"/>
+          <w:lang w:val="en-US"/>
+        </w:rPr>
         <w:t xml:space="preserve">4. </w:t>
       </w:r>
       <w:r>
@@ -2020,7 +2096,17 @@
           <w:szCs w:val="24"/>
           <w:lang w:val="en-US"/>
         </w:rPr>
-        <w:t xml:space="preserve"> trend (negative slope) was observed in both per-capita opioid consumption and drug-related overdose deaths post the policy enactment – the lawmakers were indeed very successful in circumventing a possible endemic that could have endangered millions of lives. The technical jargon for this type of analysis is known as a ‘Pre – Post Analysis’ and is often </w:t>
+        <w:t xml:space="preserve"> trend (negative slope) was observed in </w:t>
+      </w:r>
+      <w:r>
+        <w:rPr>
+          <w:rFonts w:ascii="Times New Roman" w:hAnsi="Times New Roman" w:cs="Times New Roman"/>
+          <w:sz w:val="24"/>
+          <w:szCs w:val="24"/>
+          <w:lang w:val="en-US"/>
+        </w:rPr>
+        <w:lastRenderedPageBreak/>
+        <w:t xml:space="preserve">both per-capita opioid consumption and drug-related overdose deaths post the policy enactment – the lawmakers were indeed very successful in circumventing a possible endemic that could have endangered millions of lives. The technical jargon for this type of analysis is known as a ‘Pre – Post Analysis’ and is often </w:t>
       </w:r>
       <w:r>
         <w:rPr>
@@ -2246,8 +2332,6 @@
         </w:rPr>
         <w:t>, Texas and Washington</w:t>
       </w:r>
-      <w:bookmarkStart w:id="0" w:name="_GoBack"/>
-      <w:bookmarkEnd w:id="0"/>
       <w:r>
         <w:rPr>
           <w:rFonts w:ascii="Times New Roman" w:hAnsi="Times New Roman" w:cs="Times New Roman"/>
@@ -2264,7 +2348,88 @@
           <w:szCs w:val="24"/>
           <w:lang w:val="en-US"/>
         </w:rPr>
-        <w:t xml:space="preserve">While it is entirely possible </w:t>
+        <w:t>While it is entirely possible that the change in policy was solely responsible for the decrease in opioid transactions and deaths, it could also very well be the case that a simultaneous federal curb on opioid flow – independent o</w:t>
+      </w:r>
+      <w:r>
+        <w:rPr>
+          <w:rFonts w:ascii="Times New Roman" w:hAnsi="Times New Roman" w:cs="Times New Roman"/>
+          <w:sz w:val="24"/>
+          <w:szCs w:val="24"/>
+          <w:lang w:val="en-US"/>
+        </w:rPr>
+        <w:t>f</w:t>
+      </w:r>
+      <w:r>
+        <w:rPr>
+          <w:rFonts w:ascii="Times New Roman" w:hAnsi="Times New Roman" w:cs="Times New Roman"/>
+          <w:sz w:val="24"/>
+          <w:szCs w:val="24"/>
+          <w:lang w:val="en-US"/>
+        </w:rPr>
+        <w:t xml:space="preserve"> policy changes at the state level</w:t>
+      </w:r>
+      <w:r>
+        <w:rPr>
+          <w:rFonts w:ascii="Times New Roman" w:hAnsi="Times New Roman" w:cs="Times New Roman"/>
+          <w:sz w:val="24"/>
+          <w:szCs w:val="24"/>
+          <w:lang w:val="en-US"/>
+        </w:rPr>
+        <w:t xml:space="preserve">- may have caused the desired results. This would inaccurately suggest that the policy change </w:t>
+      </w:r>
+      <w:r>
+        <w:rPr>
+          <w:rFonts w:ascii="Times New Roman" w:hAnsi="Times New Roman" w:cs="Times New Roman"/>
+          <w:sz w:val="24"/>
+          <w:szCs w:val="24"/>
+          <w:lang w:val="en-US"/>
+        </w:rPr>
+        <w:t>worked, while</w:t>
+      </w:r>
+      <w:r>
+        <w:rPr>
+          <w:rFonts w:ascii="Times New Roman" w:hAnsi="Times New Roman" w:cs="Times New Roman"/>
+          <w:sz w:val="24"/>
+          <w:szCs w:val="24"/>
+          <w:lang w:val="en-US"/>
+        </w:rPr>
+        <w:t xml:space="preserve"> in reality it was a mere coincidence</w:t>
+      </w:r>
+      <w:r>
+        <w:rPr>
+          <w:rFonts w:ascii="Times New Roman" w:hAnsi="Times New Roman" w:cs="Times New Roman"/>
+          <w:sz w:val="24"/>
+          <w:szCs w:val="24"/>
+          <w:lang w:val="en-US"/>
+        </w:rPr>
+        <w:t xml:space="preserve"> that a federal legislation was enacted at the same time as the state legislation</w:t>
+      </w:r>
+      <w:r>
+        <w:rPr>
+          <w:rFonts w:ascii="Times New Roman" w:hAnsi="Times New Roman" w:cs="Times New Roman"/>
+          <w:sz w:val="24"/>
+          <w:szCs w:val="24"/>
+          <w:lang w:val="en-US"/>
+        </w:rPr>
+        <w:t xml:space="preserve">.  </w:t>
+      </w:r>
+      <w:r>
+        <w:rPr>
+          <w:rFonts w:ascii="Times New Roman" w:hAnsi="Times New Roman" w:cs="Times New Roman"/>
+          <w:sz w:val="24"/>
+          <w:szCs w:val="24"/>
+          <w:lang w:val="en-US"/>
+        </w:rPr>
+        <w:t xml:space="preserve">Analogous to comparing Jeremy with Ralph, a better technique in the case of states would be to compare the changes in, for e.g., Florida before and after policy change with another state similar to Florida before and after the policy change. </w:t>
+      </w:r>
+      <w:r>
+        <w:rPr>
+          <w:rFonts w:ascii="Times New Roman" w:hAnsi="Times New Roman" w:cs="Times New Roman"/>
+          <w:sz w:val="24"/>
+          <w:szCs w:val="24"/>
+          <w:lang w:val="en-US"/>
+        </w:rPr>
+        <w:t xml:space="preserve">Even better and </w:t>
       </w:r>
       <w:r>
         <w:rPr>
@@ -2274,88 +2439,7 @@
           <w:lang w:val="en-US"/>
         </w:rPr>
         <w:lastRenderedPageBreak/>
-        <w:t>that the change in policy was solely responsible for the decrease in opioid transactions and deaths, it could also very well be the case that a simultaneous federal curb on opioid flow – independent o</w:t>
-      </w:r>
-      <w:r>
-        <w:rPr>
-          <w:rFonts w:ascii="Times New Roman" w:hAnsi="Times New Roman" w:cs="Times New Roman"/>
-          <w:sz w:val="24"/>
-          <w:szCs w:val="24"/>
-          <w:lang w:val="en-US"/>
-        </w:rPr>
-        <w:t>f</w:t>
-      </w:r>
-      <w:r>
-        <w:rPr>
-          <w:rFonts w:ascii="Times New Roman" w:hAnsi="Times New Roman" w:cs="Times New Roman"/>
-          <w:sz w:val="24"/>
-          <w:szCs w:val="24"/>
-          <w:lang w:val="en-US"/>
-        </w:rPr>
-        <w:t xml:space="preserve"> policy changes at the state level</w:t>
-      </w:r>
-      <w:r>
-        <w:rPr>
-          <w:rFonts w:ascii="Times New Roman" w:hAnsi="Times New Roman" w:cs="Times New Roman"/>
-          <w:sz w:val="24"/>
-          <w:szCs w:val="24"/>
-          <w:lang w:val="en-US"/>
-        </w:rPr>
-        <w:t xml:space="preserve">- may have caused the desired results. This would inaccurately suggest that the policy change </w:t>
-      </w:r>
-      <w:r>
-        <w:rPr>
-          <w:rFonts w:ascii="Times New Roman" w:hAnsi="Times New Roman" w:cs="Times New Roman"/>
-          <w:sz w:val="24"/>
-          <w:szCs w:val="24"/>
-          <w:lang w:val="en-US"/>
-        </w:rPr>
-        <w:t>worked, while</w:t>
-      </w:r>
-      <w:r>
-        <w:rPr>
-          <w:rFonts w:ascii="Times New Roman" w:hAnsi="Times New Roman" w:cs="Times New Roman"/>
-          <w:sz w:val="24"/>
-          <w:szCs w:val="24"/>
-          <w:lang w:val="en-US"/>
-        </w:rPr>
-        <w:t xml:space="preserve"> in reality it was a mere coincidence</w:t>
-      </w:r>
-      <w:r>
-        <w:rPr>
-          <w:rFonts w:ascii="Times New Roman" w:hAnsi="Times New Roman" w:cs="Times New Roman"/>
-          <w:sz w:val="24"/>
-          <w:szCs w:val="24"/>
-          <w:lang w:val="en-US"/>
-        </w:rPr>
-        <w:t xml:space="preserve"> that a federal legislation was enacted at the same time as the state legislation</w:t>
-      </w:r>
-      <w:r>
-        <w:rPr>
-          <w:rFonts w:ascii="Times New Roman" w:hAnsi="Times New Roman" w:cs="Times New Roman"/>
-          <w:sz w:val="24"/>
-          <w:szCs w:val="24"/>
-          <w:lang w:val="en-US"/>
-        </w:rPr>
-        <w:t xml:space="preserve">.  </w:t>
-      </w:r>
-      <w:r>
-        <w:rPr>
-          <w:rFonts w:ascii="Times New Roman" w:hAnsi="Times New Roman" w:cs="Times New Roman"/>
-          <w:sz w:val="24"/>
-          <w:szCs w:val="24"/>
-          <w:lang w:val="en-US"/>
-        </w:rPr>
-        <w:t xml:space="preserve">Analogous to comparing Jeremy with Ralph, a better technique in the case of states would be to compare the changes in, for e.g., Florida before and after policy change with another state similar to Florida before and after the policy change. </w:t>
-      </w:r>
-      <w:r>
-        <w:rPr>
-          <w:rFonts w:ascii="Times New Roman" w:hAnsi="Times New Roman" w:cs="Times New Roman"/>
-          <w:sz w:val="24"/>
-          <w:szCs w:val="24"/>
-          <w:lang w:val="en-US"/>
-        </w:rPr>
-        <w:t>Even better and s</w:t>
+        <w:t>s</w:t>
       </w:r>
       <w:r>
         <w:rPr>
@@ -2460,14 +2544,152 @@
         <w:tab/>
         <w:t>Following is an analysis of the opioid transactions and drug overdose mortality for each of the policy states - Florida, Washington and Texas.</w:t>
       </w:r>
+      <w:r>
+        <w:rPr>
+          <w:rFonts w:ascii="Times New Roman" w:hAnsi="Times New Roman" w:cs="Times New Roman"/>
+          <w:sz w:val="24"/>
+          <w:szCs w:val="24"/>
+          <w:lang w:val="en-US"/>
+        </w:rPr>
+        <w:t xml:space="preserve"> </w:t>
+      </w:r>
+      <w:r>
+        <w:rPr>
+          <w:rFonts w:ascii="Times New Roman" w:hAnsi="Times New Roman" w:cs="Times New Roman"/>
+          <w:sz w:val="24"/>
+          <w:szCs w:val="24"/>
+          <w:lang w:val="en-US"/>
+        </w:rPr>
+        <w:t>In Texas</w:t>
+      </w:r>
+      <w:r>
+        <w:rPr>
+          <w:rFonts w:ascii="Times New Roman" w:hAnsi="Times New Roman" w:cs="Times New Roman"/>
+          <w:sz w:val="24"/>
+          <w:szCs w:val="24"/>
+          <w:lang w:val="en-US"/>
+        </w:rPr>
+        <w:t xml:space="preserve"> (Figure 1)</w:t>
+      </w:r>
+      <w:r>
+        <w:rPr>
+          <w:rFonts w:ascii="Times New Roman" w:hAnsi="Times New Roman" w:cs="Times New Roman"/>
+          <w:sz w:val="24"/>
+          <w:szCs w:val="24"/>
+          <w:lang w:val="en-US"/>
+        </w:rPr>
+        <w:t>, Pre-Post comparison shows that death rates by drug overdose kept increasing before the policy went into effect in 2007, then the rates have stayed in steady state since 2007.</w:t>
+      </w:r>
     </w:p>
     <w:p>
       <w:pPr>
         <w:spacing w:line="360" w:lineRule="auto"/>
         <w:ind w:left="270"/>
-        <w:rPr>
-          <w:rFonts w:ascii="Times New Roman" w:hAnsi="Times New Roman" w:cs="Times New Roman"/>
-          <w:sz w:val="24"/>
+        <w:jc w:val="center"/>
+        <w:rPr>
+          <w:rFonts w:ascii="Times New Roman" w:hAnsi="Times New Roman" w:cs="Times New Roman"/>
+          <w:sz w:val="24"/>
+          <w:szCs w:val="24"/>
+          <w:lang w:val="en-US"/>
+        </w:rPr>
+      </w:pPr>
+      <w:r>
+        <w:rPr>
+          <w:noProof/>
+        </w:rPr>
+        <w:drawing>
+          <wp:inline distT="0" distB="0" distL="0" distR="0" wp14:anchorId="0152D399" wp14:editId="618C3DCA">
+            <wp:extent cx="2893325" cy="2236829"/>
+            <wp:effectExtent l="0" t="0" r="2540" b="0"/>
+            <wp:docPr id="1" name="Picture 1"/>
+            <wp:cNvGraphicFramePr>
+              <a:graphicFrameLocks xmlns:a="http://schemas.openxmlformats.org/drawingml/2006/main" noChangeAspect="1"/>
+            </wp:cNvGraphicFramePr>
+            <a:graphic xmlns:a="http://schemas.openxmlformats.org/drawingml/2006/main">
+              <a:graphicData uri="http://schemas.openxmlformats.org/drawingml/2006/picture">
+                <pic:pic xmlns:pic="http://schemas.openxmlformats.org/drawingml/2006/picture">
+                  <pic:nvPicPr>
+                    <pic:cNvPr id="1" name=""/>
+                    <pic:cNvPicPr/>
+                  </pic:nvPicPr>
+                  <pic:blipFill>
+                    <a:blip r:embed="rId5"/>
+                    <a:stretch>
+                      <a:fillRect/>
+                    </a:stretch>
+                  </pic:blipFill>
+                  <pic:spPr>
+                    <a:xfrm>
+                      <a:off x="0" y="0"/>
+                      <a:ext cx="2997361" cy="2317259"/>
+                    </a:xfrm>
+                    <a:prstGeom prst="rect">
+                      <a:avLst/>
+                    </a:prstGeom>
+                  </pic:spPr>
+                </pic:pic>
+              </a:graphicData>
+            </a:graphic>
+          </wp:inline>
+        </w:drawing>
+      </w:r>
+    </w:p>
+    <w:p>
+      <w:pPr>
+        <w:spacing w:line="240" w:lineRule="auto"/>
+        <w:jc w:val="center"/>
+        <w:rPr>
+          <w:rFonts w:ascii="Times New Roman" w:hAnsi="Times New Roman" w:cs="Times New Roman"/>
+          <w:sz w:val="18"/>
+          <w:szCs w:val="24"/>
+          <w:lang w:val="en-US"/>
+        </w:rPr>
+      </w:pPr>
+      <w:r>
+        <w:rPr>
+          <w:rFonts w:ascii="Times New Roman" w:hAnsi="Times New Roman" w:cs="Times New Roman"/>
+          <w:b/>
+          <w:sz w:val="18"/>
+          <w:szCs w:val="24"/>
+          <w:lang w:val="en-US"/>
+        </w:rPr>
+        <w:t>Figure 1</w:t>
+      </w:r>
+      <w:r>
+        <w:rPr>
+          <w:rFonts w:ascii="Times New Roman" w:hAnsi="Times New Roman" w:cs="Times New Roman"/>
+          <w:b/>
+          <w:sz w:val="18"/>
+          <w:szCs w:val="24"/>
+          <w:lang w:val="en-US"/>
+        </w:rPr>
+        <w:t xml:space="preserve">. </w:t>
+      </w:r>
+      <w:r>
+        <w:rPr>
+          <w:rFonts w:ascii="Times New Roman" w:hAnsi="Times New Roman" w:cs="Times New Roman"/>
+          <w:sz w:val="18"/>
+          <w:szCs w:val="24"/>
+          <w:lang w:val="en-US"/>
+        </w:rPr>
+        <w:t xml:space="preserve">Pre-Post analysis of drug overdose mortality in Texas. Note the policy enforcement year is </w:t>
+      </w:r>
+      <w:r>
+        <w:rPr>
+          <w:rFonts w:ascii="Times New Roman" w:hAnsi="Times New Roman" w:cs="Times New Roman"/>
+          <w:sz w:val="18"/>
+          <w:szCs w:val="24"/>
+          <w:lang w:val="en-US"/>
+        </w:rPr>
+        <w:t xml:space="preserve">2007. </w:t>
+      </w:r>
+    </w:p>
+    <w:p>
+      <w:pPr>
+        <w:spacing w:line="240" w:lineRule="auto"/>
+        <w:rPr>
+          <w:rFonts w:ascii="Times New Roman" w:hAnsi="Times New Roman" w:cs="Times New Roman"/>
+          <w:sz w:val="18"/>
           <w:szCs w:val="24"/>
           <w:lang w:val="en-US"/>
         </w:rPr>
@@ -2479,6 +2701,1362 @@
         <w:ind w:left="270"/>
         <w:rPr>
           <w:rFonts w:ascii="Times New Roman" w:hAnsi="Times New Roman" w:cs="Times New Roman"/>
+          <w:sz w:val="24"/>
+          <w:szCs w:val="24"/>
+          <w:lang w:val="en-US"/>
+        </w:rPr>
+      </w:pPr>
+      <w:r>
+        <w:rPr>
+          <w:rFonts w:ascii="Times New Roman" w:hAnsi="Times New Roman" w:cs="Times New Roman"/>
+          <w:sz w:val="18"/>
+          <w:szCs w:val="24"/>
+          <w:lang w:val="en-US"/>
+        </w:rPr>
+        <w:tab/>
+      </w:r>
+      <w:r>
+        <w:rPr>
+          <w:rFonts w:ascii="Times New Roman" w:hAnsi="Times New Roman" w:cs="Times New Roman"/>
+          <w:sz w:val="24"/>
+          <w:szCs w:val="24"/>
+          <w:lang w:val="en-US"/>
+        </w:rPr>
+        <w:t>In Florida</w:t>
+      </w:r>
+      <w:r>
+        <w:rPr>
+          <w:rFonts w:ascii="Times New Roman" w:hAnsi="Times New Roman" w:cs="Times New Roman"/>
+          <w:sz w:val="24"/>
+          <w:szCs w:val="24"/>
+          <w:lang w:val="en-US"/>
+        </w:rPr>
+        <w:t xml:space="preserve"> (Figure 2)</w:t>
+      </w:r>
+      <w:r>
+        <w:rPr>
+          <w:rFonts w:ascii="Times New Roman" w:hAnsi="Times New Roman" w:cs="Times New Roman"/>
+          <w:sz w:val="24"/>
+          <w:szCs w:val="24"/>
+          <w:lang w:val="en-US"/>
+        </w:rPr>
+        <w:t>, as in Texas, death rates by drug overdose kept increasing before the policy went into effect in 2010, then the rates have been slightly decreasing since 2010.</w:t>
+      </w:r>
+    </w:p>
+    <w:p>
+      <w:pPr>
+        <w:spacing w:line="360" w:lineRule="auto"/>
+        <w:ind w:left="270"/>
+        <w:rPr>
+          <w:rFonts w:ascii="Times New Roman" w:hAnsi="Times New Roman" w:cs="Times New Roman"/>
+          <w:sz w:val="24"/>
+          <w:szCs w:val="24"/>
+          <w:lang w:val="en-US"/>
+        </w:rPr>
+      </w:pPr>
+    </w:p>
+    <w:p>
+      <w:pPr>
+        <w:spacing w:line="360" w:lineRule="auto"/>
+        <w:ind w:left="270"/>
+        <w:rPr>
+          <w:rFonts w:ascii="Times New Roman" w:hAnsi="Times New Roman" w:cs="Times New Roman"/>
+          <w:sz w:val="24"/>
+          <w:szCs w:val="24"/>
+          <w:lang w:val="en-US"/>
+        </w:rPr>
+      </w:pPr>
+    </w:p>
+    <w:p>
+      <w:pPr>
+        <w:spacing w:line="360" w:lineRule="auto"/>
+        <w:ind w:left="270"/>
+        <w:jc w:val="center"/>
+        <w:rPr>
+          <w:rFonts w:ascii="Times New Roman" w:hAnsi="Times New Roman" w:cs="Times New Roman"/>
+          <w:sz w:val="24"/>
+          <w:szCs w:val="24"/>
+          <w:lang w:val="en-US"/>
+        </w:rPr>
+      </w:pPr>
+      <w:r>
+        <w:rPr>
+          <w:noProof/>
+        </w:rPr>
+        <w:lastRenderedPageBreak/>
+        <w:drawing>
+          <wp:inline distT="0" distB="0" distL="0" distR="0" wp14:anchorId="2C743C54" wp14:editId="023B33AB">
+            <wp:extent cx="2954740" cy="2292820"/>
+            <wp:effectExtent l="0" t="0" r="0" b="0"/>
+            <wp:docPr id="2" name="Picture 2"/>
+            <wp:cNvGraphicFramePr>
+              <a:graphicFrameLocks xmlns:a="http://schemas.openxmlformats.org/drawingml/2006/main" noChangeAspect="1"/>
+            </wp:cNvGraphicFramePr>
+            <a:graphic xmlns:a="http://schemas.openxmlformats.org/drawingml/2006/main">
+              <a:graphicData uri="http://schemas.openxmlformats.org/drawingml/2006/picture">
+                <pic:pic xmlns:pic="http://schemas.openxmlformats.org/drawingml/2006/picture">
+                  <pic:nvPicPr>
+                    <pic:cNvPr id="1" name=""/>
+                    <pic:cNvPicPr/>
+                  </pic:nvPicPr>
+                  <pic:blipFill>
+                    <a:blip r:embed="rId6"/>
+                    <a:stretch>
+                      <a:fillRect/>
+                    </a:stretch>
+                  </pic:blipFill>
+                  <pic:spPr>
+                    <a:xfrm>
+                      <a:off x="0" y="0"/>
+                      <a:ext cx="3031127" cy="2352095"/>
+                    </a:xfrm>
+                    <a:prstGeom prst="rect">
+                      <a:avLst/>
+                    </a:prstGeom>
+                  </pic:spPr>
+                </pic:pic>
+              </a:graphicData>
+            </a:graphic>
+          </wp:inline>
+        </w:drawing>
+      </w:r>
+    </w:p>
+    <w:p>
+      <w:pPr>
+        <w:spacing w:line="360" w:lineRule="auto"/>
+        <w:ind w:left="270"/>
+        <w:jc w:val="center"/>
+        <w:rPr>
+          <w:rFonts w:ascii="Times New Roman" w:hAnsi="Times New Roman" w:cs="Times New Roman"/>
+          <w:sz w:val="18"/>
+          <w:szCs w:val="24"/>
+          <w:lang w:val="en-US"/>
+        </w:rPr>
+      </w:pPr>
+      <w:r>
+        <w:rPr>
+          <w:rFonts w:ascii="Times New Roman" w:hAnsi="Times New Roman" w:cs="Times New Roman"/>
+          <w:b/>
+          <w:sz w:val="18"/>
+          <w:szCs w:val="24"/>
+          <w:lang w:val="en-US"/>
+        </w:rPr>
+        <w:t xml:space="preserve">Figure </w:t>
+      </w:r>
+      <w:r>
+        <w:rPr>
+          <w:rFonts w:ascii="Times New Roman" w:hAnsi="Times New Roman" w:cs="Times New Roman"/>
+          <w:b/>
+          <w:sz w:val="18"/>
+          <w:szCs w:val="24"/>
+          <w:lang w:val="en-US"/>
+        </w:rPr>
+        <w:t>2</w:t>
+      </w:r>
+      <w:r>
+        <w:rPr>
+          <w:rFonts w:ascii="Times New Roman" w:hAnsi="Times New Roman" w:cs="Times New Roman"/>
+          <w:b/>
+          <w:sz w:val="18"/>
+          <w:szCs w:val="24"/>
+          <w:lang w:val="en-US"/>
+        </w:rPr>
+        <w:t xml:space="preserve">. </w:t>
+      </w:r>
+      <w:r>
+        <w:rPr>
+          <w:rFonts w:ascii="Times New Roman" w:hAnsi="Times New Roman" w:cs="Times New Roman"/>
+          <w:sz w:val="18"/>
+          <w:szCs w:val="24"/>
+          <w:lang w:val="en-US"/>
+        </w:rPr>
+        <w:t xml:space="preserve">Pre-Post analysis of drug overdose mortality in </w:t>
+      </w:r>
+      <w:r>
+        <w:rPr>
+          <w:rFonts w:ascii="Times New Roman" w:hAnsi="Times New Roman" w:cs="Times New Roman"/>
+          <w:sz w:val="18"/>
+          <w:szCs w:val="24"/>
+          <w:lang w:val="en-US"/>
+        </w:rPr>
+        <w:t>Florida</w:t>
+      </w:r>
+      <w:r>
+        <w:rPr>
+          <w:rFonts w:ascii="Times New Roman" w:hAnsi="Times New Roman" w:cs="Times New Roman"/>
+          <w:sz w:val="18"/>
+          <w:szCs w:val="24"/>
+          <w:lang w:val="en-US"/>
+        </w:rPr>
+        <w:t>. Note the policy enforcement year is 20</w:t>
+      </w:r>
+      <w:r>
+        <w:rPr>
+          <w:rFonts w:ascii="Times New Roman" w:hAnsi="Times New Roman" w:cs="Times New Roman"/>
+          <w:sz w:val="18"/>
+          <w:szCs w:val="24"/>
+          <w:lang w:val="en-US"/>
+        </w:rPr>
+        <w:t>10</w:t>
+      </w:r>
+      <w:r>
+        <w:rPr>
+          <w:rFonts w:ascii="Times New Roman" w:hAnsi="Times New Roman" w:cs="Times New Roman"/>
+          <w:sz w:val="18"/>
+          <w:szCs w:val="24"/>
+          <w:lang w:val="en-US"/>
+        </w:rPr>
+        <w:t>.</w:t>
+      </w:r>
+    </w:p>
+    <w:p>
+      <w:pPr>
+        <w:spacing w:line="360" w:lineRule="auto"/>
+        <w:ind w:left="270"/>
+        <w:rPr>
+          <w:rFonts w:ascii="Times New Roman" w:hAnsi="Times New Roman" w:cs="Times New Roman"/>
+          <w:sz w:val="24"/>
+          <w:szCs w:val="24"/>
+          <w:lang w:val="en-US"/>
+        </w:rPr>
+      </w:pPr>
+      <w:r>
+        <w:rPr>
+          <w:rFonts w:ascii="Times New Roman" w:hAnsi="Times New Roman" w:cs="Times New Roman"/>
+          <w:bCs/>
+          <w:sz w:val="24"/>
+          <w:szCs w:val="24"/>
+          <w:lang w:val="en-US"/>
+        </w:rPr>
+        <w:tab/>
+      </w:r>
+      <w:r>
+        <w:rPr>
+          <w:rFonts w:ascii="Times New Roman" w:hAnsi="Times New Roman" w:cs="Times New Roman"/>
+          <w:bCs/>
+          <w:sz w:val="24"/>
+          <w:szCs w:val="24"/>
+          <w:lang w:val="en-US"/>
+        </w:rPr>
+        <w:t>Different from Texas and Florida, In Washington state</w:t>
+      </w:r>
+      <w:r>
+        <w:rPr>
+          <w:rFonts w:ascii="Times New Roman" w:hAnsi="Times New Roman" w:cs="Times New Roman"/>
+          <w:bCs/>
+          <w:sz w:val="24"/>
+          <w:szCs w:val="24"/>
+          <w:lang w:val="en-US"/>
+        </w:rPr>
+        <w:t xml:space="preserve"> (Figure 3)</w:t>
+      </w:r>
+      <w:r>
+        <w:rPr>
+          <w:rFonts w:ascii="Times New Roman" w:hAnsi="Times New Roman" w:cs="Times New Roman"/>
+          <w:bCs/>
+          <w:sz w:val="24"/>
+          <w:szCs w:val="24"/>
+          <w:lang w:val="en-US"/>
+        </w:rPr>
+        <w:t>, the new policy seems not affect reducing death rates by drug overdose. It seems that the death rates are increasing gradually even after the policy in effective.</w:t>
+      </w:r>
+    </w:p>
+    <w:p>
+      <w:pPr>
+        <w:spacing w:line="360" w:lineRule="auto"/>
+        <w:ind w:left="270"/>
+        <w:jc w:val="center"/>
+        <w:rPr>
+          <w:rFonts w:ascii="Times New Roman" w:hAnsi="Times New Roman" w:cs="Times New Roman"/>
+          <w:sz w:val="24"/>
+          <w:szCs w:val="24"/>
+          <w:lang w:val="en-US"/>
+        </w:rPr>
+      </w:pPr>
+      <w:r>
+        <w:rPr>
+          <w:noProof/>
+        </w:rPr>
+        <w:drawing>
+          <wp:inline distT="0" distB="0" distL="0" distR="0" wp14:anchorId="2CE940DC" wp14:editId="0B6A137D">
+            <wp:extent cx="2983795" cy="2311400"/>
+            <wp:effectExtent l="0" t="0" r="7620" b="0"/>
+            <wp:docPr id="3" name="Picture 3"/>
+            <wp:cNvGraphicFramePr>
+              <a:graphicFrameLocks xmlns:a="http://schemas.openxmlformats.org/drawingml/2006/main" noChangeAspect="1"/>
+            </wp:cNvGraphicFramePr>
+            <a:graphic xmlns:a="http://schemas.openxmlformats.org/drawingml/2006/main">
+              <a:graphicData uri="http://schemas.openxmlformats.org/drawingml/2006/picture">
+                <pic:pic xmlns:pic="http://schemas.openxmlformats.org/drawingml/2006/picture">
+                  <pic:nvPicPr>
+                    <pic:cNvPr id="1" name=""/>
+                    <pic:cNvPicPr/>
+                  </pic:nvPicPr>
+                  <pic:blipFill>
+                    <a:blip r:embed="rId7"/>
+                    <a:stretch>
+                      <a:fillRect/>
+                    </a:stretch>
+                  </pic:blipFill>
+                  <pic:spPr>
+                    <a:xfrm>
+                      <a:off x="0" y="0"/>
+                      <a:ext cx="3045787" cy="2359422"/>
+                    </a:xfrm>
+                    <a:prstGeom prst="rect">
+                      <a:avLst/>
+                    </a:prstGeom>
+                  </pic:spPr>
+                </pic:pic>
+              </a:graphicData>
+            </a:graphic>
+          </wp:inline>
+        </w:drawing>
+      </w:r>
+    </w:p>
+    <w:p>
+      <w:pPr>
+        <w:spacing w:line="360" w:lineRule="auto"/>
+        <w:ind w:left="270"/>
+        <w:jc w:val="center"/>
+        <w:rPr>
+          <w:rFonts w:ascii="Times New Roman" w:hAnsi="Times New Roman" w:cs="Times New Roman"/>
+          <w:sz w:val="18"/>
+          <w:szCs w:val="24"/>
+          <w:lang w:val="en-US"/>
+        </w:rPr>
+      </w:pPr>
+      <w:r>
+        <w:rPr>
+          <w:rFonts w:ascii="Times New Roman" w:hAnsi="Times New Roman" w:cs="Times New Roman"/>
+          <w:b/>
+          <w:sz w:val="18"/>
+          <w:szCs w:val="24"/>
+          <w:lang w:val="en-US"/>
+        </w:rPr>
+        <w:t xml:space="preserve">Figure </w:t>
+      </w:r>
+      <w:r>
+        <w:rPr>
+          <w:rFonts w:ascii="Times New Roman" w:hAnsi="Times New Roman" w:cs="Times New Roman"/>
+          <w:b/>
+          <w:sz w:val="18"/>
+          <w:szCs w:val="24"/>
+          <w:lang w:val="en-US"/>
+        </w:rPr>
+        <w:t>3</w:t>
+      </w:r>
+      <w:r>
+        <w:rPr>
+          <w:rFonts w:ascii="Times New Roman" w:hAnsi="Times New Roman" w:cs="Times New Roman"/>
+          <w:b/>
+          <w:sz w:val="18"/>
+          <w:szCs w:val="24"/>
+          <w:lang w:val="en-US"/>
+        </w:rPr>
+        <w:t xml:space="preserve">. </w:t>
+      </w:r>
+      <w:r>
+        <w:rPr>
+          <w:rFonts w:ascii="Times New Roman" w:hAnsi="Times New Roman" w:cs="Times New Roman"/>
+          <w:sz w:val="18"/>
+          <w:szCs w:val="24"/>
+          <w:lang w:val="en-US"/>
+        </w:rPr>
+        <w:t xml:space="preserve">Pre-Post analysis of drug overdose mortality in </w:t>
+      </w:r>
+      <w:r>
+        <w:rPr>
+          <w:rFonts w:ascii="Times New Roman" w:hAnsi="Times New Roman" w:cs="Times New Roman"/>
+          <w:sz w:val="18"/>
+          <w:szCs w:val="24"/>
+          <w:lang w:val="en-US"/>
+        </w:rPr>
+        <w:t>Washington</w:t>
+      </w:r>
+      <w:r>
+        <w:rPr>
+          <w:rFonts w:ascii="Times New Roman" w:hAnsi="Times New Roman" w:cs="Times New Roman"/>
+          <w:sz w:val="18"/>
+          <w:szCs w:val="24"/>
+          <w:lang w:val="en-US"/>
+        </w:rPr>
+        <w:t>. Note the policy enforcement year is 201</w:t>
+      </w:r>
+      <w:r>
+        <w:rPr>
+          <w:rFonts w:ascii="Times New Roman" w:hAnsi="Times New Roman" w:cs="Times New Roman"/>
+          <w:sz w:val="18"/>
+          <w:szCs w:val="24"/>
+          <w:lang w:val="en-US"/>
+        </w:rPr>
+        <w:t>1</w:t>
+      </w:r>
+    </w:p>
+    <w:p>
+      <w:pPr>
+        <w:spacing w:line="360" w:lineRule="auto"/>
+        <w:ind w:left="270"/>
+        <w:rPr>
+          <w:rFonts w:ascii="Times New Roman" w:eastAsiaTheme="minorEastAsia" w:hAnsi="Times New Roman" w:cs="Times New Roman"/>
+          <w:bCs/>
+          <w:sz w:val="24"/>
+          <w:szCs w:val="24"/>
+          <w:lang w:val="en-US" w:eastAsia="ko-KR"/>
+        </w:rPr>
+      </w:pPr>
+      <w:r>
+        <w:rPr>
+          <w:rFonts w:ascii="Times New Roman" w:hAnsi="Times New Roman" w:cs="Times New Roman"/>
+          <w:bCs/>
+          <w:sz w:val="24"/>
+          <w:szCs w:val="24"/>
+          <w:lang w:val="en-US"/>
+        </w:rPr>
+        <w:t xml:space="preserve">In Difference in Difference, </w:t>
+      </w:r>
+      <w:r>
+        <w:rPr>
+          <w:rFonts w:ascii="Times New Roman" w:hAnsi="Times New Roman" w:cs="Times New Roman"/>
+          <w:bCs/>
+          <w:sz w:val="24"/>
+          <w:szCs w:val="24"/>
+          <w:lang w:val="en-US"/>
+        </w:rPr>
+        <w:t xml:space="preserve">we don't just compare </w:t>
+      </w:r>
+      <w:r>
+        <w:rPr>
+          <w:rFonts w:ascii="Times New Roman" w:hAnsi="Times New Roman" w:cs="Times New Roman"/>
+          <w:bCs/>
+          <w:sz w:val="24"/>
+          <w:szCs w:val="24"/>
+          <w:lang w:val="en-US"/>
+        </w:rPr>
+        <w:t>policy states before and after policy went into effect</w:t>
+      </w:r>
+      <w:r>
+        <w:rPr>
+          <w:rFonts w:ascii="Times New Roman" w:hAnsi="Times New Roman" w:cs="Times New Roman"/>
+          <w:bCs/>
+          <w:sz w:val="24"/>
+          <w:szCs w:val="24"/>
+          <w:lang w:val="en-US"/>
+        </w:rPr>
+        <w:t>; instead, we</w:t>
+      </w:r>
+      <w:r>
+        <w:rPr>
+          <w:rFonts w:ascii="Times New Roman" w:hAnsi="Times New Roman" w:cs="Times New Roman"/>
+          <w:bCs/>
+          <w:sz w:val="24"/>
+          <w:szCs w:val="24"/>
+          <w:lang w:val="en-US"/>
+        </w:rPr>
+        <w:t xml:space="preserve"> compare with </w:t>
+      </w:r>
+      <w:r>
+        <w:rPr>
+          <w:rFonts w:ascii="Times New Roman" w:hAnsi="Times New Roman" w:cs="Times New Roman"/>
+          <w:bCs/>
+          <w:sz w:val="24"/>
+          <w:szCs w:val="24"/>
+          <w:lang w:val="en-US"/>
+        </w:rPr>
+        <w:t>other states that didn't change their opioid policy</w:t>
+      </w:r>
+      <w:r>
+        <w:rPr>
+          <w:rFonts w:ascii="Times New Roman" w:hAnsi="Times New Roman" w:cs="Times New Roman"/>
+          <w:bCs/>
+          <w:sz w:val="24"/>
+          <w:szCs w:val="24"/>
+          <w:lang w:val="en-US"/>
+        </w:rPr>
+        <w:t>.</w:t>
+      </w:r>
+      <w:r>
+        <w:rPr>
+          <w:rFonts w:ascii="Times New Roman" w:hAnsi="Times New Roman" w:cs="Times New Roman"/>
+          <w:bCs/>
+          <w:sz w:val="24"/>
+          <w:szCs w:val="24"/>
+          <w:lang w:val="en-US"/>
+        </w:rPr>
+        <w:t xml:space="preserve"> If </w:t>
+      </w:r>
+      <w:r>
+        <w:rPr>
+          <w:rFonts w:ascii="Times New Roman" w:hAnsi="Times New Roman" w:cs="Times New Roman"/>
+          <w:bCs/>
+          <w:sz w:val="24"/>
+          <w:szCs w:val="24"/>
+          <w:lang w:val="en-US"/>
+        </w:rPr>
+        <w:t xml:space="preserve">policy in effect, </w:t>
+      </w:r>
+      <w:r>
+        <w:rPr>
+          <w:rFonts w:ascii="Times New Roman" w:hAnsi="Times New Roman" w:cs="Times New Roman"/>
+          <w:bCs/>
+          <w:sz w:val="24"/>
+          <w:szCs w:val="24"/>
+          <w:lang w:val="en-US"/>
+        </w:rPr>
+        <w:t>then we would expect opioid overdoses in Florida to decrease di</w:t>
+      </w:r>
+      <w:r>
+        <w:rPr>
+          <w:rFonts w:ascii="Times New Roman" w:hAnsi="Times New Roman" w:cs="Times New Roman"/>
+          <w:bCs/>
+          <w:sz w:val="24"/>
+          <w:szCs w:val="24"/>
+          <w:lang w:val="en-US"/>
+        </w:rPr>
+        <w:t>ff</w:t>
+      </w:r>
+      <w:r>
+        <w:rPr>
+          <w:rFonts w:ascii="Times New Roman" w:hAnsi="Times New Roman" w:cs="Times New Roman"/>
+          <w:bCs/>
+          <w:sz w:val="24"/>
+          <w:szCs w:val="24"/>
+          <w:lang w:val="en-US"/>
+        </w:rPr>
+        <w:t>erently than overdoses in</w:t>
+      </w:r>
+      <w:r>
+        <w:rPr>
+          <w:rFonts w:ascii="Times New Roman" w:hAnsi="Times New Roman" w:cs="Times New Roman"/>
+          <w:bCs/>
+          <w:sz w:val="24"/>
+          <w:szCs w:val="24"/>
+          <w:lang w:val="en-US"/>
+        </w:rPr>
+        <w:t xml:space="preserve"> </w:t>
+      </w:r>
+      <w:r>
+        <w:rPr>
+          <w:rFonts w:ascii="Times New Roman" w:hAnsi="Times New Roman" w:cs="Times New Roman"/>
+          <w:bCs/>
+          <w:sz w:val="24"/>
+          <w:szCs w:val="24"/>
+          <w:lang w:val="en-US"/>
+        </w:rPr>
+        <w:t>states without a policy change</w:t>
+      </w:r>
+      <w:r>
+        <w:rPr>
+          <w:rFonts w:ascii="Times New Roman" w:hAnsi="Times New Roman" w:cs="Times New Roman"/>
+          <w:bCs/>
+          <w:sz w:val="24"/>
+          <w:szCs w:val="24"/>
+          <w:lang w:val="en-US"/>
+        </w:rPr>
+        <w:t xml:space="preserve"> We compared each policy state (TX, FL, WA) and non-policy states (47 states) with Difference in Difference comparison.</w:t>
+      </w:r>
+      <w:r>
+        <w:rPr>
+          <w:rFonts w:ascii="Times New Roman" w:hAnsi="Times New Roman" w:cs="Times New Roman"/>
+          <w:bCs/>
+          <w:sz w:val="24"/>
+          <w:szCs w:val="24"/>
+          <w:lang w:val="en-US"/>
+        </w:rPr>
+        <w:t xml:space="preserve"> </w:t>
+      </w:r>
+      <w:r>
+        <w:rPr>
+          <w:rFonts w:ascii="Times New Roman" w:hAnsi="Times New Roman" w:cs="Times New Roman"/>
+          <w:bCs/>
+          <w:sz w:val="24"/>
+          <w:szCs w:val="24"/>
+          <w:lang w:val="en-US"/>
+        </w:rPr>
+        <w:t>Before policy went into effect in Texas, t</w:t>
+      </w:r>
+      <w:r>
+        <w:rPr>
+          <w:rFonts w:ascii="Times New Roman" w:hAnsi="Times New Roman" w:cs="Times New Roman"/>
+          <w:bCs/>
+          <w:sz w:val="24"/>
+          <w:szCs w:val="24"/>
+          <w:lang w:val="en-US"/>
+        </w:rPr>
+        <w:t xml:space="preserve">he </w:t>
+      </w:r>
+      <w:r>
+        <w:rPr>
+          <w:rFonts w:ascii="Times New Roman" w:hAnsi="Times New Roman" w:cs="Times New Roman"/>
+          <w:bCs/>
+          <w:sz w:val="24"/>
+          <w:szCs w:val="24"/>
+          <w:lang w:val="en-US"/>
+        </w:rPr>
+        <w:t xml:space="preserve">death </w:t>
+      </w:r>
+      <w:r>
+        <w:rPr>
+          <w:rFonts w:ascii="Times New Roman" w:hAnsi="Times New Roman" w:cs="Times New Roman"/>
+          <w:bCs/>
+          <w:sz w:val="24"/>
+          <w:szCs w:val="24"/>
+          <w:lang w:val="en-US"/>
+        </w:rPr>
+        <w:t>rate</w:t>
+      </w:r>
+      <w:r>
+        <w:rPr>
+          <w:rFonts w:ascii="Times New Roman" w:hAnsi="Times New Roman" w:cs="Times New Roman"/>
+          <w:bCs/>
+          <w:sz w:val="24"/>
+          <w:szCs w:val="24"/>
+          <w:lang w:val="en-US"/>
+        </w:rPr>
+        <w:t>s by drug overdose</w:t>
+      </w:r>
+      <w:r>
+        <w:rPr>
+          <w:rFonts w:ascii="Times New Roman" w:hAnsi="Times New Roman" w:cs="Times New Roman"/>
+          <w:bCs/>
+          <w:sz w:val="24"/>
+          <w:szCs w:val="24"/>
+          <w:lang w:val="en-US"/>
+        </w:rPr>
+        <w:t xml:space="preserve"> of increase</w:t>
+      </w:r>
+      <w:r>
+        <w:rPr>
+          <w:rFonts w:ascii="Times New Roman" w:hAnsi="Times New Roman" w:cs="Times New Roman"/>
+          <w:bCs/>
+          <w:sz w:val="24"/>
+          <w:szCs w:val="24"/>
+          <w:lang w:val="en-US"/>
+        </w:rPr>
+        <w:t xml:space="preserve"> in Texas</w:t>
+      </w:r>
+      <w:r>
+        <w:rPr>
+          <w:rFonts w:ascii="Times New Roman" w:hAnsi="Times New Roman" w:cs="Times New Roman"/>
+          <w:bCs/>
+          <w:sz w:val="24"/>
+          <w:szCs w:val="24"/>
+          <w:lang w:val="en-US"/>
+        </w:rPr>
+        <w:t xml:space="preserve"> is faster than in other states</w:t>
+      </w:r>
+      <w:r>
+        <w:rPr>
+          <w:rFonts w:ascii="Times New Roman" w:hAnsi="Times New Roman" w:cs="Times New Roman"/>
+          <w:bCs/>
+          <w:sz w:val="24"/>
+          <w:szCs w:val="24"/>
+          <w:lang w:val="en-US"/>
+        </w:rPr>
+        <w:t xml:space="preserve"> </w:t>
+      </w:r>
+      <w:r>
+        <w:rPr>
+          <w:rFonts w:ascii="Times New Roman" w:hAnsi="Times New Roman" w:cs="Times New Roman"/>
+          <w:bCs/>
+          <w:sz w:val="24"/>
+          <w:szCs w:val="24"/>
+          <w:lang w:val="en-US"/>
+        </w:rPr>
+        <w:t>without a policy change</w:t>
+      </w:r>
+      <w:r>
+        <w:rPr>
+          <w:rFonts w:ascii="Times New Roman" w:hAnsi="Times New Roman" w:cs="Times New Roman"/>
+          <w:bCs/>
+          <w:sz w:val="24"/>
+          <w:szCs w:val="24"/>
+          <w:lang w:val="en-US"/>
+        </w:rPr>
+        <w:t>, then went into steady state after the policy in effective</w:t>
+      </w:r>
+      <w:r>
+        <w:rPr>
+          <w:rFonts w:ascii="Times New Roman" w:hAnsi="Times New Roman" w:cs="Times New Roman"/>
+          <w:bCs/>
+          <w:sz w:val="24"/>
+          <w:szCs w:val="24"/>
+          <w:lang w:val="en-US"/>
+        </w:rPr>
+        <w:t xml:space="preserve"> (Figure 4)</w:t>
+      </w:r>
+      <w:r>
+        <w:rPr>
+          <w:rFonts w:ascii="Times New Roman" w:hAnsi="Times New Roman" w:cs="Times New Roman"/>
+          <w:bCs/>
+          <w:sz w:val="24"/>
+          <w:szCs w:val="24"/>
+          <w:lang w:val="en-US"/>
+        </w:rPr>
+        <w:t xml:space="preserve">. However, the death rates in other states without a policy change </w:t>
+      </w:r>
+      <w:r>
+        <w:rPr>
+          <w:rFonts w:ascii="Times New Roman" w:hAnsi="Times New Roman" w:cs="Times New Roman"/>
+          <w:bCs/>
+          <w:sz w:val="24"/>
+          <w:szCs w:val="24"/>
+          <w:lang w:val="en-US"/>
+        </w:rPr>
+        <w:t xml:space="preserve">continued to rise </w:t>
+      </w:r>
+      <w:r>
+        <w:rPr>
+          <w:rFonts w:ascii="Times New Roman" w:hAnsi="Times New Roman" w:cs="Times New Roman"/>
+          <w:bCs/>
+          <w:sz w:val="24"/>
+          <w:szCs w:val="24"/>
+          <w:lang w:val="en-US"/>
+        </w:rPr>
+        <w:t xml:space="preserve">even </w:t>
+      </w:r>
+      <w:r>
+        <w:rPr>
+          <w:rFonts w:ascii="Times New Roman" w:hAnsi="Times New Roman" w:cs="Times New Roman"/>
+          <w:bCs/>
+          <w:sz w:val="24"/>
+          <w:szCs w:val="24"/>
+          <w:lang w:val="en-US"/>
+        </w:rPr>
+        <w:t xml:space="preserve">after the policy </w:t>
+      </w:r>
+      <w:r>
+        <w:rPr>
+          <w:rFonts w:ascii="Times New Roman" w:hAnsi="Times New Roman" w:cs="Times New Roman"/>
+          <w:bCs/>
+          <w:sz w:val="24"/>
+          <w:szCs w:val="24"/>
+          <w:lang w:val="en-US"/>
+        </w:rPr>
+        <w:t>in effective</w:t>
+      </w:r>
+      <w:r>
+        <w:rPr>
+          <w:rFonts w:ascii="Times New Roman" w:hAnsi="Times New Roman" w:cs="Times New Roman"/>
+          <w:bCs/>
+          <w:sz w:val="24"/>
+          <w:szCs w:val="24"/>
+          <w:lang w:val="en-US"/>
+        </w:rPr>
+        <w:t>.</w:t>
+      </w:r>
+    </w:p>
+    <w:p>
+      <w:pPr>
+        <w:spacing w:line="360" w:lineRule="auto"/>
+        <w:ind w:left="270"/>
+        <w:jc w:val="center"/>
+        <w:rPr>
+          <w:rFonts w:ascii="Times New Roman" w:hAnsi="Times New Roman" w:cs="Times New Roman"/>
+          <w:sz w:val="18"/>
+          <w:szCs w:val="24"/>
+          <w:lang w:val="en-US"/>
+        </w:rPr>
+      </w:pPr>
+      <w:r>
+        <w:rPr>
+          <w:noProof/>
+        </w:rPr>
+        <w:lastRenderedPageBreak/>
+        <w:drawing>
+          <wp:inline distT="0" distB="0" distL="0" distR="0" wp14:anchorId="77F40A00" wp14:editId="6830A6FF">
+            <wp:extent cx="4053385" cy="2502267"/>
+            <wp:effectExtent l="0" t="0" r="4445" b="0"/>
+            <wp:docPr id="4" name="Picture 4"/>
+            <wp:cNvGraphicFramePr>
+              <a:graphicFrameLocks xmlns:a="http://schemas.openxmlformats.org/drawingml/2006/main" noChangeAspect="1"/>
+            </wp:cNvGraphicFramePr>
+            <a:graphic xmlns:a="http://schemas.openxmlformats.org/drawingml/2006/main">
+              <a:graphicData uri="http://schemas.openxmlformats.org/drawingml/2006/picture">
+                <pic:pic xmlns:pic="http://schemas.openxmlformats.org/drawingml/2006/picture">
+                  <pic:nvPicPr>
+                    <pic:cNvPr id="1" name=""/>
+                    <pic:cNvPicPr/>
+                  </pic:nvPicPr>
+                  <pic:blipFill>
+                    <a:blip r:embed="rId8"/>
+                    <a:stretch>
+                      <a:fillRect/>
+                    </a:stretch>
+                  </pic:blipFill>
+                  <pic:spPr>
+                    <a:xfrm>
+                      <a:off x="0" y="0"/>
+                      <a:ext cx="4093650" cy="2527124"/>
+                    </a:xfrm>
+                    <a:prstGeom prst="rect">
+                      <a:avLst/>
+                    </a:prstGeom>
+                  </pic:spPr>
+                </pic:pic>
+              </a:graphicData>
+            </a:graphic>
+          </wp:inline>
+        </w:drawing>
+      </w:r>
+      <w:r>
+        <w:rPr>
+          <w:rFonts w:ascii="Times New Roman" w:hAnsi="Times New Roman" w:cs="Times New Roman"/>
+          <w:sz w:val="18"/>
+          <w:szCs w:val="24"/>
+          <w:lang w:val="en-US"/>
+        </w:rPr>
+        <w:t>.</w:t>
+      </w:r>
+    </w:p>
+    <w:p>
+      <w:pPr>
+        <w:spacing w:line="360" w:lineRule="auto"/>
+        <w:ind w:left="270"/>
+        <w:jc w:val="center"/>
+        <w:rPr>
+          <w:rFonts w:ascii="Times New Roman" w:hAnsi="Times New Roman" w:cs="Times New Roman"/>
+          <w:sz w:val="18"/>
+          <w:szCs w:val="24"/>
+          <w:lang w:val="en-US"/>
+        </w:rPr>
+      </w:pPr>
+      <w:r>
+        <w:rPr>
+          <w:rFonts w:ascii="Times New Roman" w:hAnsi="Times New Roman" w:cs="Times New Roman"/>
+          <w:b/>
+          <w:sz w:val="18"/>
+          <w:szCs w:val="24"/>
+          <w:lang w:val="en-US"/>
+        </w:rPr>
+        <w:t xml:space="preserve">Figure </w:t>
+      </w:r>
+      <w:r>
+        <w:rPr>
+          <w:rFonts w:ascii="Times New Roman" w:hAnsi="Times New Roman" w:cs="Times New Roman"/>
+          <w:b/>
+          <w:sz w:val="18"/>
+          <w:szCs w:val="24"/>
+          <w:lang w:val="en-US"/>
+        </w:rPr>
+        <w:t>4</w:t>
+      </w:r>
+      <w:r>
+        <w:rPr>
+          <w:rFonts w:ascii="Times New Roman" w:hAnsi="Times New Roman" w:cs="Times New Roman"/>
+          <w:b/>
+          <w:sz w:val="18"/>
+          <w:szCs w:val="24"/>
+          <w:lang w:val="en-US"/>
+        </w:rPr>
+        <w:t xml:space="preserve">. </w:t>
+      </w:r>
+      <w:r>
+        <w:rPr>
+          <w:rFonts w:ascii="Times New Roman" w:hAnsi="Times New Roman" w:cs="Times New Roman"/>
+          <w:sz w:val="18"/>
+          <w:szCs w:val="24"/>
+          <w:lang w:val="en-US"/>
+        </w:rPr>
+        <w:t>Difference-in-difference</w:t>
+      </w:r>
+      <w:r>
+        <w:rPr>
+          <w:rFonts w:ascii="Times New Roman" w:hAnsi="Times New Roman" w:cs="Times New Roman"/>
+          <w:sz w:val="18"/>
+          <w:szCs w:val="24"/>
+          <w:lang w:val="en-US"/>
+        </w:rPr>
+        <w:t xml:space="preserve"> analysis of drug overdose mortality in </w:t>
+      </w:r>
+      <w:r>
+        <w:rPr>
+          <w:rFonts w:ascii="Times New Roman" w:hAnsi="Times New Roman" w:cs="Times New Roman"/>
+          <w:sz w:val="18"/>
+          <w:szCs w:val="24"/>
+          <w:lang w:val="en-US"/>
+        </w:rPr>
+        <w:t>Texas</w:t>
+      </w:r>
+      <w:r>
+        <w:rPr>
+          <w:rFonts w:ascii="Times New Roman" w:hAnsi="Times New Roman" w:cs="Times New Roman"/>
+          <w:sz w:val="18"/>
+          <w:szCs w:val="24"/>
+          <w:lang w:val="en-US"/>
+        </w:rPr>
+        <w:t xml:space="preserve">. </w:t>
+      </w:r>
+    </w:p>
+    <w:p>
+      <w:pPr>
+        <w:tabs>
+          <w:tab w:val="left" w:pos="795"/>
+        </w:tabs>
+        <w:spacing w:line="360" w:lineRule="auto"/>
+        <w:ind w:left="270"/>
+        <w:rPr>
+          <w:rFonts w:ascii="Times New Roman" w:hAnsi="Times New Roman" w:cs="Times New Roman"/>
+          <w:bCs/>
+          <w:sz w:val="24"/>
+          <w:szCs w:val="24"/>
+          <w:lang w:val="en-US"/>
+        </w:rPr>
+      </w:pPr>
+      <w:r>
+        <w:rPr>
+          <w:rFonts w:ascii="Times New Roman" w:hAnsi="Times New Roman" w:cs="Times New Roman"/>
+          <w:bCs/>
+          <w:sz w:val="24"/>
+          <w:szCs w:val="24"/>
+          <w:lang w:val="en-US"/>
+        </w:rPr>
+        <w:t xml:space="preserve">The </w:t>
+      </w:r>
+      <w:r>
+        <w:rPr>
+          <w:rFonts w:ascii="Times New Roman" w:hAnsi="Times New Roman" w:cs="Times New Roman"/>
+          <w:bCs/>
+          <w:sz w:val="24"/>
+          <w:szCs w:val="24"/>
+          <w:lang w:val="en-US"/>
+        </w:rPr>
+        <w:t>Difference-in-Difference analysis for Florida</w:t>
+      </w:r>
+      <w:r>
+        <w:rPr>
+          <w:rFonts w:ascii="Times New Roman" w:hAnsi="Times New Roman" w:cs="Times New Roman"/>
+          <w:bCs/>
+          <w:sz w:val="24"/>
+          <w:szCs w:val="24"/>
+          <w:lang w:val="en-US"/>
+        </w:rPr>
+        <w:t xml:space="preserve"> (Figure 5)</w:t>
+      </w:r>
+      <w:r>
+        <w:rPr>
+          <w:rFonts w:ascii="Times New Roman" w:hAnsi="Times New Roman" w:cs="Times New Roman"/>
+          <w:bCs/>
+          <w:sz w:val="24"/>
+          <w:szCs w:val="24"/>
+          <w:lang w:val="en-US"/>
+        </w:rPr>
+        <w:t xml:space="preserve"> shows similar results from the case in Texas after policy went into effect. </w:t>
+      </w:r>
+      <w:r>
+        <w:rPr>
+          <w:rFonts w:ascii="Times New Roman" w:hAnsi="Times New Roman" w:cs="Times New Roman"/>
+          <w:bCs/>
+          <w:sz w:val="24"/>
+          <w:szCs w:val="24"/>
+          <w:lang w:val="en-US"/>
+        </w:rPr>
+        <w:t xml:space="preserve">Death rates in </w:t>
+      </w:r>
+      <w:r>
+        <w:rPr>
+          <w:rFonts w:ascii="Times New Roman" w:hAnsi="Times New Roman" w:cs="Times New Roman"/>
+          <w:bCs/>
+          <w:sz w:val="24"/>
+          <w:szCs w:val="24"/>
+          <w:lang w:val="en-US"/>
+        </w:rPr>
+        <w:t>Florida and other states</w:t>
+      </w:r>
+      <w:r>
+        <w:rPr>
+          <w:rFonts w:ascii="Times New Roman" w:hAnsi="Times New Roman" w:cs="Times New Roman"/>
+          <w:bCs/>
+          <w:sz w:val="24"/>
+          <w:szCs w:val="24"/>
+          <w:lang w:val="en-US"/>
+        </w:rPr>
+        <w:t xml:space="preserve"> </w:t>
+      </w:r>
+      <w:r>
+        <w:rPr>
+          <w:rFonts w:ascii="Times New Roman" w:hAnsi="Times New Roman" w:cs="Times New Roman"/>
+          <w:bCs/>
+          <w:sz w:val="24"/>
+          <w:szCs w:val="24"/>
+          <w:lang w:val="en-US"/>
+        </w:rPr>
+        <w:t>show parallel trends prior to policy implementation</w:t>
+      </w:r>
+      <w:r>
+        <w:rPr>
+          <w:rFonts w:ascii="Times New Roman" w:hAnsi="Times New Roman" w:cs="Times New Roman"/>
+          <w:bCs/>
+          <w:sz w:val="24"/>
+          <w:szCs w:val="24"/>
+          <w:lang w:val="en-US"/>
+        </w:rPr>
+        <w:t xml:space="preserve"> </w:t>
+      </w:r>
+      <w:r>
+        <w:rPr>
+          <w:rFonts w:ascii="Times New Roman" w:hAnsi="Times New Roman" w:cs="Times New Roman"/>
+          <w:bCs/>
+          <w:sz w:val="24"/>
+          <w:szCs w:val="24"/>
+          <w:lang w:val="en-US"/>
+        </w:rPr>
+        <w:t>before 2007.</w:t>
+      </w:r>
+    </w:p>
+    <w:p>
+      <w:pPr>
+        <w:tabs>
+          <w:tab w:val="left" w:pos="795"/>
+        </w:tabs>
+        <w:spacing w:line="360" w:lineRule="auto"/>
+        <w:ind w:left="270"/>
+        <w:rPr>
+          <w:rFonts w:ascii="Times New Roman" w:hAnsi="Times New Roman" w:cs="Times New Roman"/>
+          <w:sz w:val="24"/>
+          <w:szCs w:val="24"/>
+          <w:lang w:val="en-US"/>
+        </w:rPr>
+      </w:pPr>
+    </w:p>
+    <w:p>
+      <w:pPr>
+        <w:spacing w:line="360" w:lineRule="auto"/>
+        <w:ind w:left="270"/>
+        <w:jc w:val="center"/>
+        <w:rPr>
+          <w:rFonts w:ascii="Times New Roman" w:hAnsi="Times New Roman" w:cs="Times New Roman"/>
+          <w:sz w:val="24"/>
+          <w:szCs w:val="24"/>
+          <w:lang w:val="en-US"/>
+        </w:rPr>
+      </w:pPr>
+      <w:r>
+        <w:rPr>
+          <w:noProof/>
+        </w:rPr>
+        <w:drawing>
+          <wp:inline distT="0" distB="0" distL="0" distR="0" wp14:anchorId="400F7D7C" wp14:editId="2D4DCEF9">
+            <wp:extent cx="4140776" cy="2571812"/>
+            <wp:effectExtent l="0" t="0" r="0" b="0"/>
+            <wp:docPr id="5" name="Picture 5"/>
+            <wp:cNvGraphicFramePr>
+              <a:graphicFrameLocks xmlns:a="http://schemas.openxmlformats.org/drawingml/2006/main" noChangeAspect="1"/>
+            </wp:cNvGraphicFramePr>
+            <a:graphic xmlns:a="http://schemas.openxmlformats.org/drawingml/2006/main">
+              <a:graphicData uri="http://schemas.openxmlformats.org/drawingml/2006/picture">
+                <pic:pic xmlns:pic="http://schemas.openxmlformats.org/drawingml/2006/picture">
+                  <pic:nvPicPr>
+                    <pic:cNvPr id="1" name=""/>
+                    <pic:cNvPicPr/>
+                  </pic:nvPicPr>
+                  <pic:blipFill>
+                    <a:blip r:embed="rId9"/>
+                    <a:stretch>
+                      <a:fillRect/>
+                    </a:stretch>
+                  </pic:blipFill>
+                  <pic:spPr>
+                    <a:xfrm>
+                      <a:off x="0" y="0"/>
+                      <a:ext cx="4183550" cy="2598379"/>
+                    </a:xfrm>
+                    <a:prstGeom prst="rect">
+                      <a:avLst/>
+                    </a:prstGeom>
+                  </pic:spPr>
+                </pic:pic>
+              </a:graphicData>
+            </a:graphic>
+          </wp:inline>
+        </w:drawing>
+      </w:r>
+    </w:p>
+    <w:p>
+      <w:pPr>
+        <w:spacing w:line="360" w:lineRule="auto"/>
+        <w:ind w:left="270"/>
+        <w:jc w:val="center"/>
+        <w:rPr>
+          <w:rFonts w:ascii="Times New Roman" w:hAnsi="Times New Roman" w:cs="Times New Roman"/>
+          <w:sz w:val="18"/>
+          <w:szCs w:val="24"/>
+          <w:lang w:val="en-US"/>
+        </w:rPr>
+      </w:pPr>
+      <w:r>
+        <w:rPr>
+          <w:rFonts w:ascii="Times New Roman" w:hAnsi="Times New Roman" w:cs="Times New Roman"/>
+          <w:b/>
+          <w:sz w:val="18"/>
+          <w:szCs w:val="24"/>
+          <w:lang w:val="en-US"/>
+        </w:rPr>
+        <w:t xml:space="preserve">Figure </w:t>
+      </w:r>
+      <w:r>
+        <w:rPr>
+          <w:rFonts w:ascii="Times New Roman" w:hAnsi="Times New Roman" w:cs="Times New Roman"/>
+          <w:b/>
+          <w:sz w:val="18"/>
+          <w:szCs w:val="24"/>
+          <w:lang w:val="en-US"/>
+        </w:rPr>
+        <w:t>5</w:t>
+      </w:r>
+      <w:r>
+        <w:rPr>
+          <w:rFonts w:ascii="Times New Roman" w:hAnsi="Times New Roman" w:cs="Times New Roman"/>
+          <w:b/>
+          <w:sz w:val="18"/>
+          <w:szCs w:val="24"/>
+          <w:lang w:val="en-US"/>
+        </w:rPr>
+        <w:t xml:space="preserve">. </w:t>
+      </w:r>
+      <w:r>
+        <w:rPr>
+          <w:rFonts w:ascii="Times New Roman" w:hAnsi="Times New Roman" w:cs="Times New Roman"/>
+          <w:sz w:val="18"/>
+          <w:szCs w:val="24"/>
+          <w:lang w:val="en-US"/>
+        </w:rPr>
+        <w:t xml:space="preserve">Difference-in-difference analysis of drug overdose mortality in </w:t>
+      </w:r>
+      <w:r>
+        <w:rPr>
+          <w:rFonts w:ascii="Times New Roman" w:hAnsi="Times New Roman" w:cs="Times New Roman"/>
+          <w:sz w:val="18"/>
+          <w:szCs w:val="24"/>
+          <w:lang w:val="en-US"/>
+        </w:rPr>
+        <w:t>Florida</w:t>
+      </w:r>
+      <w:r>
+        <w:rPr>
+          <w:rFonts w:ascii="Times New Roman" w:hAnsi="Times New Roman" w:cs="Times New Roman"/>
+          <w:sz w:val="18"/>
+          <w:szCs w:val="24"/>
+          <w:lang w:val="en-US"/>
+        </w:rPr>
+        <w:t xml:space="preserve">. </w:t>
+      </w:r>
+    </w:p>
+    <w:p>
+      <w:pPr>
+        <w:spacing w:line="360" w:lineRule="auto"/>
+        <w:ind w:left="270"/>
+        <w:rPr>
+          <w:rFonts w:ascii="Times New Roman" w:hAnsi="Times New Roman" w:cs="Times New Roman"/>
+          <w:sz w:val="18"/>
+          <w:szCs w:val="24"/>
+          <w:lang w:val="en-US"/>
+        </w:rPr>
+      </w:pPr>
+      <w:r>
+        <w:rPr>
+          <w:rFonts w:ascii="Times New Roman" w:hAnsi="Times New Roman" w:cs="Times New Roman"/>
+          <w:bCs/>
+          <w:sz w:val="24"/>
+          <w:szCs w:val="24"/>
+          <w:lang w:val="en-US"/>
+        </w:rPr>
+        <w:t>As mentioned in Pre-Post Analysis, Washington</w:t>
+      </w:r>
+      <w:r>
+        <w:rPr>
+          <w:rFonts w:ascii="Times New Roman" w:hAnsi="Times New Roman" w:cs="Times New Roman"/>
+          <w:bCs/>
+          <w:sz w:val="24"/>
+          <w:szCs w:val="24"/>
+          <w:lang w:val="en-US"/>
+        </w:rPr>
+        <w:t xml:space="preserve"> (Figure 6)</w:t>
+      </w:r>
+      <w:r>
+        <w:rPr>
+          <w:rFonts w:ascii="Times New Roman" w:hAnsi="Times New Roman" w:cs="Times New Roman"/>
+          <w:bCs/>
+          <w:sz w:val="24"/>
+          <w:szCs w:val="24"/>
+          <w:lang w:val="en-US"/>
+        </w:rPr>
+        <w:t xml:space="preserve"> has </w:t>
+      </w:r>
+      <w:r>
+        <w:rPr>
+          <w:rFonts w:ascii="Times New Roman" w:hAnsi="Times New Roman" w:cs="Times New Roman"/>
+          <w:bCs/>
+          <w:sz w:val="24"/>
+          <w:szCs w:val="24"/>
+          <w:lang w:val="en-US"/>
+        </w:rPr>
+        <w:t>little effect from policy changes</w:t>
+      </w:r>
+      <w:r>
+        <w:rPr>
+          <w:rFonts w:ascii="Times New Roman" w:hAnsi="Times New Roman" w:cs="Times New Roman"/>
+          <w:bCs/>
+          <w:sz w:val="24"/>
+          <w:szCs w:val="24"/>
+          <w:lang w:val="en-US"/>
+        </w:rPr>
+        <w:t xml:space="preserve"> as like the states without policy change</w:t>
+      </w:r>
+      <w:r>
+        <w:rPr>
+          <w:rFonts w:ascii="Times New Roman" w:hAnsi="Times New Roman" w:cs="Times New Roman"/>
+          <w:bCs/>
+          <w:sz w:val="24"/>
+          <w:szCs w:val="24"/>
+          <w:lang w:val="en-US"/>
+        </w:rPr>
+        <w:t>.</w:t>
+      </w:r>
+    </w:p>
+    <w:p>
+      <w:pPr>
+        <w:spacing w:line="360" w:lineRule="auto"/>
+        <w:ind w:left="270"/>
+        <w:jc w:val="center"/>
+        <w:rPr>
+          <w:rFonts w:ascii="Times New Roman" w:hAnsi="Times New Roman" w:cs="Times New Roman"/>
+          <w:sz w:val="24"/>
+          <w:szCs w:val="24"/>
+          <w:lang w:val="en-US"/>
+        </w:rPr>
+      </w:pPr>
+      <w:r>
+        <w:rPr>
+          <w:noProof/>
+        </w:rPr>
+        <w:lastRenderedPageBreak/>
+        <w:drawing>
+          <wp:inline distT="0" distB="0" distL="0" distR="0" wp14:anchorId="14FB82E8" wp14:editId="0FD9C71D">
+            <wp:extent cx="4140200" cy="2581089"/>
+            <wp:effectExtent l="0" t="0" r="0" b="0"/>
+            <wp:docPr id="6" name="Picture 6"/>
+            <wp:cNvGraphicFramePr>
+              <a:graphicFrameLocks xmlns:a="http://schemas.openxmlformats.org/drawingml/2006/main" noChangeAspect="1"/>
+            </wp:cNvGraphicFramePr>
+            <a:graphic xmlns:a="http://schemas.openxmlformats.org/drawingml/2006/main">
+              <a:graphicData uri="http://schemas.openxmlformats.org/drawingml/2006/picture">
+                <pic:pic xmlns:pic="http://schemas.openxmlformats.org/drawingml/2006/picture">
+                  <pic:nvPicPr>
+                    <pic:cNvPr id="1" name=""/>
+                    <pic:cNvPicPr/>
+                  </pic:nvPicPr>
+                  <pic:blipFill>
+                    <a:blip r:embed="rId10"/>
+                    <a:stretch>
+                      <a:fillRect/>
+                    </a:stretch>
+                  </pic:blipFill>
+                  <pic:spPr>
+                    <a:xfrm>
+                      <a:off x="0" y="0"/>
+                      <a:ext cx="4215448" cy="2628000"/>
+                    </a:xfrm>
+                    <a:prstGeom prst="rect">
+                      <a:avLst/>
+                    </a:prstGeom>
+                  </pic:spPr>
+                </pic:pic>
+              </a:graphicData>
+            </a:graphic>
+          </wp:inline>
+        </w:drawing>
+      </w:r>
+    </w:p>
+    <w:p>
+      <w:pPr>
+        <w:spacing w:line="360" w:lineRule="auto"/>
+        <w:ind w:left="270"/>
+        <w:jc w:val="center"/>
+        <w:rPr>
+          <w:rFonts w:ascii="Times New Roman" w:hAnsi="Times New Roman" w:cs="Times New Roman"/>
+          <w:sz w:val="18"/>
+          <w:szCs w:val="24"/>
+          <w:lang w:val="en-US"/>
+        </w:rPr>
+      </w:pPr>
+      <w:r>
+        <w:rPr>
+          <w:rFonts w:ascii="Times New Roman" w:hAnsi="Times New Roman" w:cs="Times New Roman"/>
+          <w:b/>
+          <w:sz w:val="18"/>
+          <w:szCs w:val="24"/>
+          <w:lang w:val="en-US"/>
+        </w:rPr>
+        <w:t xml:space="preserve">Figure </w:t>
+      </w:r>
+      <w:r>
+        <w:rPr>
+          <w:rFonts w:ascii="Times New Roman" w:hAnsi="Times New Roman" w:cs="Times New Roman"/>
+          <w:b/>
+          <w:sz w:val="18"/>
+          <w:szCs w:val="24"/>
+          <w:lang w:val="en-US"/>
+        </w:rPr>
+        <w:t>6</w:t>
+      </w:r>
+      <w:r>
+        <w:rPr>
+          <w:rFonts w:ascii="Times New Roman" w:hAnsi="Times New Roman" w:cs="Times New Roman"/>
+          <w:b/>
+          <w:sz w:val="18"/>
+          <w:szCs w:val="24"/>
+          <w:lang w:val="en-US"/>
+        </w:rPr>
+        <w:t xml:space="preserve">. </w:t>
+      </w:r>
+      <w:r>
+        <w:rPr>
+          <w:rFonts w:ascii="Times New Roman" w:hAnsi="Times New Roman" w:cs="Times New Roman"/>
+          <w:sz w:val="18"/>
+          <w:szCs w:val="24"/>
+          <w:lang w:val="en-US"/>
+        </w:rPr>
+        <w:t xml:space="preserve">Difference-in-difference analysis of drug overdose mortality in </w:t>
+      </w:r>
+      <w:r>
+        <w:rPr>
+          <w:rFonts w:ascii="Times New Roman" w:hAnsi="Times New Roman" w:cs="Times New Roman"/>
+          <w:sz w:val="18"/>
+          <w:szCs w:val="24"/>
+          <w:lang w:val="en-US"/>
+        </w:rPr>
+        <w:t>Washington</w:t>
+      </w:r>
+      <w:r>
+        <w:rPr>
+          <w:rFonts w:ascii="Times New Roman" w:hAnsi="Times New Roman" w:cs="Times New Roman"/>
+          <w:sz w:val="18"/>
+          <w:szCs w:val="24"/>
+          <w:lang w:val="en-US"/>
+        </w:rPr>
+        <w:t xml:space="preserve">. </w:t>
+      </w:r>
+    </w:p>
+    <w:p>
+      <w:pPr>
+        <w:spacing w:line="360" w:lineRule="auto"/>
+        <w:ind w:left="270"/>
+        <w:jc w:val="center"/>
+        <w:rPr>
+          <w:rFonts w:ascii="Times New Roman" w:hAnsi="Times New Roman" w:cs="Times New Roman"/>
+          <w:sz w:val="24"/>
+          <w:szCs w:val="24"/>
+          <w:lang w:val="en-US"/>
+        </w:rPr>
+      </w:pPr>
+    </w:p>
+    <w:p>
+      <w:pPr>
+        <w:spacing w:line="360" w:lineRule="auto"/>
+        <w:ind w:left="270"/>
+        <w:rPr>
+          <w:rFonts w:ascii="Times New Roman" w:hAnsi="Times New Roman" w:cs="Times New Roman"/>
           <w:b/>
           <w:color w:val="FF0000"/>
           <w:sz w:val="24"/>
@@ -2593,7 +4171,7 @@
           <w:szCs w:val="24"/>
           <w:lang w:val="en-US"/>
         </w:rPr>
-        <w:t xml:space="preserve">Thirdly, the dataset on drug overdose mortality contains data on all-drug related deaths – not specifically deaths related to opioid overdosing. This makes our analysis suffer slightly as we have assumed all drug-related deaths to be caused due to opioid overdosing. Fourthly, the not drug-related deaths </w:t>
+        <w:t xml:space="preserve">Thirdly, the dataset on drug overdose mortality contains data on all-drug related deaths – not specifically deaths related to opioid overdosing. This makes our analysis suffer slightly as we have assumed all drug-related deaths to be caused due to opioid overdosing. Fourthly, the not drug-related deaths were reported in the drug overdose mortality dataset. Again, only deaths exceeding a certain threshold (10 deaths) were reported. Finally, insufficient data for Texas and Washington made it difficult to perform a thorough pre – post and difference in difference </w:t>
       </w:r>
       <w:r>
         <w:rPr>
@@ -2603,7 +4181,7 @@
           <w:lang w:val="en-US"/>
         </w:rPr>
         <w:lastRenderedPageBreak/>
-        <w:t xml:space="preserve">were reported in the drug overdose mortality dataset. Again, only deaths exceeding a certain threshold (10 deaths) were reported. Finally, insufficient data for Texas and Washington made it difficult to perform a thorough pre – post and difference in difference analysis. We had to resort to calculating percent-difference, which allowed us to gain an insight into the trends but were nevertheless a compromise.  </w:t>
+        <w:t xml:space="preserve">analysis. We had to resort to calculating percent-difference, which allowed us to gain an insight into the trends but were nevertheless a compromise.  </w:t>
       </w:r>
     </w:p>
     <w:p>
@@ -3523,6 +5101,36 @@
       </w:tblBorders>
     </w:tblPr>
   </w:style>
+  <w:style w:type="paragraph" w:styleId="BalloonText">
+    <w:name w:val="Balloon Text"/>
+    <w:basedOn w:val="Normal"/>
+    <w:link w:val="BalloonTextChar"/>
+    <w:uiPriority w:val="99"/>
+    <w:semiHidden/>
+    <w:unhideWhenUsed/>
+    <w:rsid w:val="00B8717A"/>
+    <w:pPr>
+      <w:spacing w:after="0" w:line="240" w:lineRule="auto"/>
+    </w:pPr>
+    <w:rPr>
+      <w:rFonts w:ascii="Segoe UI" w:hAnsi="Segoe UI" w:cs="Segoe UI"/>
+      <w:sz w:val="18"/>
+      <w:szCs w:val="18"/>
+    </w:rPr>
+  </w:style>
+  <w:style w:type="character" w:customStyle="1" w:styleId="BalloonTextChar">
+    <w:name w:val="Balloon Text Char"/>
+    <w:basedOn w:val="DefaultParagraphFont"/>
+    <w:link w:val="BalloonText"/>
+    <w:uiPriority w:val="99"/>
+    <w:semiHidden/>
+    <w:rsid w:val="00B8717A"/>
+    <w:rPr>
+      <w:rFonts w:ascii="Segoe UI" w:hAnsi="Segoe UI" w:cs="Segoe UI"/>
+      <w:sz w:val="18"/>
+      <w:szCs w:val="18"/>
+    </w:rPr>
+  </w:style>
 </w:styles>
 </file>
 

</xml_diff>

<commit_message>
final update from VV
</commit_message>
<xml_diff>
--- a/40_docs/Policymaker Report/Report to the Policymaker.docx
+++ b/40_docs/Policymaker Report/Report to the Policymaker.docx
@@ -51,19 +51,20 @@
         <w:jc w:val="center"/>
         <w:rPr>
           <w:rFonts w:ascii="Times New Roman" w:hAnsi="Times New Roman" w:cs="Times New Roman"/>
-          <w:sz w:val="24"/>
-          <w:szCs w:val="24"/>
-          <w:lang w:val="en-US"/>
-        </w:rPr>
-      </w:pPr>
-      <w:r>
-        <w:rPr>
-          <w:rFonts w:ascii="Times New Roman" w:hAnsi="Times New Roman" w:cs="Times New Roman"/>
           <w:i/>
           <w:sz w:val="24"/>
           <w:szCs w:val="24"/>
           <w:lang w:val="en-US"/>
         </w:rPr>
+      </w:pPr>
+      <w:r>
+        <w:rPr>
+          <w:rFonts w:ascii="Times New Roman" w:hAnsi="Times New Roman" w:cs="Times New Roman"/>
+          <w:i/>
+          <w:sz w:val="24"/>
+          <w:szCs w:val="24"/>
+          <w:lang w:val="en-US"/>
+        </w:rPr>
         <w:t>Authors: Vishaal Venkatesh, Abhiraj Vinnakota, Roderick Whang</w:t>
       </w:r>
     </w:p>
@@ -96,70 +97,16 @@
           <w:szCs w:val="24"/>
           <w:lang w:val="en-US"/>
         </w:rPr>
-        <w:t xml:space="preserve">1.  </w:t>
-      </w:r>
-      <w:r>
-        <w:rPr>
-          <w:rFonts w:ascii="Times New Roman" w:hAnsi="Times New Roman" w:cs="Times New Roman"/>
-          <w:b/>
-          <w:sz w:val="24"/>
-          <w:szCs w:val="24"/>
-          <w:u w:val="single"/>
-          <w:lang w:val="en-US"/>
-        </w:rPr>
-        <w:t>Abstract:</w:t>
-      </w:r>
-      <w:r>
-        <w:rPr>
-          <w:rFonts w:ascii="Times New Roman" w:hAnsi="Times New Roman" w:cs="Times New Roman"/>
-          <w:sz w:val="24"/>
-          <w:szCs w:val="24"/>
-          <w:u w:val="single"/>
-          <w:lang w:val="en-US"/>
-        </w:rPr>
-        <w:t xml:space="preserve"> </w:t>
-      </w:r>
-    </w:p>
-    <w:p>
-      <w:pPr>
-        <w:rPr>
-          <w:rFonts w:ascii="Times New Roman" w:hAnsi="Times New Roman" w:cs="Times New Roman"/>
-          <w:sz w:val="24"/>
-          <w:szCs w:val="24"/>
-          <w:u w:val="single"/>
-          <w:lang w:val="en-US"/>
-        </w:rPr>
-      </w:pPr>
-    </w:p>
-    <w:p>
-      <w:pPr>
-        <w:rPr>
-          <w:rFonts w:ascii="Times New Roman" w:hAnsi="Times New Roman" w:cs="Times New Roman"/>
-          <w:sz w:val="24"/>
-          <w:szCs w:val="24"/>
-          <w:u w:val="single"/>
-          <w:lang w:val="en-US"/>
-        </w:rPr>
-      </w:pPr>
-    </w:p>
-    <w:p>
-      <w:pPr>
-        <w:rPr>
-          <w:rFonts w:ascii="Times New Roman" w:hAnsi="Times New Roman" w:cs="Times New Roman"/>
-          <w:sz w:val="24"/>
-          <w:szCs w:val="24"/>
-          <w:u w:val="single"/>
-          <w:lang w:val="en-US"/>
-        </w:rPr>
-      </w:pPr>
-      <w:r>
-        <w:rPr>
-          <w:rFonts w:ascii="Times New Roman" w:hAnsi="Times New Roman" w:cs="Times New Roman"/>
-          <w:sz w:val="24"/>
-          <w:szCs w:val="24"/>
-          <w:lang w:val="en-US"/>
-        </w:rPr>
-        <w:t xml:space="preserve">2.  </w:t>
+        <w:t>1</w:t>
+      </w:r>
+      <w:r>
+        <w:rPr>
+          <w:rFonts w:ascii="Times New Roman" w:hAnsi="Times New Roman" w:cs="Times New Roman"/>
+          <w:sz w:val="24"/>
+          <w:szCs w:val="24"/>
+          <w:lang w:val="en-US"/>
+        </w:rPr>
+        <w:t xml:space="preserve">.  </w:t>
       </w:r>
       <w:r>
         <w:rPr>
@@ -296,7 +243,16 @@
           <w:szCs w:val="24"/>
           <w:lang w:val="en-US"/>
         </w:rPr>
-        <w:t xml:space="preserve">3.  </w:t>
+        <w:t>2</w:t>
+      </w:r>
+      <w:r>
+        <w:rPr>
+          <w:rFonts w:ascii="Times New Roman" w:hAnsi="Times New Roman" w:cs="Times New Roman"/>
+          <w:sz w:val="24"/>
+          <w:szCs w:val="24"/>
+          <w:lang w:val="en-US"/>
+        </w:rPr>
+        <w:t xml:space="preserve">.  </w:t>
       </w:r>
       <w:r>
         <w:rPr>
@@ -324,6 +280,89 @@
     <w:p>
       <w:pPr>
         <w:spacing w:line="360" w:lineRule="auto"/>
+        <w:rPr>
+          <w:rFonts w:ascii="Times New Roman" w:hAnsi="Times New Roman" w:cs="Times New Roman"/>
+          <w:sz w:val="24"/>
+          <w:szCs w:val="24"/>
+          <w:lang w:val="en-US"/>
+        </w:rPr>
+      </w:pPr>
+      <w:r>
+        <w:rPr>
+          <w:rFonts w:ascii="Times New Roman" w:hAnsi="Times New Roman" w:cs="Times New Roman"/>
+          <w:sz w:val="24"/>
+          <w:szCs w:val="24"/>
+          <w:lang w:val="en-US"/>
+        </w:rPr>
+        <w:tab/>
+        <w:t>There were three main sources of data that were used in this analysis.</w:t>
+      </w:r>
+    </w:p>
+    <w:p>
+      <w:pPr>
+        <w:spacing w:line="360" w:lineRule="auto"/>
+        <w:rPr>
+          <w:rFonts w:ascii="Times New Roman" w:hAnsi="Times New Roman" w:cs="Times New Roman"/>
+          <w:sz w:val="24"/>
+          <w:szCs w:val="24"/>
+          <w:u w:val="single"/>
+          <w:lang w:val="en-US"/>
+        </w:rPr>
+      </w:pPr>
+      <w:r>
+        <w:rPr>
+          <w:rFonts w:ascii="Times New Roman" w:hAnsi="Times New Roman" w:cs="Times New Roman"/>
+          <w:sz w:val="24"/>
+          <w:szCs w:val="24"/>
+          <w:lang w:val="en-US"/>
+        </w:rPr>
+        <w:tab/>
+      </w:r>
+      <w:r>
+        <w:rPr>
+          <w:rFonts w:ascii="Times New Roman" w:hAnsi="Times New Roman" w:cs="Times New Roman"/>
+          <w:sz w:val="24"/>
+          <w:szCs w:val="24"/>
+          <w:lang w:val="en-US"/>
+        </w:rPr>
+        <w:t>2</w:t>
+      </w:r>
+      <w:r>
+        <w:rPr>
+          <w:rFonts w:ascii="Times New Roman" w:hAnsi="Times New Roman" w:cs="Times New Roman"/>
+          <w:sz w:val="24"/>
+          <w:szCs w:val="24"/>
+          <w:lang w:val="en-US"/>
+        </w:rPr>
+        <w:t xml:space="preserve">.1 </w:t>
+      </w:r>
+      <w:r>
+        <w:rPr>
+          <w:rFonts w:ascii="Times New Roman" w:hAnsi="Times New Roman" w:cs="Times New Roman"/>
+          <w:b/>
+          <w:sz w:val="24"/>
+          <w:szCs w:val="24"/>
+          <w:u w:val="single"/>
+          <w:lang w:val="en-US"/>
+        </w:rPr>
+        <w:t>Opioid Transactions</w:t>
+      </w:r>
+      <w:r>
+        <w:rPr>
+          <w:rFonts w:ascii="Times New Roman" w:hAnsi="Times New Roman" w:cs="Times New Roman"/>
+          <w:b/>
+          <w:sz w:val="24"/>
+          <w:szCs w:val="24"/>
+          <w:u w:val="single"/>
+          <w:lang w:val="en-US"/>
+        </w:rPr>
+        <w:t>:</w:t>
+      </w:r>
+    </w:p>
+    <w:p>
+      <w:pPr>
+        <w:spacing w:line="360" w:lineRule="auto"/>
+        <w:ind w:left="1440"/>
         <w:rPr>
           <w:rFonts w:ascii="Times New Roman" w:hAnsi="Times New Roman" w:cs="Times New Roman"/>
           <w:sz w:val="24"/>
@@ -340,14 +379,116 @@
         </w:rPr>
         <w:lastRenderedPageBreak/>
         <w:tab/>
-        <w:t>There were three main sources of data that were used in this analysis.</w:t>
+        <w:t>The data on the county-wise transaction of drugs was obtained from the extensive database maintained by The Washington Post</w:t>
+      </w:r>
+      <w:r>
+        <w:rPr>
+          <w:rFonts w:ascii="Times New Roman" w:hAnsi="Times New Roman" w:cs="Times New Roman"/>
+          <w:sz w:val="24"/>
+          <w:szCs w:val="24"/>
+          <w:vertAlign w:val="superscript"/>
+          <w:lang w:val="en-US"/>
+        </w:rPr>
+        <w:t>1</w:t>
+      </w:r>
+      <w:r>
+        <w:rPr>
+          <w:rFonts w:ascii="Times New Roman" w:hAnsi="Times New Roman" w:cs="Times New Roman"/>
+          <w:sz w:val="24"/>
+          <w:szCs w:val="24"/>
+          <w:lang w:val="en-US"/>
+        </w:rPr>
+        <w:t>. This dataset essentially tracks every opioid pill (hydrocodone or oxycodone)</w:t>
+      </w:r>
+      <w:r>
+        <w:rPr>
+          <w:rFonts w:ascii="Times New Roman" w:hAnsi="Times New Roman" w:cs="Times New Roman"/>
+          <w:sz w:val="24"/>
+          <w:szCs w:val="24"/>
+          <w:lang w:val="en-US"/>
+        </w:rPr>
+        <w:t xml:space="preserve"> from the manufacturer to the pharmacy</w:t>
+      </w:r>
+      <w:r>
+        <w:rPr>
+          <w:rFonts w:ascii="Times New Roman" w:hAnsi="Times New Roman" w:cs="Times New Roman"/>
+          <w:sz w:val="24"/>
+          <w:szCs w:val="24"/>
+          <w:lang w:val="en-US"/>
+        </w:rPr>
+        <w:t xml:space="preserve"> at a </w:t>
+      </w:r>
+      <w:r>
+        <w:rPr>
+          <w:rFonts w:ascii="Times New Roman" w:hAnsi="Times New Roman" w:cs="Times New Roman"/>
+          <w:sz w:val="24"/>
+          <w:szCs w:val="24"/>
+          <w:lang w:val="en-US"/>
+        </w:rPr>
+        <w:t>transaction (including the date on which the transaction occurred)</w:t>
+      </w:r>
+      <w:r>
+        <w:rPr>
+          <w:rFonts w:ascii="Times New Roman" w:hAnsi="Times New Roman" w:cs="Times New Roman"/>
+          <w:sz w:val="24"/>
+          <w:szCs w:val="24"/>
+          <w:lang w:val="en-US"/>
+        </w:rPr>
+        <w:t xml:space="preserve"> </w:t>
+      </w:r>
+      <w:r>
+        <w:rPr>
+          <w:rFonts w:ascii="Times New Roman" w:hAnsi="Times New Roman" w:cs="Times New Roman"/>
+          <w:sz w:val="24"/>
+          <w:szCs w:val="24"/>
+          <w:lang w:val="en-US"/>
+        </w:rPr>
+        <w:t>level</w:t>
+      </w:r>
+      <w:r>
+        <w:rPr>
+          <w:rFonts w:ascii="Times New Roman" w:hAnsi="Times New Roman" w:cs="Times New Roman"/>
+          <w:sz w:val="24"/>
+          <w:szCs w:val="24"/>
+          <w:lang w:val="en-US"/>
+        </w:rPr>
+        <w:t xml:space="preserve">. Naturally, this dataset also included details on the location of the seller at the county level, date of transaction, volume of drug transaction, the Milligram Morphine Equivalent (a conversion factor based on </w:t>
+      </w:r>
+      <w:r>
+        <w:rPr>
+          <w:rFonts w:ascii="Times New Roman" w:hAnsi="Times New Roman" w:cs="Times New Roman"/>
+          <w:sz w:val="24"/>
+          <w:szCs w:val="24"/>
+          <w:lang w:val="en-US"/>
+        </w:rPr>
+        <w:t xml:space="preserve">the </w:t>
+      </w:r>
+      <w:r>
+        <w:rPr>
+          <w:rFonts w:ascii="Times New Roman" w:hAnsi="Times New Roman" w:cs="Times New Roman"/>
+          <w:sz w:val="24"/>
+          <w:szCs w:val="24"/>
+          <w:lang w:val="en-US"/>
+        </w:rPr>
+        <w:t>opioid Morphine), buyer location at the county level etc. Overall, this dataset was very comprehensive with data on over 180 million transactions between 2006-12</w:t>
+      </w:r>
+      <w:r>
+        <w:rPr>
+          <w:rFonts w:ascii="Times New Roman" w:hAnsi="Times New Roman" w:cs="Times New Roman"/>
+          <w:sz w:val="24"/>
+          <w:szCs w:val="24"/>
+          <w:lang w:val="en-US"/>
+        </w:rPr>
+        <w:t xml:space="preserve"> and was used to calculate per-capita opioid transactions in conjunction with the population dataset.</w:t>
       </w:r>
     </w:p>
     <w:p>
       <w:pPr>
         <w:spacing w:line="360" w:lineRule="auto"/>
-        <w:rPr>
-          <w:rFonts w:ascii="Times New Roman" w:hAnsi="Times New Roman" w:cs="Times New Roman"/>
+        <w:ind w:left="720"/>
+        <w:rPr>
+          <w:rFonts w:ascii="Times New Roman" w:hAnsi="Times New Roman" w:cs="Times New Roman"/>
+          <w:b/>
           <w:sz w:val="24"/>
           <w:szCs w:val="24"/>
           <w:u w:val="single"/>
@@ -361,8 +502,16 @@
           <w:szCs w:val="24"/>
           <w:lang w:val="en-US"/>
         </w:rPr>
-        <w:tab/>
-        <w:t xml:space="preserve">3.1 </w:t>
+        <w:t>2</w:t>
+      </w:r>
+      <w:r>
+        <w:rPr>
+          <w:rFonts w:ascii="Times New Roman" w:hAnsi="Times New Roman" w:cs="Times New Roman"/>
+          <w:sz w:val="24"/>
+          <w:szCs w:val="24"/>
+          <w:lang w:val="en-US"/>
+        </w:rPr>
+        <w:t xml:space="preserve">.2   </w:t>
       </w:r>
       <w:r>
         <w:rPr>
@@ -373,18 +522,7 @@
           <w:u w:val="single"/>
           <w:lang w:val="en-US"/>
         </w:rPr>
-        <w:t>Opioid Transactions</w:t>
-      </w:r>
-      <w:r>
-        <w:rPr>
-          <w:rFonts w:ascii="Times New Roman" w:hAnsi="Times New Roman" w:cs="Times New Roman"/>
-          <w:b/>
-          <w:sz w:val="24"/>
-          <w:szCs w:val="24"/>
-          <w:u w:val="single"/>
-          <w:lang w:val="en-US"/>
-        </w:rPr>
-        <w:t>:</w:t>
+        <w:t>Drug Overdoses:</w:t>
       </w:r>
     </w:p>
     <w:p>
@@ -406,7 +544,25 @@
           <w:lang w:val="en-US"/>
         </w:rPr>
         <w:tab/>
-        <w:t>The data on the county-wise transaction of drugs was obtained from the extensive database maintained by The Washington Post</w:t>
+        <w:t xml:space="preserve">This </w:t>
+      </w:r>
+      <w:r>
+        <w:rPr>
+          <w:rFonts w:ascii="Times New Roman" w:hAnsi="Times New Roman" w:cs="Times New Roman"/>
+          <w:sz w:val="24"/>
+          <w:szCs w:val="24"/>
+          <w:lang w:val="en-US"/>
+        </w:rPr>
+        <w:t>is</w:t>
+      </w:r>
+      <w:r>
+        <w:rPr>
+          <w:rFonts w:ascii="Times New Roman" w:hAnsi="Times New Roman" w:cs="Times New Roman"/>
+          <w:sz w:val="24"/>
+          <w:szCs w:val="24"/>
+          <w:lang w:val="en-US"/>
+        </w:rPr>
+        <w:t xml:space="preserve"> another comprehensive dataset maintained by the US Centers for Disease Control and Prevention (CDC) under its National Vital Statistics System</w:t>
       </w:r>
       <w:r>
         <w:rPr>
@@ -416,97 +572,43 @@
           <w:vertAlign w:val="superscript"/>
           <w:lang w:val="en-US"/>
         </w:rPr>
-        <w:t>1</w:t>
-      </w:r>
-      <w:r>
-        <w:rPr>
-          <w:rFonts w:ascii="Times New Roman" w:hAnsi="Times New Roman" w:cs="Times New Roman"/>
-          <w:sz w:val="24"/>
-          <w:szCs w:val="24"/>
-          <w:lang w:val="en-US"/>
-        </w:rPr>
-        <w:t>. This dataset essentially tracks every opioid pill (hydrocodone or oxycodone)</w:t>
-      </w:r>
-      <w:r>
-        <w:rPr>
-          <w:rFonts w:ascii="Times New Roman" w:hAnsi="Times New Roman" w:cs="Times New Roman"/>
-          <w:sz w:val="24"/>
-          <w:szCs w:val="24"/>
-          <w:lang w:val="en-US"/>
-        </w:rPr>
-        <w:t xml:space="preserve"> from the manufacturer to the pharmacy</w:t>
-      </w:r>
-      <w:r>
-        <w:rPr>
-          <w:rFonts w:ascii="Times New Roman" w:hAnsi="Times New Roman" w:cs="Times New Roman"/>
-          <w:sz w:val="24"/>
-          <w:szCs w:val="24"/>
-          <w:lang w:val="en-US"/>
-        </w:rPr>
-        <w:t xml:space="preserve"> at a </w:t>
-      </w:r>
-      <w:r>
-        <w:rPr>
-          <w:rFonts w:ascii="Times New Roman" w:hAnsi="Times New Roman" w:cs="Times New Roman"/>
-          <w:sz w:val="24"/>
-          <w:szCs w:val="24"/>
-          <w:lang w:val="en-US"/>
-        </w:rPr>
-        <w:t>transaction (including the date on which the transaction occurred)</w:t>
-      </w:r>
-      <w:r>
-        <w:rPr>
-          <w:rFonts w:ascii="Times New Roman" w:hAnsi="Times New Roman" w:cs="Times New Roman"/>
-          <w:sz w:val="24"/>
-          <w:szCs w:val="24"/>
-          <w:lang w:val="en-US"/>
-        </w:rPr>
-        <w:t xml:space="preserve"> </w:t>
-      </w:r>
-      <w:r>
-        <w:rPr>
-          <w:rFonts w:ascii="Times New Roman" w:hAnsi="Times New Roman" w:cs="Times New Roman"/>
-          <w:sz w:val="24"/>
-          <w:szCs w:val="24"/>
-          <w:lang w:val="en-US"/>
-        </w:rPr>
-        <w:t>level</w:t>
-      </w:r>
-      <w:r>
-        <w:rPr>
-          <w:rFonts w:ascii="Times New Roman" w:hAnsi="Times New Roman" w:cs="Times New Roman"/>
-          <w:sz w:val="24"/>
-          <w:szCs w:val="24"/>
-          <w:lang w:val="en-US"/>
-        </w:rPr>
-        <w:t xml:space="preserve">. Naturally, this dataset also included details on the location of the seller at the county level, date of transaction, volume of drug transaction, the Milligram Morphine Equivalent (a conversion factor based on </w:t>
-      </w:r>
-      <w:r>
-        <w:rPr>
-          <w:rFonts w:ascii="Times New Roman" w:hAnsi="Times New Roman" w:cs="Times New Roman"/>
-          <w:sz w:val="24"/>
-          <w:szCs w:val="24"/>
-          <w:lang w:val="en-US"/>
-        </w:rPr>
-        <w:t xml:space="preserve">the </w:t>
-      </w:r>
-      <w:r>
-        <w:rPr>
-          <w:rFonts w:ascii="Times New Roman" w:hAnsi="Times New Roman" w:cs="Times New Roman"/>
-          <w:sz w:val="24"/>
-          <w:szCs w:val="24"/>
-          <w:lang w:val="en-US"/>
-        </w:rPr>
-        <w:t>opioid Morphine), buyer location at the county level etc. Overall, this dataset was very comprehensive with data on over 180 million transactions between 2006-12</w:t>
-      </w:r>
-      <w:r>
-        <w:rPr>
-          <w:rFonts w:ascii="Times New Roman" w:hAnsi="Times New Roman" w:cs="Times New Roman"/>
-          <w:sz w:val="24"/>
-          <w:szCs w:val="24"/>
-          <w:lang w:val="en-US"/>
-        </w:rPr>
-        <w:t xml:space="preserve"> and was used to calculate per-capita opioid transactions in conjunction with the population dataset.</w:t>
+        <w:t>2</w:t>
+      </w:r>
+      <w:r>
+        <w:rPr>
+          <w:rFonts w:ascii="Times New Roman" w:hAnsi="Times New Roman" w:cs="Times New Roman"/>
+          <w:sz w:val="24"/>
+          <w:szCs w:val="24"/>
+          <w:lang w:val="en-US"/>
+        </w:rPr>
+        <w:t xml:space="preserve">. </w:t>
+      </w:r>
+      <w:r>
+        <w:rPr>
+          <w:rFonts w:ascii="Times New Roman" w:hAnsi="Times New Roman" w:cs="Times New Roman"/>
+          <w:sz w:val="24"/>
+          <w:szCs w:val="24"/>
+          <w:lang w:val="en-US"/>
+        </w:rPr>
+        <w:t xml:space="preserve">This serves as a record for the number of deaths by county at a </w:t>
+      </w:r>
+      <w:r>
+        <w:rPr>
+          <w:rFonts w:ascii="Times New Roman" w:hAnsi="Times New Roman" w:cs="Times New Roman"/>
+          <w:sz w:val="24"/>
+          <w:szCs w:val="24"/>
+          <w:lang w:val="en-US"/>
+        </w:rPr>
+        <w:t>yearly level.</w:t>
+      </w:r>
+      <w:r>
+        <w:rPr>
+          <w:rFonts w:ascii="Times New Roman" w:hAnsi="Times New Roman" w:cs="Times New Roman"/>
+          <w:sz w:val="24"/>
+          <w:szCs w:val="24"/>
+          <w:lang w:val="en-US"/>
+        </w:rPr>
+        <w:t xml:space="preserve"> The dataset also classifies death based on the cause of death. We are concerned only with the death caused due to drug overdoses to calculate mortality arising from drug overdoses. It also has to be noted that the dataset does not include the name of the exact drug involved in a death. Hence, this data is just a proxy to measure opioid related deaths.  </w:t>
       </w:r>
     </w:p>
     <w:p>
@@ -522,14 +624,24 @@
           <w:lang w:val="en-US"/>
         </w:rPr>
       </w:pPr>
-      <w:r>
-        <w:rPr>
-          <w:rFonts w:ascii="Times New Roman" w:hAnsi="Times New Roman" w:cs="Times New Roman"/>
-          <w:sz w:val="24"/>
-          <w:szCs w:val="24"/>
-          <w:lang w:val="en-US"/>
-        </w:rPr>
-        <w:t xml:space="preserve">3.2   </w:t>
+      <w:proofErr w:type="gramStart"/>
+      <w:r>
+        <w:rPr>
+          <w:rFonts w:ascii="Times New Roman" w:hAnsi="Times New Roman" w:cs="Times New Roman"/>
+          <w:sz w:val="24"/>
+          <w:szCs w:val="24"/>
+          <w:lang w:val="en-US"/>
+        </w:rPr>
+        <w:t>2.3</w:t>
+      </w:r>
+      <w:r>
+        <w:rPr>
+          <w:rFonts w:ascii="Times New Roman" w:hAnsi="Times New Roman" w:cs="Times New Roman"/>
+          <w:sz w:val="24"/>
+          <w:szCs w:val="24"/>
+          <w:lang w:val="en-US"/>
+        </w:rPr>
+        <w:t xml:space="preserve">  </w:t>
       </w:r>
       <w:r>
         <w:rPr>
@@ -540,103 +652,10 @@
           <w:u w:val="single"/>
           <w:lang w:val="en-US"/>
         </w:rPr>
-        <w:t>Drug Overdoses:</w:t>
-      </w:r>
-    </w:p>
-    <w:p>
-      <w:pPr>
-        <w:spacing w:line="360" w:lineRule="auto"/>
-        <w:ind w:left="1440"/>
-        <w:rPr>
-          <w:rFonts w:ascii="Times New Roman" w:hAnsi="Times New Roman" w:cs="Times New Roman"/>
-          <w:sz w:val="24"/>
-          <w:szCs w:val="24"/>
-          <w:lang w:val="en-US"/>
-        </w:rPr>
-      </w:pPr>
-      <w:r>
-        <w:rPr>
-          <w:rFonts w:ascii="Times New Roman" w:hAnsi="Times New Roman" w:cs="Times New Roman"/>
-          <w:sz w:val="24"/>
-          <w:szCs w:val="24"/>
-          <w:lang w:val="en-US"/>
-        </w:rPr>
-        <w:tab/>
-        <w:t xml:space="preserve">This </w:t>
-      </w:r>
-      <w:r>
-        <w:rPr>
-          <w:rFonts w:ascii="Times New Roman" w:hAnsi="Times New Roman" w:cs="Times New Roman"/>
-          <w:sz w:val="24"/>
-          <w:szCs w:val="24"/>
-          <w:lang w:val="en-US"/>
-        </w:rPr>
-        <w:t>is</w:t>
-      </w:r>
-      <w:r>
-        <w:rPr>
-          <w:rFonts w:ascii="Times New Roman" w:hAnsi="Times New Roman" w:cs="Times New Roman"/>
-          <w:sz w:val="24"/>
-          <w:szCs w:val="24"/>
-          <w:lang w:val="en-US"/>
-        </w:rPr>
-        <w:t xml:space="preserve"> another comprehensive dataset maintained by the US Centers for Disease Control and Prevention (CDC) under its National Vital Statistics System</w:t>
-      </w:r>
-      <w:r>
-        <w:rPr>
-          <w:rFonts w:ascii="Times New Roman" w:hAnsi="Times New Roman" w:cs="Times New Roman"/>
-          <w:sz w:val="24"/>
-          <w:szCs w:val="24"/>
-          <w:vertAlign w:val="superscript"/>
-          <w:lang w:val="en-US"/>
-        </w:rPr>
-        <w:t>2</w:t>
-      </w:r>
-      <w:r>
-        <w:rPr>
-          <w:rFonts w:ascii="Times New Roman" w:hAnsi="Times New Roman" w:cs="Times New Roman"/>
-          <w:sz w:val="24"/>
-          <w:szCs w:val="24"/>
-          <w:lang w:val="en-US"/>
-        </w:rPr>
-        <w:t xml:space="preserve">. </w:t>
-      </w:r>
-      <w:r>
-        <w:rPr>
-          <w:rFonts w:ascii="Times New Roman" w:hAnsi="Times New Roman" w:cs="Times New Roman"/>
-          <w:sz w:val="24"/>
-          <w:szCs w:val="24"/>
-          <w:lang w:val="en-US"/>
-        </w:rPr>
-        <w:t xml:space="preserve">This serves as a record for the number of deaths by county at a </w:t>
-      </w:r>
-      <w:r>
-        <w:rPr>
-          <w:rFonts w:ascii="Times New Roman" w:hAnsi="Times New Roman" w:cs="Times New Roman"/>
-          <w:sz w:val="24"/>
-          <w:szCs w:val="24"/>
-          <w:lang w:val="en-US"/>
-        </w:rPr>
-        <w:t>yearly level.</w:t>
-      </w:r>
-      <w:r>
-        <w:rPr>
-          <w:rFonts w:ascii="Times New Roman" w:hAnsi="Times New Roman" w:cs="Times New Roman"/>
-          <w:sz w:val="24"/>
-          <w:szCs w:val="24"/>
-          <w:lang w:val="en-US"/>
-        </w:rPr>
-        <w:t xml:space="preserve"> The dataset also classifies death based on the cause of death. We are concerned only with the death caused due to drug overdoses to calculate mortality arising from drug overdoses. It also has to be noted that the dataset does not include the name of the exact drug involved in a death. Hence, this data is just a proxy to measure opioid related deaths.  </w:t>
-      </w:r>
-    </w:p>
-    <w:p>
-      <w:pPr>
-        <w:pStyle w:val="ListParagraph"/>
-        <w:numPr>
-          <w:ilvl w:val="1"/>
-          <w:numId w:val="3"/>
-        </w:numPr>
-        <w:spacing w:line="360" w:lineRule="auto"/>
+        <w:t>Population</w:t>
+      </w:r>
+      <w:proofErr w:type="gramEnd"/>
+      <w:r>
         <w:rPr>
           <w:rFonts w:ascii="Times New Roman" w:hAnsi="Times New Roman" w:cs="Times New Roman"/>
           <w:b/>
@@ -645,26 +664,7 @@
           <w:u w:val="single"/>
           <w:lang w:val="en-US"/>
         </w:rPr>
-      </w:pPr>
-      <w:r>
-        <w:rPr>
-          <w:rFonts w:ascii="Times New Roman" w:hAnsi="Times New Roman" w:cs="Times New Roman"/>
-          <w:sz w:val="24"/>
-          <w:szCs w:val="24"/>
-          <w:lang w:val="en-US"/>
-        </w:rPr>
-        <w:t xml:space="preserve">  </w:t>
-      </w:r>
-      <w:r>
-        <w:rPr>
-          <w:rFonts w:ascii="Times New Roman" w:hAnsi="Times New Roman" w:cs="Times New Roman"/>
-          <w:b/>
-          <w:sz w:val="24"/>
-          <w:szCs w:val="24"/>
-          <w:u w:val="single"/>
-          <w:lang w:val="en-US"/>
-        </w:rPr>
-        <w:t>Population:</w:t>
+        <w:t>:</w:t>
       </w:r>
     </w:p>
     <w:p>
@@ -778,7 +778,6 @@
           <w:rFonts w:ascii="Times New Roman" w:hAnsi="Times New Roman" w:cs="Times New Roman"/>
           <w:sz w:val="24"/>
         </w:rPr>
-        <w:lastRenderedPageBreak/>
         <w:t>The scope of the analyses on both the opioid transactions and the mortality arising from drug overdoses have been summarised in the following tables (Table 1</w:t>
       </w:r>
       <w:r>
@@ -840,6 +839,7 @@
                 <w:rFonts w:ascii="Times New Roman" w:hAnsi="Times New Roman" w:cs="Times New Roman"/>
                 <w:b/>
               </w:rPr>
+              <w:lastRenderedPageBreak/>
               <w:t>State</w:t>
             </w:r>
           </w:p>
@@ -1993,7 +1993,16 @@
           <w:szCs w:val="24"/>
           <w:lang w:val="en-US"/>
         </w:rPr>
-        <w:t xml:space="preserve">4. </w:t>
+        <w:t>3</w:t>
+      </w:r>
+      <w:r>
+        <w:rPr>
+          <w:rFonts w:ascii="Times New Roman" w:hAnsi="Times New Roman" w:cs="Times New Roman"/>
+          <w:sz w:val="24"/>
+          <w:szCs w:val="24"/>
+          <w:lang w:val="en-US"/>
+        </w:rPr>
+        <w:t xml:space="preserve">. </w:t>
       </w:r>
       <w:r>
         <w:rPr>
@@ -2094,7 +2103,7 @@
           <w:szCs w:val="24"/>
           <w:lang w:val="en-US"/>
         </w:rPr>
-        <w:t xml:space="preserve"> trend (negative slope) was observed in </w:t>
+        <w:t xml:space="preserve"> trend (negative slope) was observed in both per-capita opioid consumption and drug-related overdose deaths post the policy enactment – the lawmakers were indeed very successful in circumventing a possible endemic that could have endangered millions of lives. The technical jargon for this type of </w:t>
       </w:r>
       <w:r>
         <w:rPr>
@@ -2104,7 +2113,7 @@
           <w:lang w:val="en-US"/>
         </w:rPr>
         <w:lastRenderedPageBreak/>
-        <w:t xml:space="preserve">both per-capita opioid consumption and drug-related overdose deaths post the policy enactment – the lawmakers were indeed very successful in circumventing a possible endemic that could have endangered millions of lives. The technical jargon for this type of analysis is known as a ‘Pre – Post Analysis’ and is often </w:t>
+        <w:t xml:space="preserve">analysis is known as a ‘Pre – Post Analysis’ and is often </w:t>
       </w:r>
       <w:r>
         <w:rPr>
@@ -2427,7 +2436,70 @@
           <w:szCs w:val="24"/>
           <w:lang w:val="en-US"/>
         </w:rPr>
-        <w:t xml:space="preserve">Even better and </w:t>
+        <w:t>Even better and s</w:t>
+      </w:r>
+      <w:r>
+        <w:rPr>
+          <w:rFonts w:ascii="Times New Roman" w:hAnsi="Times New Roman" w:cs="Times New Roman"/>
+          <w:sz w:val="24"/>
+          <w:szCs w:val="24"/>
+          <w:lang w:val="en-US"/>
+        </w:rPr>
+        <w:t xml:space="preserve">tatistically stronger is to compare Florida with all other 47 states where a policy was not enacted (All states excluding Washington, Texas and obviously Florida itself). This would eliminate the effects all the states were </w:t>
+      </w:r>
+      <w:r>
+        <w:rPr>
+          <w:rFonts w:ascii="Times New Roman" w:hAnsi="Times New Roman" w:cs="Times New Roman"/>
+          <w:sz w:val="24"/>
+          <w:szCs w:val="24"/>
+          <w:lang w:val="en-US"/>
+        </w:rPr>
+        <w:t xml:space="preserve">commonly </w:t>
+      </w:r>
+      <w:r>
+        <w:rPr>
+          <w:rFonts w:ascii="Times New Roman" w:hAnsi="Times New Roman" w:cs="Times New Roman"/>
+          <w:sz w:val="24"/>
+          <w:szCs w:val="24"/>
+          <w:lang w:val="en-US"/>
+        </w:rPr>
+        <w:t>subject</w:t>
+      </w:r>
+      <w:r>
+        <w:rPr>
+          <w:rFonts w:ascii="Times New Roman" w:hAnsi="Times New Roman" w:cs="Times New Roman"/>
+          <w:sz w:val="24"/>
+          <w:szCs w:val="24"/>
+          <w:lang w:val="en-US"/>
+        </w:rPr>
+        <w:t>ed</w:t>
+      </w:r>
+      <w:r>
+        <w:rPr>
+          <w:rFonts w:ascii="Times New Roman" w:hAnsi="Times New Roman" w:cs="Times New Roman"/>
+          <w:sz w:val="24"/>
+          <w:szCs w:val="24"/>
+          <w:lang w:val="en-US"/>
+        </w:rPr>
+        <w:t xml:space="preserve"> to</w:t>
+      </w:r>
+      <w:r>
+        <w:rPr>
+          <w:rFonts w:ascii="Times New Roman" w:hAnsi="Times New Roman" w:cs="Times New Roman"/>
+          <w:sz w:val="24"/>
+          <w:szCs w:val="24"/>
+          <w:lang w:val="en-US"/>
+        </w:rPr>
+        <w:t xml:space="preserve"> at the time</w:t>
+      </w:r>
+      <w:r>
+        <w:rPr>
+          <w:rFonts w:ascii="Times New Roman" w:hAnsi="Times New Roman" w:cs="Times New Roman"/>
+          <w:sz w:val="24"/>
+          <w:szCs w:val="24"/>
+          <w:lang w:val="en-US"/>
+        </w:rPr>
+        <w:t xml:space="preserve"> and help us </w:t>
       </w:r>
       <w:r>
         <w:rPr>
@@ -2437,70 +2509,7 @@
           <w:lang w:val="en-US"/>
         </w:rPr>
         <w:lastRenderedPageBreak/>
-        <w:t>s</w:t>
-      </w:r>
-      <w:r>
-        <w:rPr>
-          <w:rFonts w:ascii="Times New Roman" w:hAnsi="Times New Roman" w:cs="Times New Roman"/>
-          <w:sz w:val="24"/>
-          <w:szCs w:val="24"/>
-          <w:lang w:val="en-US"/>
-        </w:rPr>
-        <w:t xml:space="preserve">tatistically stronger is to compare Florida with all other 47 states where a policy was not enacted (All states excluding Washington, Texas and obviously Florida itself). This would eliminate the effects all the states were </w:t>
-      </w:r>
-      <w:r>
-        <w:rPr>
-          <w:rFonts w:ascii="Times New Roman" w:hAnsi="Times New Roman" w:cs="Times New Roman"/>
-          <w:sz w:val="24"/>
-          <w:szCs w:val="24"/>
-          <w:lang w:val="en-US"/>
-        </w:rPr>
-        <w:t xml:space="preserve">commonly </w:t>
-      </w:r>
-      <w:r>
-        <w:rPr>
-          <w:rFonts w:ascii="Times New Roman" w:hAnsi="Times New Roman" w:cs="Times New Roman"/>
-          <w:sz w:val="24"/>
-          <w:szCs w:val="24"/>
-          <w:lang w:val="en-US"/>
-        </w:rPr>
-        <w:t>subject</w:t>
-      </w:r>
-      <w:r>
-        <w:rPr>
-          <w:rFonts w:ascii="Times New Roman" w:hAnsi="Times New Roman" w:cs="Times New Roman"/>
-          <w:sz w:val="24"/>
-          <w:szCs w:val="24"/>
-          <w:lang w:val="en-US"/>
-        </w:rPr>
-        <w:t>ed</w:t>
-      </w:r>
-      <w:r>
-        <w:rPr>
-          <w:rFonts w:ascii="Times New Roman" w:hAnsi="Times New Roman" w:cs="Times New Roman"/>
-          <w:sz w:val="24"/>
-          <w:szCs w:val="24"/>
-          <w:lang w:val="en-US"/>
-        </w:rPr>
-        <w:t xml:space="preserve"> to</w:t>
-      </w:r>
-      <w:r>
-        <w:rPr>
-          <w:rFonts w:ascii="Times New Roman" w:hAnsi="Times New Roman" w:cs="Times New Roman"/>
-          <w:sz w:val="24"/>
-          <w:szCs w:val="24"/>
-          <w:lang w:val="en-US"/>
-        </w:rPr>
-        <w:t xml:space="preserve"> at the time</w:t>
-      </w:r>
-      <w:r>
-        <w:rPr>
-          <w:rFonts w:ascii="Times New Roman" w:hAnsi="Times New Roman" w:cs="Times New Roman"/>
-          <w:sz w:val="24"/>
-          <w:szCs w:val="24"/>
-          <w:lang w:val="en-US"/>
-        </w:rPr>
-        <w:t xml:space="preserve"> and help us isolate and study the effect of the policy </w:t>
+        <w:t xml:space="preserve">isolate and study the effect of the policy </w:t>
       </w:r>
       <w:r>
         <w:rPr>
@@ -2549,7 +2558,34 @@
           <w:szCs w:val="24"/>
           <w:lang w:val="en-US"/>
         </w:rPr>
-        <w:t xml:space="preserve"> In Texas (Figure 1), Pre-Post comparison shows that death rates by drug overdose kept increasing before the policy went into effect in 2007, then the rates have stayed in steady state since 2007.</w:t>
+        <w:t xml:space="preserve"> </w:t>
+      </w:r>
+      <w:r>
+        <w:rPr>
+          <w:rFonts w:ascii="Times New Roman" w:hAnsi="Times New Roman" w:cs="Times New Roman"/>
+          <w:sz w:val="24"/>
+          <w:szCs w:val="24"/>
+          <w:lang w:val="en-US"/>
+        </w:rPr>
+        <w:t>In Texas</w:t>
+      </w:r>
+      <w:r>
+        <w:rPr>
+          <w:rFonts w:ascii="Times New Roman" w:hAnsi="Times New Roman" w:cs="Times New Roman"/>
+          <w:sz w:val="24"/>
+          <w:szCs w:val="24"/>
+          <w:lang w:val="en-US"/>
+        </w:rPr>
+        <w:t xml:space="preserve"> (Figure 1)</w:t>
+      </w:r>
+      <w:r>
+        <w:rPr>
+          <w:rFonts w:ascii="Times New Roman" w:hAnsi="Times New Roman" w:cs="Times New Roman"/>
+          <w:sz w:val="24"/>
+          <w:szCs w:val="24"/>
+          <w:lang w:val="en-US"/>
+        </w:rPr>
+        <w:t>, Pre-Post comparison shows that death rates by drug overdose kept increasing before the policy went into effect in 2007, then the rates have stayed in steady state since 2007.</w:t>
       </w:r>
     </w:p>
     <w:p>
@@ -2693,32 +2729,26 @@
           <w:szCs w:val="24"/>
           <w:lang w:val="en-US"/>
         </w:rPr>
-        <w:t>In Florida (Figure 2), as in Texas, death rates by drug overdose kept increasing before the policy went into effect in 2010, then the rates have been slightly decreasing since 2010.</w:t>
-      </w:r>
-    </w:p>
-    <w:p>
-      <w:pPr>
-        <w:spacing w:line="360" w:lineRule="auto"/>
-        <w:ind w:left="270"/>
-        <w:rPr>
-          <w:rFonts w:ascii="Times New Roman" w:hAnsi="Times New Roman" w:cs="Times New Roman"/>
-          <w:sz w:val="24"/>
-          <w:szCs w:val="24"/>
-          <w:lang w:val="en-US"/>
-        </w:rPr>
-      </w:pPr>
-    </w:p>
-    <w:p>
-      <w:pPr>
-        <w:spacing w:line="360" w:lineRule="auto"/>
-        <w:ind w:left="270"/>
-        <w:rPr>
-          <w:rFonts w:ascii="Times New Roman" w:hAnsi="Times New Roman" w:cs="Times New Roman"/>
-          <w:sz w:val="24"/>
-          <w:szCs w:val="24"/>
-          <w:lang w:val="en-US"/>
-        </w:rPr>
-      </w:pPr>
+        <w:t>In Florida</w:t>
+      </w:r>
+      <w:r>
+        <w:rPr>
+          <w:rFonts w:ascii="Times New Roman" w:hAnsi="Times New Roman" w:cs="Times New Roman"/>
+          <w:sz w:val="24"/>
+          <w:szCs w:val="24"/>
+          <w:lang w:val="en-US"/>
+        </w:rPr>
+        <w:t xml:space="preserve"> (Figure 2)</w:t>
+      </w:r>
+      <w:r>
+        <w:rPr>
+          <w:rFonts w:ascii="Times New Roman" w:hAnsi="Times New Roman" w:cs="Times New Roman"/>
+          <w:sz w:val="24"/>
+          <w:szCs w:val="24"/>
+          <w:lang w:val="en-US"/>
+        </w:rPr>
+        <w:t>, as in Texas, death rates by drug overdose kept increasing before the policy went into effect in 2010, then the rates have been slightly decreasing since 2010.</w:t>
+      </w:r>
     </w:p>
     <w:p>
       <w:pPr>
@@ -2732,11 +2762,12 @@
           <w:lang w:val="en-US"/>
         </w:rPr>
       </w:pPr>
+      <w:bookmarkStart w:id="0" w:name="_GoBack"/>
+      <w:bookmarkEnd w:id="0"/>
       <w:r>
         <w:rPr>
           <w:noProof/>
         </w:rPr>
-        <w:lastRenderedPageBreak/>
         <w:drawing>
           <wp:inline distT="0" distB="0" distL="0" distR="0" wp14:anchorId="2C743C54" wp14:editId="023B33AB">
             <wp:extent cx="2954740" cy="2292820"/>
@@ -2794,7 +2825,7 @@
           <w:szCs w:val="24"/>
           <w:lang w:val="en-US"/>
         </w:rPr>
-        <w:t>Figure 2</w:t>
+        <w:t xml:space="preserve">Figure </w:t>
       </w:r>
       <w:r>
         <w:rPr>
@@ -2804,6 +2835,16 @@
           <w:szCs w:val="24"/>
           <w:lang w:val="en-US"/>
         </w:rPr>
+        <w:t>2</w:t>
+      </w:r>
+      <w:r>
+        <w:rPr>
+          <w:rFonts w:ascii="Times New Roman" w:hAnsi="Times New Roman" w:cs="Times New Roman"/>
+          <w:b/>
+          <w:sz w:val="18"/>
+          <w:szCs w:val="24"/>
+          <w:lang w:val="en-US"/>
+        </w:rPr>
         <w:t xml:space="preserve">. </w:t>
       </w:r>
       <w:r>
@@ -2813,7 +2854,43 @@
           <w:szCs w:val="24"/>
           <w:lang w:val="en-US"/>
         </w:rPr>
-        <w:t>Pre-Post analysis of drug overdose mortality in Florida. Note the policy enforcement year is 2010.</w:t>
+        <w:t xml:space="preserve">Pre-Post analysis of drug overdose mortality in </w:t>
+      </w:r>
+      <w:r>
+        <w:rPr>
+          <w:rFonts w:ascii="Times New Roman" w:hAnsi="Times New Roman" w:cs="Times New Roman"/>
+          <w:sz w:val="18"/>
+          <w:szCs w:val="24"/>
+          <w:lang w:val="en-US"/>
+        </w:rPr>
+        <w:t>Florida</w:t>
+      </w:r>
+      <w:r>
+        <w:rPr>
+          <w:rFonts w:ascii="Times New Roman" w:hAnsi="Times New Roman" w:cs="Times New Roman"/>
+          <w:sz w:val="18"/>
+          <w:szCs w:val="24"/>
+          <w:lang w:val="en-US"/>
+        </w:rPr>
+        <w:t>. Note the policy enforcement year is 20</w:t>
+      </w:r>
+      <w:r>
+        <w:rPr>
+          <w:rFonts w:ascii="Times New Roman" w:hAnsi="Times New Roman" w:cs="Times New Roman"/>
+          <w:sz w:val="18"/>
+          <w:szCs w:val="24"/>
+          <w:lang w:val="en-US"/>
+        </w:rPr>
+        <w:t>10</w:t>
+      </w:r>
+      <w:r>
+        <w:rPr>
+          <w:rFonts w:ascii="Times New Roman" w:hAnsi="Times New Roman" w:cs="Times New Roman"/>
+          <w:sz w:val="18"/>
+          <w:szCs w:val="24"/>
+          <w:lang w:val="en-US"/>
+        </w:rPr>
+        <w:t>.</w:t>
       </w:r>
     </w:p>
     <w:p>
@@ -2836,7 +2913,36 @@
           <w:lang w:val="en-US"/>
         </w:rPr>
         <w:tab/>
-        <w:t>Different from Texas and Florida, In Washington state (Figure 3), the new policy seems not affect reducing death rates by drug overdose. It seems that the death rates are increasing gradually even after the policy in effective.</w:t>
+      </w:r>
+      <w:r>
+        <w:rPr>
+          <w:rFonts w:ascii="Times New Roman" w:hAnsi="Times New Roman" w:cs="Times New Roman"/>
+          <w:bCs/>
+          <w:sz w:val="24"/>
+          <w:szCs w:val="24"/>
+          <w:lang w:val="en-US"/>
+        </w:rPr>
+        <w:t>Different from Texas and Florida, In Washington state</w:t>
+      </w:r>
+      <w:r>
+        <w:rPr>
+          <w:rFonts w:ascii="Times New Roman" w:hAnsi="Times New Roman" w:cs="Times New Roman"/>
+          <w:bCs/>
+          <w:sz w:val="24"/>
+          <w:szCs w:val="24"/>
+          <w:lang w:val="en-US"/>
+        </w:rPr>
+        <w:t xml:space="preserve"> (Figure 3)</w:t>
+      </w:r>
+      <w:r>
+        <w:rPr>
+          <w:rFonts w:ascii="Times New Roman" w:hAnsi="Times New Roman" w:cs="Times New Roman"/>
+          <w:bCs/>
+          <w:sz w:val="24"/>
+          <w:szCs w:val="24"/>
+          <w:lang w:val="en-US"/>
+        </w:rPr>
+        <w:t>, the new policy seems not affect reducing death rates by drug overdose. It seems that the death rates are increasing gradually even after the policy in effective.</w:t>
       </w:r>
     </w:p>
     <w:p>
@@ -2855,6 +2961,7 @@
         <w:rPr>
           <w:noProof/>
         </w:rPr>
+        <w:lastRenderedPageBreak/>
         <w:drawing>
           <wp:inline distT="0" distB="0" distL="0" distR="0" wp14:anchorId="2CE940DC" wp14:editId="0B6A137D">
             <wp:extent cx="2983795" cy="2311400"/>
@@ -2912,7 +3019,7 @@
           <w:szCs w:val="24"/>
           <w:lang w:val="en-US"/>
         </w:rPr>
-        <w:t>Figure 3</w:t>
+        <w:t xml:space="preserve">Figure </w:t>
       </w:r>
       <w:r>
         <w:rPr>
@@ -2922,6 +3029,16 @@
           <w:szCs w:val="24"/>
           <w:lang w:val="en-US"/>
         </w:rPr>
+        <w:t>3</w:t>
+      </w:r>
+      <w:r>
+        <w:rPr>
+          <w:rFonts w:ascii="Times New Roman" w:hAnsi="Times New Roman" w:cs="Times New Roman"/>
+          <w:b/>
+          <w:sz w:val="18"/>
+          <w:szCs w:val="24"/>
+          <w:lang w:val="en-US"/>
+        </w:rPr>
         <w:t xml:space="preserve">. </w:t>
       </w:r>
       <w:r>
@@ -2931,7 +3048,34 @@
           <w:szCs w:val="24"/>
           <w:lang w:val="en-US"/>
         </w:rPr>
-        <w:t>Pre-Post analysis of drug overdose mortality in Washington. Note the policy enforcement year is 2011</w:t>
+        <w:t xml:space="preserve">Pre-Post analysis of drug overdose mortality in </w:t>
+      </w:r>
+      <w:r>
+        <w:rPr>
+          <w:rFonts w:ascii="Times New Roman" w:hAnsi="Times New Roman" w:cs="Times New Roman"/>
+          <w:sz w:val="18"/>
+          <w:szCs w:val="24"/>
+          <w:lang w:val="en-US"/>
+        </w:rPr>
+        <w:t>Washington</w:t>
+      </w:r>
+      <w:r>
+        <w:rPr>
+          <w:rFonts w:ascii="Times New Roman" w:hAnsi="Times New Roman" w:cs="Times New Roman"/>
+          <w:sz w:val="18"/>
+          <w:szCs w:val="24"/>
+          <w:lang w:val="en-US"/>
+        </w:rPr>
+        <w:t>. Note the policy enforcement year is 201</w:t>
+      </w:r>
+      <w:r>
+        <w:rPr>
+          <w:rFonts w:ascii="Times New Roman" w:hAnsi="Times New Roman" w:cs="Times New Roman"/>
+          <w:sz w:val="18"/>
+          <w:szCs w:val="24"/>
+          <w:lang w:val="en-US"/>
+        </w:rPr>
+        <w:t>1</w:t>
       </w:r>
     </w:p>
     <w:p>
@@ -3094,7 +3238,27 @@
           <w:szCs w:val="24"/>
           <w:lang w:val="en-US"/>
         </w:rPr>
-        <w:t xml:space="preserve"> We compared each policy state (TX, FL, WA) and non-policy states (47 states) with Difference in Difference comparison. Before policy went into effect in Texas, t</w:t>
+        <w:t xml:space="preserve"> We compared each policy state (TX, FL, WA) and non-policy states (47 states) with Difference in Difference comparison.</w:t>
+      </w:r>
+      <w:r>
+        <w:rPr>
+          <w:rFonts w:ascii="Times New Roman" w:hAnsi="Times New Roman" w:cs="Times New Roman"/>
+          <w:bCs/>
+          <w:sz w:val="24"/>
+          <w:szCs w:val="24"/>
+          <w:lang w:val="en-US"/>
+        </w:rPr>
+        <w:t xml:space="preserve"> </w:t>
+      </w:r>
+      <w:r>
+        <w:rPr>
+          <w:rFonts w:ascii="Times New Roman" w:hAnsi="Times New Roman" w:cs="Times New Roman"/>
+          <w:bCs/>
+          <w:sz w:val="24"/>
+          <w:szCs w:val="24"/>
+          <w:lang w:val="en-US"/>
+        </w:rPr>
+        <w:t>Before policy went into effect in Texas, t</w:t>
       </w:r>
       <w:r>
         <w:rPr>
@@ -3194,7 +3358,27 @@
           <w:szCs w:val="24"/>
           <w:lang w:val="en-US"/>
         </w:rPr>
-        <w:t xml:space="preserve">, then went into steady state after the policy in effective (Figure 4). However, the death rates in other states without a policy change </w:t>
+        <w:t>, then went into steady state after the policy in effective</w:t>
+      </w:r>
+      <w:r>
+        <w:rPr>
+          <w:rFonts w:ascii="Times New Roman" w:hAnsi="Times New Roman" w:cs="Times New Roman"/>
+          <w:bCs/>
+          <w:sz w:val="24"/>
+          <w:szCs w:val="24"/>
+          <w:lang w:val="en-US"/>
+        </w:rPr>
+        <w:t xml:space="preserve"> (Figure 4)</w:t>
+      </w:r>
+      <w:r>
+        <w:rPr>
+          <w:rFonts w:ascii="Times New Roman" w:hAnsi="Times New Roman" w:cs="Times New Roman"/>
+          <w:bCs/>
+          <w:sz w:val="24"/>
+          <w:szCs w:val="24"/>
+          <w:lang w:val="en-US"/>
+        </w:rPr>
+        <w:t xml:space="preserve">. However, the death rates in other states without a policy change </w:t>
       </w:r>
       <w:r>
         <w:rPr>
@@ -3263,7 +3447,6 @@
         <w:rPr>
           <w:noProof/>
         </w:rPr>
-        <w:lastRenderedPageBreak/>
         <w:drawing>
           <wp:inline distT="0" distB="0" distL="0" distR="0" wp14:anchorId="77F40A00" wp14:editId="6830A6FF">
             <wp:extent cx="4053385" cy="2502267"/>
@@ -3330,7 +3513,7 @@
           <w:szCs w:val="24"/>
           <w:lang w:val="en-US"/>
         </w:rPr>
-        <w:t>Figure 4</w:t>
+        <w:t xml:space="preserve">Figure </w:t>
       </w:r>
       <w:r>
         <w:rPr>
@@ -3340,6 +3523,16 @@
           <w:szCs w:val="24"/>
           <w:lang w:val="en-US"/>
         </w:rPr>
+        <w:t>4</w:t>
+      </w:r>
+      <w:r>
+        <w:rPr>
+          <w:rFonts w:ascii="Times New Roman" w:hAnsi="Times New Roman" w:cs="Times New Roman"/>
+          <w:b/>
+          <w:sz w:val="18"/>
+          <w:szCs w:val="24"/>
+          <w:lang w:val="en-US"/>
+        </w:rPr>
         <w:t xml:space="preserve">. </w:t>
       </w:r>
       <w:r>
@@ -3349,7 +3542,34 @@
           <w:szCs w:val="24"/>
           <w:lang w:val="en-US"/>
         </w:rPr>
-        <w:t xml:space="preserve">Difference-in-difference analysis of drug overdose mortality in Texas. </w:t>
+        <w:t>Difference-in-difference</w:t>
+      </w:r>
+      <w:r>
+        <w:rPr>
+          <w:rFonts w:ascii="Times New Roman" w:hAnsi="Times New Roman" w:cs="Times New Roman"/>
+          <w:sz w:val="18"/>
+          <w:szCs w:val="24"/>
+          <w:lang w:val="en-US"/>
+        </w:rPr>
+        <w:t xml:space="preserve"> analysis of drug overdose mortality in </w:t>
+      </w:r>
+      <w:r>
+        <w:rPr>
+          <w:rFonts w:ascii="Times New Roman" w:hAnsi="Times New Roman" w:cs="Times New Roman"/>
+          <w:sz w:val="18"/>
+          <w:szCs w:val="24"/>
+          <w:lang w:val="en-US"/>
+        </w:rPr>
+        <w:t>Texas</w:t>
+      </w:r>
+      <w:r>
+        <w:rPr>
+          <w:rFonts w:ascii="Times New Roman" w:hAnsi="Times New Roman" w:cs="Times New Roman"/>
+          <w:sz w:val="18"/>
+          <w:szCs w:val="24"/>
+          <w:lang w:val="en-US"/>
+        </w:rPr>
+        <w:t xml:space="preserve">. </w:t>
       </w:r>
     </w:p>
     <w:p>
@@ -3375,7 +3595,38 @@
           <w:szCs w:val="24"/>
           <w:lang w:val="en-US"/>
         </w:rPr>
-        <w:t xml:space="preserve">The Difference-in-Difference analysis for Florida (Figure 5) shows similar results from the case in Texas after policy went into effect. </w:t>
+        <w:lastRenderedPageBreak/>
+        <w:t xml:space="preserve">The </w:t>
+      </w:r>
+      <w:r>
+        <w:rPr>
+          <w:rFonts w:ascii="Times New Roman" w:hAnsi="Times New Roman" w:cs="Times New Roman"/>
+          <w:bCs/>
+          <w:sz w:val="24"/>
+          <w:szCs w:val="24"/>
+          <w:lang w:val="en-US"/>
+        </w:rPr>
+        <w:t>Difference-in-Difference analysis for Florida</w:t>
+      </w:r>
+      <w:r>
+        <w:rPr>
+          <w:rFonts w:ascii="Times New Roman" w:hAnsi="Times New Roman" w:cs="Times New Roman"/>
+          <w:bCs/>
+          <w:sz w:val="24"/>
+          <w:szCs w:val="24"/>
+          <w:lang w:val="en-US"/>
+        </w:rPr>
+        <w:t xml:space="preserve"> (Figure 5)</w:t>
+      </w:r>
+      <w:r>
+        <w:rPr>
+          <w:rFonts w:ascii="Times New Roman" w:hAnsi="Times New Roman" w:cs="Times New Roman"/>
+          <w:bCs/>
+          <w:sz w:val="24"/>
+          <w:szCs w:val="24"/>
+          <w:lang w:val="en-US"/>
+        </w:rPr>
+        <w:t xml:space="preserve"> shows similar results from the case in Texas after policy went into effect. </w:t>
       </w:r>
       <w:r>
         <w:rPr>
@@ -3526,7 +3777,7 @@
           <w:szCs w:val="24"/>
           <w:lang w:val="en-US"/>
         </w:rPr>
-        <w:t>Figure 5</w:t>
+        <w:t xml:space="preserve">Figure </w:t>
       </w:r>
       <w:r>
         <w:rPr>
@@ -3536,6 +3787,16 @@
           <w:szCs w:val="24"/>
           <w:lang w:val="en-US"/>
         </w:rPr>
+        <w:t>5</w:t>
+      </w:r>
+      <w:r>
+        <w:rPr>
+          <w:rFonts w:ascii="Times New Roman" w:hAnsi="Times New Roman" w:cs="Times New Roman"/>
+          <w:b/>
+          <w:sz w:val="18"/>
+          <w:szCs w:val="24"/>
+          <w:lang w:val="en-US"/>
+        </w:rPr>
         <w:t xml:space="preserve">. </w:t>
       </w:r>
       <w:r>
@@ -3545,7 +3806,25 @@
           <w:szCs w:val="24"/>
           <w:lang w:val="en-US"/>
         </w:rPr>
-        <w:t xml:space="preserve">Difference-in-difference analysis of drug overdose mortality in Florida. </w:t>
+        <w:t xml:space="preserve">Difference-in-difference analysis of drug overdose mortality in </w:t>
+      </w:r>
+      <w:r>
+        <w:rPr>
+          <w:rFonts w:ascii="Times New Roman" w:hAnsi="Times New Roman" w:cs="Times New Roman"/>
+          <w:sz w:val="18"/>
+          <w:szCs w:val="24"/>
+          <w:lang w:val="en-US"/>
+        </w:rPr>
+        <w:t>Florida</w:t>
+      </w:r>
+      <w:r>
+        <w:rPr>
+          <w:rFonts w:ascii="Times New Roman" w:hAnsi="Times New Roman" w:cs="Times New Roman"/>
+          <w:sz w:val="18"/>
+          <w:szCs w:val="24"/>
+          <w:lang w:val="en-US"/>
+        </w:rPr>
+        <w:t xml:space="preserve">. </w:t>
       </w:r>
     </w:p>
     <w:p>
@@ -3567,7 +3846,27 @@
           <w:szCs w:val="24"/>
           <w:lang w:val="en-US"/>
         </w:rPr>
-        <w:t xml:space="preserve">As mentioned in Pre-Post Analysis, Washington (Figure 6) has </w:t>
+        <w:t>As mentioned in Pre-Post Analysis, Washington</w:t>
+      </w:r>
+      <w:r>
+        <w:rPr>
+          <w:rFonts w:ascii="Times New Roman" w:hAnsi="Times New Roman" w:cs="Times New Roman"/>
+          <w:bCs/>
+          <w:sz w:val="24"/>
+          <w:szCs w:val="24"/>
+          <w:lang w:val="en-US"/>
+        </w:rPr>
+        <w:t xml:space="preserve"> (Figure 6)</w:t>
+      </w:r>
+      <w:r>
+        <w:rPr>
+          <w:rFonts w:ascii="Times New Roman" w:hAnsi="Times New Roman" w:cs="Times New Roman"/>
+          <w:bCs/>
+          <w:sz w:val="24"/>
+          <w:szCs w:val="24"/>
+          <w:lang w:val="en-US"/>
+        </w:rPr>
+        <w:t xml:space="preserve"> has </w:t>
       </w:r>
       <w:r>
         <w:rPr>
@@ -3613,12 +3912,14 @@
         </w:rPr>
       </w:pPr>
       <w:r>
-        <w:lastRenderedPageBreak/>
+        <w:rPr>
+          <w:noProof/>
+        </w:rPr>
         <w:drawing>
-          <wp:inline distT="0" distB="0" distL="0" distR="0" wp14:anchorId="47D42963" wp14:editId="6EA4AFF4">
-            <wp:extent cx="4041745" cy="2506276"/>
-            <wp:effectExtent l="0" t="0" r="0" b="8890"/>
-            <wp:docPr id="9" name="Picture 9"/>
+          <wp:inline distT="0" distB="0" distL="0" distR="0" wp14:anchorId="14FB82E8" wp14:editId="0FD9C71D">
+            <wp:extent cx="4140200" cy="2581089"/>
+            <wp:effectExtent l="0" t="0" r="0" b="0"/>
+            <wp:docPr id="6" name="Picture 6"/>
             <wp:cNvGraphicFramePr>
               <a:graphicFrameLocks xmlns:a="http://schemas.openxmlformats.org/drawingml/2006/main" noChangeAspect="1"/>
             </wp:cNvGraphicFramePr>
@@ -3638,7 +3939,7 @@
                   <pic:spPr>
                     <a:xfrm>
                       <a:off x="0" y="0"/>
-                      <a:ext cx="4049475" cy="2511069"/>
+                      <a:ext cx="4215448" cy="2628000"/>
                     </a:xfrm>
                     <a:prstGeom prst="rect">
                       <a:avLst/>
@@ -3671,7 +3972,7 @@
           <w:szCs w:val="24"/>
           <w:lang w:val="en-US"/>
         </w:rPr>
-        <w:t>Figure 6</w:t>
+        <w:t xml:space="preserve">Figure </w:t>
       </w:r>
       <w:r>
         <w:rPr>
@@ -3681,6 +3982,16 @@
           <w:szCs w:val="24"/>
           <w:lang w:val="en-US"/>
         </w:rPr>
+        <w:t>6</w:t>
+      </w:r>
+      <w:r>
+        <w:rPr>
+          <w:rFonts w:ascii="Times New Roman" w:hAnsi="Times New Roman" w:cs="Times New Roman"/>
+          <w:b/>
+          <w:sz w:val="18"/>
+          <w:szCs w:val="24"/>
+          <w:lang w:val="en-US"/>
+        </w:rPr>
         <w:t xml:space="preserve">. </w:t>
       </w:r>
       <w:r>
@@ -3690,7 +4001,25 @@
           <w:szCs w:val="24"/>
           <w:lang w:val="en-US"/>
         </w:rPr>
-        <w:t xml:space="preserve">Difference-in-difference analysis of drug overdose mortality in Washington. </w:t>
+        <w:t xml:space="preserve">Difference-in-difference analysis of drug overdose mortality in </w:t>
+      </w:r>
+      <w:r>
+        <w:rPr>
+          <w:rFonts w:ascii="Times New Roman" w:hAnsi="Times New Roman" w:cs="Times New Roman"/>
+          <w:sz w:val="18"/>
+          <w:szCs w:val="24"/>
+          <w:lang w:val="en-US"/>
+        </w:rPr>
+        <w:t>Washington</w:t>
+      </w:r>
+      <w:r>
+        <w:rPr>
+          <w:rFonts w:ascii="Times New Roman" w:hAnsi="Times New Roman" w:cs="Times New Roman"/>
+          <w:sz w:val="18"/>
+          <w:szCs w:val="24"/>
+          <w:lang w:val="en-US"/>
+        </w:rPr>
+        <w:t xml:space="preserve">. </w:t>
       </w:r>
     </w:p>
     <w:p>
@@ -3712,24 +4041,11 @@
         <w:ind w:left="270"/>
         <w:rPr>
           <w:rFonts w:ascii="Times New Roman" w:hAnsi="Times New Roman" w:cs="Times New Roman"/>
-          <w:b/>
-          <w:color w:val="FF0000"/>
-          <w:sz w:val="24"/>
-          <w:szCs w:val="24"/>
-          <w:lang w:val="en-US"/>
-        </w:rPr>
-      </w:pPr>
-      <w:r>
-        <w:rPr>
-          <w:rFonts w:ascii="Times New Roman" w:hAnsi="Times New Roman" w:cs="Times New Roman"/>
-          <w:b/>
-          <w:color w:val="FF0000"/>
-          <w:sz w:val="24"/>
-          <w:szCs w:val="24"/>
-          <w:lang w:val="en-US"/>
-        </w:rPr>
-        <w:t>Put all the states same as the technical report</w:t>
-      </w:r>
+          <w:sz w:val="24"/>
+          <w:szCs w:val="24"/>
+          <w:lang w:val="en-US"/>
+        </w:rPr>
+      </w:pPr>
     </w:p>
     <w:p>
       <w:pPr>
@@ -3738,12 +4054,43 @@
         <w:rPr>
           <w:rFonts w:ascii="Times New Roman" w:hAnsi="Times New Roman" w:cs="Times New Roman"/>
           <w:b/>
-          <w:color w:val="FF0000"/>
-          <w:sz w:val="24"/>
-          <w:szCs w:val="24"/>
-          <w:lang w:val="en-US"/>
-        </w:rPr>
-      </w:pPr>
+          <w:sz w:val="24"/>
+          <w:szCs w:val="24"/>
+          <w:u w:val="single"/>
+          <w:lang w:val="en-US"/>
+        </w:rPr>
+      </w:pPr>
+      <w:r>
+        <w:rPr>
+          <w:rFonts w:ascii="Times New Roman" w:hAnsi="Times New Roman" w:cs="Times New Roman"/>
+          <w:sz w:val="24"/>
+          <w:szCs w:val="24"/>
+          <w:lang w:val="en-US"/>
+        </w:rPr>
+        <w:lastRenderedPageBreak/>
+        <w:t>4</w:t>
+      </w:r>
+      <w:r>
+        <w:rPr>
+          <w:rFonts w:ascii="Times New Roman" w:hAnsi="Times New Roman" w:cs="Times New Roman"/>
+          <w:b/>
+          <w:sz w:val="24"/>
+          <w:szCs w:val="24"/>
+          <w:lang w:val="en-US"/>
+        </w:rPr>
+        <w:t xml:space="preserve">. </w:t>
+      </w:r>
+      <w:r>
+        <w:rPr>
+          <w:rFonts w:ascii="Times New Roman" w:hAnsi="Times New Roman" w:cs="Times New Roman"/>
+          <w:b/>
+          <w:sz w:val="24"/>
+          <w:szCs w:val="24"/>
+          <w:u w:val="single"/>
+          <w:lang w:val="en-US"/>
+        </w:rPr>
+        <w:t>Limitations:</w:t>
+      </w:r>
     </w:p>
     <w:p>
       <w:pPr>
@@ -3751,61 +4098,17 @@
         <w:ind w:left="270"/>
         <w:rPr>
           <w:rFonts w:ascii="Times New Roman" w:hAnsi="Times New Roman" w:cs="Times New Roman"/>
+          <w:sz w:val="24"/>
+          <w:szCs w:val="24"/>
+          <w:lang w:val="en-US"/>
+        </w:rPr>
+      </w:pPr>
+      <w:r>
+        <w:rPr>
+          <w:rFonts w:ascii="Times New Roman" w:hAnsi="Times New Roman" w:cs="Times New Roman"/>
           <w:b/>
           <w:sz w:val="24"/>
           <w:szCs w:val="24"/>
-          <w:u w:val="single"/>
-          <w:lang w:val="en-US"/>
-        </w:rPr>
-      </w:pPr>
-      <w:r>
-        <w:rPr>
-          <w:rFonts w:ascii="Times New Roman" w:hAnsi="Times New Roman" w:cs="Times New Roman"/>
-          <w:sz w:val="24"/>
-          <w:szCs w:val="24"/>
-          <w:lang w:val="en-US"/>
-        </w:rPr>
-        <w:t>5</w:t>
-      </w:r>
-      <w:r>
-        <w:rPr>
-          <w:rFonts w:ascii="Times New Roman" w:hAnsi="Times New Roman" w:cs="Times New Roman"/>
-          <w:b/>
-          <w:sz w:val="24"/>
-          <w:szCs w:val="24"/>
-          <w:lang w:val="en-US"/>
-        </w:rPr>
-        <w:t xml:space="preserve">. </w:t>
-      </w:r>
-      <w:r>
-        <w:rPr>
-          <w:rFonts w:ascii="Times New Roman" w:hAnsi="Times New Roman" w:cs="Times New Roman"/>
-          <w:b/>
-          <w:sz w:val="24"/>
-          <w:szCs w:val="24"/>
-          <w:u w:val="single"/>
-          <w:lang w:val="en-US"/>
-        </w:rPr>
-        <w:t>Limitations:</w:t>
-      </w:r>
-    </w:p>
-    <w:p>
-      <w:pPr>
-        <w:spacing w:line="360" w:lineRule="auto"/>
-        <w:ind w:left="270"/>
-        <w:rPr>
-          <w:rFonts w:ascii="Times New Roman" w:hAnsi="Times New Roman" w:cs="Times New Roman"/>
-          <w:sz w:val="24"/>
-          <w:szCs w:val="24"/>
-          <w:lang w:val="en-US"/>
-        </w:rPr>
-      </w:pPr>
-      <w:r>
-        <w:rPr>
-          <w:rFonts w:ascii="Times New Roman" w:hAnsi="Times New Roman" w:cs="Times New Roman"/>
-          <w:b/>
-          <w:sz w:val="24"/>
-          <w:szCs w:val="24"/>
           <w:lang w:val="en-US"/>
         </w:rPr>
         <w:tab/>
@@ -3817,18 +4120,7 @@
           <w:szCs w:val="24"/>
           <w:lang w:val="en-US"/>
         </w:rPr>
-        <w:t>Although the overall analysis was quite satisfactory, there are a couple of li</w:t>
-      </w:r>
-      <w:bookmarkStart w:id="0" w:name="_GoBack"/>
-      <w:bookmarkEnd w:id="0"/>
-      <w:r>
-        <w:rPr>
-          <w:rFonts w:ascii="Times New Roman" w:hAnsi="Times New Roman" w:cs="Times New Roman"/>
-          <w:sz w:val="24"/>
-          <w:szCs w:val="24"/>
-          <w:lang w:val="en-US"/>
-        </w:rPr>
-        <w:t xml:space="preserve">mitations that have to be brought to the attention of the policymaker. Firstly, our data on opioid transactions only contain data on transactions – who sold it and who bough it. We don’t know if all the opioid transacted were dispensed – we have operated under the assumption that all the drugs transacted were sold and were sold in the same county where they were bought. Secondly, not all opioid transactions have to reported to the DEA. Only transactions exceeding a certain threshold have to be reported to the DEA as mandated by the law. This allows smaller transactions to escape the radar of the DEA and therefore making our analysis mostly accurate but not entirely accurate. </w:t>
+        <w:t xml:space="preserve">Although the overall analysis was quite satisfactory, there are a couple of limitations that have to be brought to the attention of the policymaker. Firstly, our data on opioid transactions only contain data on transactions – who sold it and who bough it. We don’t know if all the opioid transacted were dispensed – we have operated under the assumption that all the drugs transacted were sold and were sold in the same county where they were bought. Secondly, not all opioid transactions have to reported to the DEA. Only transactions exceeding a certain threshold have to be reported to the DEA as mandated by the law. This allows smaller transactions to escape the radar of the DEA and therefore making our analysis mostly accurate but not entirely accurate. </w:t>
       </w:r>
       <w:r>
         <w:rPr>
@@ -3838,6 +4130,15 @@
           <w:lang w:val="en-US"/>
         </w:rPr>
         <w:t xml:space="preserve">Thirdly, the dataset on drug overdose mortality contains data on all-drug related deaths – not specifically deaths related to opioid overdosing. This makes our analysis suffer slightly as we have assumed all drug-related deaths to be caused due to opioid overdosing. Fourthly, the not drug-related deaths were reported in the drug overdose mortality dataset. Again, only deaths exceeding a certain threshold (10 deaths) were reported. Finally, insufficient data for Texas and Washington made it difficult to perform a thorough pre – post and difference in difference analysis. We had to resort to calculating percent-difference, which allowed us to gain an insight into the trends but were nevertheless a compromise.  </w:t>
+      </w:r>
+      <w:r>
+        <w:rPr>
+          <w:rFonts w:ascii="Times New Roman" w:hAnsi="Times New Roman" w:cs="Times New Roman"/>
+          <w:sz w:val="24"/>
+          <w:szCs w:val="24"/>
+          <w:lang w:val="en-US"/>
+        </w:rPr>
+        <w:t xml:space="preserve">We hope lawmakers and policymakers will benefit from our analysis to enact policy for the betterment of the community. </w:t>
       </w:r>
     </w:p>
     <w:p>

</xml_diff>